<commit_message>
Fixes #345 update word template
</commit_message>
<xml_diff>
--- a/inst/extdata/reference.docx
+++ b/inst/extdata/reference.docx
@@ -6,51 +6,501 @@
       <w:pPr>
         <w:pStyle w:val="Titel"/>
       </w:pPr>
-      <w:bookmarkStart w:id="0" w:name="_GoBack"/>
+      <w:r>
+        <w:t xml:space="preserve"> Title </w:t>
+      </w:r>
+    </w:p>
+    <w:p>
+      <w:pPr>
+        <w:pStyle w:val="Untertitel"/>
+      </w:pPr>
+      <w:r>
+        <w:t xml:space="preserve"> Subtitle </w:t>
+      </w:r>
+    </w:p>
+    <w:p>
+      <w:pPr>
+        <w:pStyle w:val="Author"/>
+      </w:pPr>
+      <w:r>
+        <w:t xml:space="preserve"> Author </w:t>
+      </w:r>
+    </w:p>
+    <w:p>
+      <w:pPr>
+        <w:pStyle w:val="Datum"/>
+      </w:pPr>
+      <w:r>
+        <w:t xml:space="preserve"> Date </w:t>
+      </w:r>
+    </w:p>
+    <w:p>
+      <w:pPr>
+        <w:pStyle w:val="Abstract"/>
+      </w:pPr>
+      <w:r>
+        <w:t xml:space="preserve"> Abstract </w:t>
+      </w:r>
+    </w:p>
+    <w:p>
+      <w:pPr>
+        <w:pStyle w:val="Verzeichnis1"/>
+        <w:tabs>
+          <w:tab w:val="left" w:pos="440"/>
+          <w:tab w:val="right" w:leader="dot" w:pos="9396"/>
+        </w:tabs>
+        <w:rPr>
+          <w:rFonts w:eastAsiaTheme="minorEastAsia"/>
+          <w:noProof/>
+          <w:sz w:val="22"/>
+          <w:szCs w:val="22"/>
+          <w:lang w:eastAsia="de-DE"/>
+        </w:rPr>
+      </w:pPr>
+      <w:r>
+        <w:fldChar w:fldCharType="begin"/>
+      </w:r>
+      <w:r>
+        <w:instrText xml:space="preserve"> TOC \o "1-5" \u </w:instrText>
+      </w:r>
+      <w:r>
+        <w:fldChar w:fldCharType="separate"/>
+      </w:r>
+      <w:r>
+        <w:rPr>
+          <w:noProof/>
+        </w:rPr>
+        <w:t>1</w:t>
+      </w:r>
+      <w:r>
+        <w:rPr>
+          <w:rFonts w:eastAsiaTheme="minorEastAsia"/>
+          <w:noProof/>
+          <w:sz w:val="22"/>
+          <w:szCs w:val="22"/>
+          <w:lang w:eastAsia="de-DE"/>
+        </w:rPr>
+        <w:tab/>
+      </w:r>
+      <w:r>
+        <w:rPr>
+          <w:noProof/>
+        </w:rPr>
+        <w:t>Heading 1</w:t>
+      </w:r>
+      <w:r>
+        <w:rPr>
+          <w:noProof/>
+        </w:rPr>
+        <w:tab/>
+      </w:r>
+      <w:r>
+        <w:rPr>
+          <w:noProof/>
+        </w:rPr>
+        <w:fldChar w:fldCharType="begin"/>
+      </w:r>
+      <w:r>
+        <w:rPr>
+          <w:noProof/>
+        </w:rPr>
+        <w:instrText xml:space="preserve"> PAGEREF _Toc54552736 \h </w:instrText>
+      </w:r>
+      <w:r>
+        <w:rPr>
+          <w:noProof/>
+        </w:rPr>
+      </w:r>
+      <w:r>
+        <w:rPr>
+          <w:noProof/>
+        </w:rPr>
+        <w:fldChar w:fldCharType="separate"/>
+      </w:r>
+      <w:r>
+        <w:rPr>
+          <w:noProof/>
+        </w:rPr>
+        <w:t>1</w:t>
+      </w:r>
+      <w:r>
+        <w:rPr>
+          <w:noProof/>
+        </w:rPr>
+        <w:fldChar w:fldCharType="end"/>
+      </w:r>
+    </w:p>
+    <w:p>
+      <w:pPr>
+        <w:pStyle w:val="Verzeichnis2"/>
+        <w:rPr>
+          <w:noProof/>
+        </w:rPr>
+      </w:pPr>
+      <w:r>
+        <w:rPr>
+          <w:noProof/>
+        </w:rPr>
+        <w:t>1.1</w:t>
+      </w:r>
+      <w:r>
+        <w:rPr>
+          <w:noProof/>
+        </w:rPr>
+        <w:tab/>
+        <w:t>Heading 2</w:t>
+      </w:r>
+      <w:r>
+        <w:rPr>
+          <w:noProof/>
+        </w:rPr>
+        <w:tab/>
+      </w:r>
+      <w:r>
+        <w:rPr>
+          <w:noProof/>
+        </w:rPr>
+        <w:fldChar w:fldCharType="begin"/>
+      </w:r>
+      <w:r>
+        <w:rPr>
+          <w:noProof/>
+        </w:rPr>
+        <w:instrText xml:space="preserve"> PAGEREF _Toc54552737 \h </w:instrText>
+      </w:r>
+      <w:r>
+        <w:rPr>
+          <w:noProof/>
+        </w:rPr>
+      </w:r>
+      <w:r>
+        <w:rPr>
+          <w:noProof/>
+        </w:rPr>
+        <w:fldChar w:fldCharType="separate"/>
+      </w:r>
+      <w:r>
+        <w:rPr>
+          <w:noProof/>
+        </w:rPr>
+        <w:t>1</w:t>
+      </w:r>
+      <w:r>
+        <w:rPr>
+          <w:noProof/>
+        </w:rPr>
+        <w:fldChar w:fldCharType="end"/>
+      </w:r>
+    </w:p>
+    <w:p>
+      <w:pPr>
+        <w:pStyle w:val="Verzeichnis3"/>
+        <w:rPr>
+          <w:noProof/>
+        </w:rPr>
+      </w:pPr>
+      <w:r>
+        <w:rPr>
+          <w:noProof/>
+        </w:rPr>
+        <w:t>1.1.1</w:t>
+      </w:r>
+      <w:r>
+        <w:rPr>
+          <w:noProof/>
+        </w:rPr>
+        <w:tab/>
+        <w:t>Heading 3</w:t>
+      </w:r>
+      <w:r>
+        <w:rPr>
+          <w:noProof/>
+        </w:rPr>
+        <w:tab/>
+      </w:r>
+      <w:r>
+        <w:rPr>
+          <w:noProof/>
+        </w:rPr>
+        <w:fldChar w:fldCharType="begin"/>
+      </w:r>
+      <w:r>
+        <w:rPr>
+          <w:noProof/>
+        </w:rPr>
+        <w:instrText xml:space="preserve"> PAGEREF _Toc54552738 \h </w:instrText>
+      </w:r>
+      <w:r>
+        <w:rPr>
+          <w:noProof/>
+        </w:rPr>
+      </w:r>
+      <w:r>
+        <w:rPr>
+          <w:noProof/>
+        </w:rPr>
+        <w:fldChar w:fldCharType="separate"/>
+      </w:r>
+      <w:r>
+        <w:rPr>
+          <w:noProof/>
+        </w:rPr>
+        <w:t>1</w:t>
+      </w:r>
+      <w:r>
+        <w:rPr>
+          <w:noProof/>
+        </w:rPr>
+        <w:fldChar w:fldCharType="end"/>
+      </w:r>
+    </w:p>
+    <w:p>
+      <w:pPr>
+        <w:pStyle w:val="Verzeichnis4"/>
+        <w:rPr>
+          <w:noProof/>
+        </w:rPr>
+      </w:pPr>
+      <w:r>
+        <w:rPr>
+          <w:noProof/>
+        </w:rPr>
+        <w:t>1.1.1.1</w:t>
+      </w:r>
+      <w:r>
+        <w:rPr>
+          <w:noProof/>
+        </w:rPr>
+        <w:tab/>
+        <w:t>Heading 4</w:t>
+      </w:r>
+      <w:r>
+        <w:rPr>
+          <w:noProof/>
+        </w:rPr>
+        <w:tab/>
+      </w:r>
+      <w:r>
+        <w:rPr>
+          <w:noProof/>
+        </w:rPr>
+        <w:fldChar w:fldCharType="begin"/>
+      </w:r>
+      <w:r>
+        <w:rPr>
+          <w:noProof/>
+        </w:rPr>
+        <w:instrText xml:space="preserve"> PAGEREF _Toc54552739 \h </w:instrText>
+      </w:r>
+      <w:r>
+        <w:rPr>
+          <w:noProof/>
+        </w:rPr>
+      </w:r>
+      <w:r>
+        <w:rPr>
+          <w:noProof/>
+        </w:rPr>
+        <w:fldChar w:fldCharType="separate"/>
+      </w:r>
+      <w:r>
+        <w:rPr>
+          <w:noProof/>
+        </w:rPr>
+        <w:t>1</w:t>
+      </w:r>
+      <w:r>
+        <w:rPr>
+          <w:noProof/>
+        </w:rPr>
+        <w:fldChar w:fldCharType="end"/>
+      </w:r>
+    </w:p>
+    <w:p>
+      <w:pPr>
+        <w:pStyle w:val="Verzeichnis5"/>
+        <w:rPr>
+          <w:noProof/>
+        </w:rPr>
+      </w:pPr>
+      <w:r>
+        <w:rPr>
+          <w:noProof/>
+        </w:rPr>
+        <w:t>1.1.1.1.1</w:t>
+      </w:r>
+      <w:r>
+        <w:rPr>
+          <w:noProof/>
+        </w:rPr>
+        <w:tab/>
+        <w:t>Heading 5</w:t>
+      </w:r>
+      <w:r>
+        <w:rPr>
+          <w:noProof/>
+        </w:rPr>
+        <w:tab/>
+      </w:r>
+      <w:r>
+        <w:rPr>
+          <w:noProof/>
+        </w:rPr>
+        <w:fldChar w:fldCharType="begin"/>
+      </w:r>
+      <w:r>
+        <w:rPr>
+          <w:noProof/>
+        </w:rPr>
+        <w:instrText xml:space="preserve"> PAGEREF _Toc54552740 \h </w:instrText>
+      </w:r>
+      <w:r>
+        <w:rPr>
+          <w:noProof/>
+        </w:rPr>
+      </w:r>
+      <w:r>
+        <w:rPr>
+          <w:noProof/>
+        </w:rPr>
+        <w:fldChar w:fldCharType="separate"/>
+      </w:r>
+      <w:r>
+        <w:rPr>
+          <w:noProof/>
+        </w:rPr>
+        <w:t>1</w:t>
+      </w:r>
+      <w:r>
+        <w:rPr>
+          <w:noProof/>
+        </w:rPr>
+        <w:fldChar w:fldCharType="end"/>
+      </w:r>
+    </w:p>
+    <w:p>
+      <w:pPr>
+        <w:pStyle w:val="Textkrper"/>
+        <w:rPr>
+          <w:noProof/>
+        </w:rPr>
+      </w:pPr>
+      <w:r>
+        <w:fldChar w:fldCharType="end"/>
+      </w:r>
+      <w:r>
+        <w:fldChar w:fldCharType="begin"/>
+      </w:r>
+      <w:r>
+        <w:instrText xml:space="preserve"> TOC \h \z \t "Image Caption" \c </w:instrText>
+      </w:r>
+      <w:r>
+        <w:fldChar w:fldCharType="separate"/>
+      </w:r>
+    </w:p>
+    <w:p>
+      <w:pPr>
+        <w:pStyle w:val="Abbildungsverzeichnis"/>
+        <w:tabs>
+          <w:tab w:val="left" w:pos="1021"/>
+          <w:tab w:val="right" w:leader="dot" w:pos="9396"/>
+        </w:tabs>
+        <w:rPr>
+          <w:noProof/>
+        </w:rPr>
+      </w:pPr>
+      <w:hyperlink w:anchor="_Toc54870392" w:history="1">
+        <w:r>
+          <w:rPr>
+            <w:rStyle w:val="Hyperlink"/>
+            <w:noProof/>
+          </w:rPr>
+          <w:t>Figure 1:</w:t>
+        </w:r>
+        <w:r>
+          <w:rPr>
+            <w:noProof/>
+          </w:rPr>
+          <w:tab/>
+        </w:r>
+        <w:r>
+          <w:rPr>
+            <w:rStyle w:val="Hyperlink"/>
+            <w:noProof/>
+          </w:rPr>
+          <w:t>Image Caption</w:t>
+        </w:r>
+        <w:r>
+          <w:rPr>
+            <w:noProof/>
+            <w:webHidden/>
+          </w:rPr>
+          <w:tab/>
+        </w:r>
+        <w:r>
+          <w:rPr>
+            <w:noProof/>
+            <w:webHidden/>
+          </w:rPr>
+          <w:fldChar w:fldCharType="begin"/>
+        </w:r>
+        <w:r>
+          <w:rPr>
+            <w:noProof/>
+            <w:webHidden/>
+          </w:rPr>
+          <w:instrText xml:space="preserve"> PAGEREF _Toc54870392 \h </w:instrText>
+        </w:r>
+        <w:r>
+          <w:rPr>
+            <w:noProof/>
+            <w:webHidden/>
+          </w:rPr>
+        </w:r>
+        <w:r>
+          <w:rPr>
+            <w:noProof/>
+            <w:webHidden/>
+          </w:rPr>
+          <w:fldChar w:fldCharType="separate"/>
+        </w:r>
+        <w:r>
+          <w:rPr>
+            <w:noProof/>
+            <w:webHidden/>
+          </w:rPr>
+          <w:t>2</w:t>
+        </w:r>
+        <w:r>
+          <w:rPr>
+            <w:noProof/>
+            <w:webHidden/>
+          </w:rPr>
+          <w:fldChar w:fldCharType="end"/>
+        </w:r>
+      </w:hyperlink>
+    </w:p>
+    <w:p>
+      <w:pPr>
+        <w:pStyle w:val="Textkrper"/>
+      </w:pPr>
+      <w:r>
+        <w:fldChar w:fldCharType="end"/>
+      </w:r>
+    </w:p>
+    <w:p>
+      <w:pPr>
+        <w:pStyle w:val="berschrift1"/>
+      </w:pPr>
+      <w:bookmarkStart w:id="0" w:name="_Toc54552736"/>
+      <w:bookmarkStart w:id="1" w:name="heading-1"/>
+      <w:r>
+        <w:lastRenderedPageBreak/>
+        <w:t>Heading 1</w:t>
+      </w:r>
       <w:bookmarkEnd w:id="0"/>
       <w:r>
-        <w:t xml:space="preserve"> Title </w:t>
-      </w:r>
-    </w:p>
-    <w:p>
-      <w:pPr>
-        <w:pStyle w:val="Untertitel"/>
-      </w:pPr>
-      <w:r>
-        <w:t xml:space="preserve"> Subtitle </w:t>
-      </w:r>
-    </w:p>
-    <w:p>
-      <w:pPr>
-        <w:pStyle w:val="Author"/>
-      </w:pPr>
-      <w:r>
-        <w:t xml:space="preserve"> Author </w:t>
-      </w:r>
-    </w:p>
-    <w:p>
-      <w:pPr>
-        <w:pStyle w:val="Datum"/>
-      </w:pPr>
-      <w:r>
-        <w:t xml:space="preserve"> Date </w:t>
-      </w:r>
-    </w:p>
-    <w:p>
-      <w:pPr>
-        <w:pStyle w:val="Abstract"/>
-      </w:pPr>
-      <w:r>
-        <w:t xml:space="preserve"> Abstract </w:t>
-      </w:r>
-    </w:p>
-    <w:p>
-      <w:pPr>
-        <w:pStyle w:val="berschrift1"/>
-      </w:pPr>
-      <w:bookmarkStart w:id="1" w:name="heading-1"/>
-      <w:r>
-        <w:t xml:space="preserve"> Heading 1 </w:t>
+        <w:t xml:space="preserve"> </w:t>
       </w:r>
       <w:bookmarkEnd w:id="1"/>
     </w:p>
@@ -58,81 +508,101 @@
       <w:pPr>
         <w:pStyle w:val="berschrift2"/>
       </w:pPr>
-      <w:bookmarkStart w:id="2" w:name="heading-2"/>
-      <w:r>
-        <w:t xml:space="preserve"> Heading 2 </w:t>
+      <w:bookmarkStart w:id="2" w:name="_Toc54552737"/>
+      <w:bookmarkStart w:id="3" w:name="heading-2"/>
+      <w:r>
+        <w:t>Heading 2</w:t>
       </w:r>
       <w:bookmarkEnd w:id="2"/>
+      <w:r>
+        <w:t xml:space="preserve"> </w:t>
+      </w:r>
+      <w:bookmarkEnd w:id="3"/>
     </w:p>
     <w:p>
       <w:pPr>
         <w:pStyle w:val="berschrift3"/>
       </w:pPr>
-      <w:bookmarkStart w:id="3" w:name="heading-3"/>
-      <w:r>
-        <w:t xml:space="preserve"> Heading 3 </w:t>
-      </w:r>
-      <w:bookmarkEnd w:id="3"/>
+      <w:bookmarkStart w:id="4" w:name="_Toc54552738"/>
+      <w:bookmarkStart w:id="5" w:name="heading-3"/>
+      <w:r>
+        <w:t>Heading 3</w:t>
+      </w:r>
+      <w:bookmarkEnd w:id="4"/>
+      <w:r>
+        <w:t xml:space="preserve"> </w:t>
+      </w:r>
+      <w:bookmarkEnd w:id="5"/>
     </w:p>
     <w:p>
       <w:pPr>
         <w:pStyle w:val="berschrift4"/>
       </w:pPr>
-      <w:bookmarkStart w:id="4" w:name="heading-4"/>
-      <w:r>
-        <w:t xml:space="preserve"> Heading 4 </w:t>
-      </w:r>
-      <w:bookmarkEnd w:id="4"/>
+      <w:bookmarkStart w:id="6" w:name="_Toc54552739"/>
+      <w:bookmarkStart w:id="7" w:name="heading-4"/>
+      <w:r>
+        <w:t>Heading 4</w:t>
+      </w:r>
+      <w:bookmarkEnd w:id="6"/>
+      <w:r>
+        <w:t xml:space="preserve"> </w:t>
+      </w:r>
+      <w:bookmarkEnd w:id="7"/>
     </w:p>
     <w:p>
       <w:pPr>
         <w:pStyle w:val="berschrift5"/>
       </w:pPr>
-      <w:bookmarkStart w:id="5" w:name="heading-5"/>
-      <w:r>
-        <w:t xml:space="preserve"> Heading 5 </w:t>
-      </w:r>
-      <w:bookmarkEnd w:id="5"/>
+      <w:bookmarkStart w:id="8" w:name="_Toc54552740"/>
+      <w:bookmarkStart w:id="9" w:name="heading-5"/>
+      <w:r>
+        <w:t>Heading 5</w:t>
+      </w:r>
+      <w:bookmarkEnd w:id="8"/>
+      <w:r>
+        <w:t xml:space="preserve"> </w:t>
+      </w:r>
+      <w:bookmarkEnd w:id="9"/>
     </w:p>
     <w:p>
       <w:pPr>
         <w:pStyle w:val="berschrift6"/>
       </w:pPr>
-      <w:bookmarkStart w:id="6" w:name="heading-6"/>
-      <w:r>
-        <w:t xml:space="preserve"> Heading 6 </w:t>
-      </w:r>
-      <w:bookmarkEnd w:id="6"/>
+      <w:bookmarkStart w:id="10" w:name="heading-6"/>
+      <w:r>
+        <w:t xml:space="preserve">Heading 6 </w:t>
+      </w:r>
+      <w:bookmarkEnd w:id="10"/>
     </w:p>
     <w:p>
       <w:pPr>
         <w:pStyle w:val="berschrift7"/>
       </w:pPr>
-      <w:bookmarkStart w:id="7" w:name="heading-7"/>
-      <w:r>
-        <w:t xml:space="preserve"> Heading 7 </w:t>
-      </w:r>
-      <w:bookmarkEnd w:id="7"/>
+      <w:bookmarkStart w:id="11" w:name="heading-7"/>
+      <w:r>
+        <w:t xml:space="preserve">Heading 7 </w:t>
+      </w:r>
+      <w:bookmarkEnd w:id="11"/>
     </w:p>
     <w:p>
       <w:pPr>
         <w:pStyle w:val="berschrift8"/>
       </w:pPr>
-      <w:bookmarkStart w:id="8" w:name="heading-8"/>
-      <w:r>
-        <w:t xml:space="preserve"> Heading 8 </w:t>
-      </w:r>
-      <w:bookmarkEnd w:id="8"/>
+      <w:bookmarkStart w:id="12" w:name="heading-8"/>
+      <w:r>
+        <w:t xml:space="preserve">Heading 8 </w:t>
+      </w:r>
+      <w:bookmarkEnd w:id="12"/>
     </w:p>
     <w:p>
       <w:pPr>
         <w:pStyle w:val="berschrift9"/>
       </w:pPr>
-      <w:bookmarkStart w:id="9" w:name="heading-9"/>
-      <w:r>
-        <w:t xml:space="preserve"> Heading 9 </w:t>
-      </w:r>
-      <w:bookmarkEnd w:id="9"/>
+      <w:bookmarkStart w:id="13" w:name="heading-9"/>
+      <w:r>
+        <w:t xml:space="preserve">Heading 9 </w:t>
+      </w:r>
+      <w:bookmarkEnd w:id="13"/>
     </w:p>
     <w:p>
       <w:pPr>
@@ -158,7 +628,7 @@
       <w:r>
         <w:t xml:space="preserve"> .    </w:t>
       </w:r>
-      <w:hyperlink r:id="rId7">
+      <w:hyperlink r:id="rId8">
         <w:r>
           <w:rPr>
             <w:rStyle w:val="Hyperlink"/>
@@ -199,8 +669,8 @@
         <w:tblLook w:val="07E0" w:firstRow="1" w:lastRow="1" w:firstColumn="1" w:lastColumn="1" w:noHBand="1" w:noVBand="1"/>
       </w:tblPr>
       <w:tblGrid>
-        <w:gridCol w:w="842"/>
-        <w:gridCol w:w="842"/>
+        <w:gridCol w:w="823"/>
+        <w:gridCol w:w="823"/>
       </w:tblGrid>
       <w:tr>
         <w:tc>
@@ -272,7 +742,15 @@
         <w:pStyle w:val="ImageCaption"/>
       </w:pPr>
       <w:r>
-        <w:t xml:space="preserve"> Image Caption </w:t>
+        <w:t xml:space="preserve"> </w:t>
+      </w:r>
+      <w:bookmarkStart w:id="14" w:name="_Toc54870392"/>
+      <w:r>
+        <w:t>Image Caption</w:t>
+      </w:r>
+      <w:bookmarkEnd w:id="14"/>
+      <w:r>
+        <w:t xml:space="preserve"> </w:t>
       </w:r>
     </w:p>
     <w:p>
@@ -296,9 +774,10 @@
         <w:pStyle w:val="DefinitionTerm"/>
       </w:pPr>
       <w:r>
-        <w:lastRenderedPageBreak/>
         <w:t xml:space="preserve"> DefinitionTerm </w:t>
       </w:r>
+      <w:bookmarkStart w:id="15" w:name="_GoBack"/>
+      <w:bookmarkEnd w:id="15"/>
     </w:p>
     <w:p>
       <w:pPr>
@@ -309,7 +788,8 @@
       </w:r>
     </w:p>
     <w:sectPr>
-      <w:footerReference w:type="default" r:id="rId8"/>
+      <w:headerReference w:type="default" r:id="rId9"/>
+      <w:footerReference w:type="default" r:id="rId10"/>
       <w:pgSz w:w="12240" w:h="15840"/>
       <w:pgMar w:top="1417" w:right="1417" w:bottom="1134" w:left="1417" w:header="720" w:footer="720" w:gutter="0"/>
       <w:cols w:space="720"/>
@@ -345,41 +825,12 @@
 
 <file path=word/footer1.xml><?xml version="1.0" encoding="utf-8"?>
 <w:ftr xmlns:wpc="http://schemas.microsoft.com/office/word/2010/wordprocessingCanvas" xmlns:cx="http://schemas.microsoft.com/office/drawing/2014/chartex" xmlns:cx1="http://schemas.microsoft.com/office/drawing/2015/9/8/chartex" xmlns:cx2="http://schemas.microsoft.com/office/drawing/2015/10/21/chartex" xmlns:cx3="http://schemas.microsoft.com/office/drawing/2016/5/9/chartex" xmlns:cx4="http://schemas.microsoft.com/office/drawing/2016/5/10/chartex" xmlns:cx5="http://schemas.microsoft.com/office/drawing/2016/5/11/chartex" xmlns:cx6="http://schemas.microsoft.com/office/drawing/2016/5/12/chartex" xmlns:cx7="http://schemas.microsoft.com/office/drawing/2016/5/13/chartex" xmlns:cx8="http://schemas.microsoft.com/office/drawing/2016/5/14/chartex" xmlns:mc="http://schemas.openxmlformats.org/markup-compatibility/2006" xmlns:aink="http://schemas.microsoft.com/office/drawing/2016/ink" xmlns:am3d="http://schemas.microsoft.com/office/drawing/2017/model3d" xmlns:o="urn:schemas-microsoft-com:office:office" xmlns:r="http://schemas.openxmlformats.org/officeDocument/2006/relationships" xmlns:m="http://schemas.openxmlformats.org/officeDocument/2006/math" xmlns:v="urn:schemas-microsoft-com:vml" xmlns:wp14="http://schemas.microsoft.com/office/word/2010/wordprocessingDrawing" xmlns:wp="http://schemas.openxmlformats.org/drawingml/2006/wordprocessingDrawing" xmlns:w10="urn:schemas-microsoft-com:office:word" xmlns:w="http://schemas.openxmlformats.org/wordprocessingml/2006/main" xmlns:w14="http://schemas.microsoft.com/office/word/2010/wordml" xmlns:w15="http://schemas.microsoft.com/office/word/2012/wordml" xmlns:w16cid="http://schemas.microsoft.com/office/word/2016/wordml/cid" xmlns:w16se="http://schemas.microsoft.com/office/word/2015/wordml/symex" xmlns:wpg="http://schemas.microsoft.com/office/word/2010/wordprocessingGroup" xmlns:wpi="http://schemas.microsoft.com/office/word/2010/wordprocessingInk" xmlns:wne="http://schemas.microsoft.com/office/word/2006/wordml" xmlns:wps="http://schemas.microsoft.com/office/word/2010/wordprocessingShape" mc:Ignorable="w14 w15 w16se w16cid wp14">
-  <w:sdt>
-    <w:sdtPr>
-      <w:id w:val="511655173"/>
-      <w:docPartObj>
-        <w:docPartGallery w:val="Page Numbers (Bottom of Page)"/>
-        <w:docPartUnique/>
-      </w:docPartObj>
-    </w:sdtPr>
-    <w:sdtContent>
-      <w:p>
-        <w:pPr>
-          <w:pStyle w:val="Fuzeile"/>
-          <w:jc w:val="center"/>
-        </w:pPr>
-        <w:r>
-          <w:fldChar w:fldCharType="begin"/>
-        </w:r>
-        <w:r>
-          <w:instrText>PAGE   \* MERGEFORMAT</w:instrText>
-        </w:r>
-        <w:r>
-          <w:fldChar w:fldCharType="separate"/>
-        </w:r>
-        <w:r>
-          <w:rPr>
-            <w:lang w:val="de-DE"/>
-          </w:rPr>
-          <w:t>2</w:t>
-        </w:r>
-        <w:r>
-          <w:fldChar w:fldCharType="end"/>
-        </w:r>
-      </w:p>
-    </w:sdtContent>
-  </w:sdt>
+  <w:p>
+    <w:pPr>
+      <w:pStyle w:val="Fuzeile"/>
+      <w:jc w:val="center"/>
+    </w:pPr>
+  </w:p>
   <w:p>
     <w:pPr>
       <w:pStyle w:val="Fuzeile"/>
@@ -423,9 +874,319 @@
 </w:footnotes>
 </file>
 
+<file path=word/header1.xml><?xml version="1.0" encoding="utf-8"?>
+<w:hdr xmlns:wpc="http://schemas.microsoft.com/office/word/2010/wordprocessingCanvas" xmlns:cx="http://schemas.microsoft.com/office/drawing/2014/chartex" xmlns:cx1="http://schemas.microsoft.com/office/drawing/2015/9/8/chartex" xmlns:cx2="http://schemas.microsoft.com/office/drawing/2015/10/21/chartex" xmlns:cx3="http://schemas.microsoft.com/office/drawing/2016/5/9/chartex" xmlns:cx4="http://schemas.microsoft.com/office/drawing/2016/5/10/chartex" xmlns:cx5="http://schemas.microsoft.com/office/drawing/2016/5/11/chartex" xmlns:cx6="http://schemas.microsoft.com/office/drawing/2016/5/12/chartex" xmlns:cx7="http://schemas.microsoft.com/office/drawing/2016/5/13/chartex" xmlns:cx8="http://schemas.microsoft.com/office/drawing/2016/5/14/chartex" xmlns:mc="http://schemas.openxmlformats.org/markup-compatibility/2006" xmlns:aink="http://schemas.microsoft.com/office/drawing/2016/ink" xmlns:am3d="http://schemas.microsoft.com/office/drawing/2017/model3d" xmlns:o="urn:schemas-microsoft-com:office:office" xmlns:r="http://schemas.openxmlformats.org/officeDocument/2006/relationships" xmlns:m="http://schemas.openxmlformats.org/officeDocument/2006/math" xmlns:v="urn:schemas-microsoft-com:vml" xmlns:wp14="http://schemas.microsoft.com/office/word/2010/wordprocessingDrawing" xmlns:wp="http://schemas.openxmlformats.org/drawingml/2006/wordprocessingDrawing" xmlns:w10="urn:schemas-microsoft-com:office:word" xmlns:w="http://schemas.openxmlformats.org/wordprocessingml/2006/main" xmlns:w14="http://schemas.microsoft.com/office/word/2010/wordml" xmlns:w15="http://schemas.microsoft.com/office/word/2012/wordml" xmlns:w16cid="http://schemas.microsoft.com/office/word/2016/wordml/cid" xmlns:w16se="http://schemas.microsoft.com/office/word/2015/wordml/symex" xmlns:wpg="http://schemas.microsoft.com/office/word/2010/wordprocessingGroup" xmlns:wpi="http://schemas.microsoft.com/office/word/2010/wordprocessingInk" xmlns:wne="http://schemas.microsoft.com/office/word/2006/wordml" xmlns:wps="http://schemas.microsoft.com/office/word/2010/wordprocessingShape" mc:Ignorable="w14 w15 w16se w16cid wp14">
+  <w:sdt>
+    <w:sdtPr>
+      <w:rPr>
+        <w:rFonts w:ascii="Times New Roman" w:hAnsi="Times New Roman" w:cs="Times New Roman"/>
+      </w:rPr>
+      <w:id w:val="-620381891"/>
+      <w:docPartObj>
+        <w:docPartGallery w:val="Page Numbers (Top of Page)"/>
+        <w:docPartUnique/>
+      </w:docPartObj>
+    </w:sdtPr>
+    <w:sdtEndPr/>
+    <w:sdtContent>
+      <w:p>
+        <w:pPr>
+          <w:pStyle w:val="Kopfzeile"/>
+          <w:jc w:val="right"/>
+          <w:rPr>
+            <w:rFonts w:ascii="Times New Roman" w:hAnsi="Times New Roman" w:cs="Times New Roman"/>
+          </w:rPr>
+        </w:pPr>
+        <w:r>
+          <w:rPr>
+            <w:rFonts w:ascii="Times New Roman" w:hAnsi="Times New Roman" w:cs="Times New Roman"/>
+            <w:lang w:val="de-DE"/>
+          </w:rPr>
+          <w:t xml:space="preserve">Page </w:t>
+        </w:r>
+        <w:r>
+          <w:rPr>
+            <w:rFonts w:ascii="Times New Roman" w:hAnsi="Times New Roman" w:cs="Times New Roman"/>
+          </w:rPr>
+          <w:fldChar w:fldCharType="begin"/>
+        </w:r>
+        <w:r>
+          <w:rPr>
+            <w:rFonts w:ascii="Times New Roman" w:hAnsi="Times New Roman" w:cs="Times New Roman"/>
+          </w:rPr>
+          <w:instrText>PAGE  \* Arabic  \* MERGEFORMAT</w:instrText>
+        </w:r>
+        <w:r>
+          <w:rPr>
+            <w:rFonts w:ascii="Times New Roman" w:hAnsi="Times New Roman" w:cs="Times New Roman"/>
+          </w:rPr>
+          <w:fldChar w:fldCharType="separate"/>
+        </w:r>
+        <w:r>
+          <w:rPr>
+            <w:rFonts w:ascii="Times New Roman" w:hAnsi="Times New Roman" w:cs="Times New Roman"/>
+          </w:rPr>
+          <w:t>1</w:t>
+        </w:r>
+        <w:r>
+          <w:rPr>
+            <w:rFonts w:ascii="Times New Roman" w:hAnsi="Times New Roman" w:cs="Times New Roman"/>
+          </w:rPr>
+          <w:fldChar w:fldCharType="end"/>
+        </w:r>
+        <w:r>
+          <w:rPr>
+            <w:rFonts w:ascii="Times New Roman" w:hAnsi="Times New Roman" w:cs="Times New Roman"/>
+            <w:lang w:val="de-DE"/>
+          </w:rPr>
+          <w:t xml:space="preserve"> </w:t>
+        </w:r>
+        <w:proofErr w:type="spellStart"/>
+        <w:r>
+          <w:rPr>
+            <w:rFonts w:ascii="Times New Roman" w:hAnsi="Times New Roman" w:cs="Times New Roman"/>
+            <w:lang w:val="de-DE"/>
+          </w:rPr>
+          <w:t>of</w:t>
+        </w:r>
+        <w:proofErr w:type="spellEnd"/>
+        <w:r>
+          <w:rPr>
+            <w:rFonts w:ascii="Times New Roman" w:hAnsi="Times New Roman" w:cs="Times New Roman"/>
+            <w:lang w:val="de-DE"/>
+          </w:rPr>
+          <w:t xml:space="preserve"> </w:t>
+        </w:r>
+        <w:r>
+          <w:rPr>
+            <w:rFonts w:ascii="Times New Roman" w:hAnsi="Times New Roman" w:cs="Times New Roman"/>
+          </w:rPr>
+          <w:fldChar w:fldCharType="begin"/>
+        </w:r>
+        <w:r>
+          <w:rPr>
+            <w:rFonts w:ascii="Times New Roman" w:hAnsi="Times New Roman" w:cs="Times New Roman"/>
+          </w:rPr>
+          <w:instrText>NUMPAGES  \* Arabic  \* MERGEFORMAT</w:instrText>
+        </w:r>
+        <w:r>
+          <w:rPr>
+            <w:rFonts w:ascii="Times New Roman" w:hAnsi="Times New Roman" w:cs="Times New Roman"/>
+          </w:rPr>
+          <w:fldChar w:fldCharType="separate"/>
+        </w:r>
+        <w:r>
+          <w:rPr>
+            <w:rFonts w:ascii="Times New Roman" w:hAnsi="Times New Roman" w:cs="Times New Roman"/>
+          </w:rPr>
+          <w:t>2</w:t>
+        </w:r>
+        <w:r>
+          <w:rPr>
+            <w:rFonts w:ascii="Times New Roman" w:hAnsi="Times New Roman" w:cs="Times New Roman"/>
+            <w:lang w:val="de-DE"/>
+          </w:rPr>
+          <w:fldChar w:fldCharType="end"/>
+        </w:r>
+      </w:p>
+    </w:sdtContent>
+  </w:sdt>
+  <w:p>
+    <w:pPr>
+      <w:pStyle w:val="Kopfzeile"/>
+    </w:pPr>
+  </w:p>
+</w:hdr>
+</file>
+
 <file path=word/numbering.xml><?xml version="1.0" encoding="utf-8"?>
 <w:numbering xmlns:wpc="http://schemas.microsoft.com/office/word/2010/wordprocessingCanvas" xmlns:cx="http://schemas.microsoft.com/office/drawing/2014/chartex" xmlns:cx1="http://schemas.microsoft.com/office/drawing/2015/9/8/chartex" xmlns:cx2="http://schemas.microsoft.com/office/drawing/2015/10/21/chartex" xmlns:cx3="http://schemas.microsoft.com/office/drawing/2016/5/9/chartex" xmlns:cx4="http://schemas.microsoft.com/office/drawing/2016/5/10/chartex" xmlns:cx5="http://schemas.microsoft.com/office/drawing/2016/5/11/chartex" xmlns:cx6="http://schemas.microsoft.com/office/drawing/2016/5/12/chartex" xmlns:cx7="http://schemas.microsoft.com/office/drawing/2016/5/13/chartex" xmlns:cx8="http://schemas.microsoft.com/office/drawing/2016/5/14/chartex" xmlns:mc="http://schemas.openxmlformats.org/markup-compatibility/2006" xmlns:aink="http://schemas.microsoft.com/office/drawing/2016/ink" xmlns:am3d="http://schemas.microsoft.com/office/drawing/2017/model3d" xmlns:o="urn:schemas-microsoft-com:office:office" xmlns:r="http://schemas.openxmlformats.org/officeDocument/2006/relationships" xmlns:m="http://schemas.openxmlformats.org/officeDocument/2006/math" xmlns:v="urn:schemas-microsoft-com:vml" xmlns:wp14="http://schemas.microsoft.com/office/word/2010/wordprocessingDrawing" xmlns:wp="http://schemas.openxmlformats.org/drawingml/2006/wordprocessingDrawing" xmlns:w10="urn:schemas-microsoft-com:office:word" xmlns:w="http://schemas.openxmlformats.org/wordprocessingml/2006/main" xmlns:w14="http://schemas.microsoft.com/office/word/2010/wordml" xmlns:w15="http://schemas.microsoft.com/office/word/2012/wordml" xmlns:w16cid="http://schemas.microsoft.com/office/word/2016/wordml/cid" xmlns:w16se="http://schemas.microsoft.com/office/word/2015/wordml/symex" xmlns:wpg="http://schemas.microsoft.com/office/word/2010/wordprocessingGroup" xmlns:wpi="http://schemas.microsoft.com/office/word/2010/wordprocessingInk" xmlns:wne="http://schemas.microsoft.com/office/word/2006/wordml" xmlns:wps="http://schemas.microsoft.com/office/word/2010/wordprocessingShape" mc:Ignorable="w14 w15 w16se w16cid wp14">
   <w:abstractNum w:abstractNumId="0" w15:restartNumberingAfterBreak="0">
+    <w:nsid w:val="FFFFFF7C"/>
+    <w:multiLevelType w:val="singleLevel"/>
+    <w:tmpl w:val="854C2194"/>
+    <w:lvl w:ilvl="0">
+      <w:start w:val="1"/>
+      <w:numFmt w:val="decimal"/>
+      <w:lvlText w:val="%1."/>
+      <w:lvlJc w:val="left"/>
+      <w:pPr>
+        <w:tabs>
+          <w:tab w:val="num" w:pos="1492"/>
+        </w:tabs>
+        <w:ind w:left="1492" w:hanging="360"/>
+      </w:pPr>
+    </w:lvl>
+  </w:abstractNum>
+  <w:abstractNum w:abstractNumId="1" w15:restartNumberingAfterBreak="0">
+    <w:nsid w:val="FFFFFF7D"/>
+    <w:multiLevelType w:val="singleLevel"/>
+    <w:tmpl w:val="C252733E"/>
+    <w:lvl w:ilvl="0">
+      <w:start w:val="1"/>
+      <w:numFmt w:val="decimal"/>
+      <w:lvlText w:val="%1."/>
+      <w:lvlJc w:val="left"/>
+      <w:pPr>
+        <w:tabs>
+          <w:tab w:val="num" w:pos="1209"/>
+        </w:tabs>
+        <w:ind w:left="1209" w:hanging="360"/>
+      </w:pPr>
+    </w:lvl>
+  </w:abstractNum>
+  <w:abstractNum w:abstractNumId="2" w15:restartNumberingAfterBreak="0">
+    <w:nsid w:val="FFFFFF7E"/>
+    <w:multiLevelType w:val="singleLevel"/>
+    <w:tmpl w:val="A3B8784C"/>
+    <w:lvl w:ilvl="0">
+      <w:start w:val="1"/>
+      <w:numFmt w:val="decimal"/>
+      <w:lvlText w:val="%1."/>
+      <w:lvlJc w:val="left"/>
+      <w:pPr>
+        <w:tabs>
+          <w:tab w:val="num" w:pos="926"/>
+        </w:tabs>
+        <w:ind w:left="926" w:hanging="360"/>
+      </w:pPr>
+    </w:lvl>
+  </w:abstractNum>
+  <w:abstractNum w:abstractNumId="3" w15:restartNumberingAfterBreak="0">
+    <w:nsid w:val="FFFFFF7F"/>
+    <w:multiLevelType w:val="singleLevel"/>
+    <w:tmpl w:val="7B0E289A"/>
+    <w:lvl w:ilvl="0">
+      <w:start w:val="1"/>
+      <w:numFmt w:val="decimal"/>
+      <w:lvlText w:val="%1."/>
+      <w:lvlJc w:val="left"/>
+      <w:pPr>
+        <w:tabs>
+          <w:tab w:val="num" w:pos="643"/>
+        </w:tabs>
+        <w:ind w:left="643" w:hanging="360"/>
+      </w:pPr>
+    </w:lvl>
+  </w:abstractNum>
+  <w:abstractNum w:abstractNumId="4" w15:restartNumberingAfterBreak="0">
+    <w:nsid w:val="FFFFFF80"/>
+    <w:multiLevelType w:val="singleLevel"/>
+    <w:tmpl w:val="BDF01A56"/>
+    <w:lvl w:ilvl="0">
+      <w:start w:val="1"/>
+      <w:numFmt w:val="bullet"/>
+      <w:lvlText w:val=""/>
+      <w:lvlJc w:val="left"/>
+      <w:pPr>
+        <w:tabs>
+          <w:tab w:val="num" w:pos="1492"/>
+        </w:tabs>
+        <w:ind w:left="1492" w:hanging="360"/>
+      </w:pPr>
+      <w:rPr>
+        <w:rFonts w:ascii="Symbol" w:hAnsi="Symbol" w:hint="default"/>
+      </w:rPr>
+    </w:lvl>
+  </w:abstractNum>
+  <w:abstractNum w:abstractNumId="5" w15:restartNumberingAfterBreak="0">
+    <w:nsid w:val="FFFFFF81"/>
+    <w:multiLevelType w:val="singleLevel"/>
+    <w:tmpl w:val="661CAD38"/>
+    <w:lvl w:ilvl="0">
+      <w:start w:val="1"/>
+      <w:numFmt w:val="bullet"/>
+      <w:lvlText w:val=""/>
+      <w:lvlJc w:val="left"/>
+      <w:pPr>
+        <w:tabs>
+          <w:tab w:val="num" w:pos="1209"/>
+        </w:tabs>
+        <w:ind w:left="1209" w:hanging="360"/>
+      </w:pPr>
+      <w:rPr>
+        <w:rFonts w:ascii="Symbol" w:hAnsi="Symbol" w:hint="default"/>
+      </w:rPr>
+    </w:lvl>
+  </w:abstractNum>
+  <w:abstractNum w:abstractNumId="6" w15:restartNumberingAfterBreak="0">
+    <w:nsid w:val="FFFFFF82"/>
+    <w:multiLevelType w:val="singleLevel"/>
+    <w:tmpl w:val="79D690B8"/>
+    <w:lvl w:ilvl="0">
+      <w:start w:val="1"/>
+      <w:numFmt w:val="bullet"/>
+      <w:lvlText w:val=""/>
+      <w:lvlJc w:val="left"/>
+      <w:pPr>
+        <w:tabs>
+          <w:tab w:val="num" w:pos="926"/>
+        </w:tabs>
+        <w:ind w:left="926" w:hanging="360"/>
+      </w:pPr>
+      <w:rPr>
+        <w:rFonts w:ascii="Symbol" w:hAnsi="Symbol" w:hint="default"/>
+      </w:rPr>
+    </w:lvl>
+  </w:abstractNum>
+  <w:abstractNum w:abstractNumId="7" w15:restartNumberingAfterBreak="0">
+    <w:nsid w:val="FFFFFF83"/>
+    <w:multiLevelType w:val="singleLevel"/>
+    <w:tmpl w:val="584A671E"/>
+    <w:lvl w:ilvl="0">
+      <w:start w:val="1"/>
+      <w:numFmt w:val="bullet"/>
+      <w:lvlText w:val=""/>
+      <w:lvlJc w:val="left"/>
+      <w:pPr>
+        <w:tabs>
+          <w:tab w:val="num" w:pos="643"/>
+        </w:tabs>
+        <w:ind w:left="643" w:hanging="360"/>
+      </w:pPr>
+      <w:rPr>
+        <w:rFonts w:ascii="Symbol" w:hAnsi="Symbol" w:hint="default"/>
+      </w:rPr>
+    </w:lvl>
+  </w:abstractNum>
+  <w:abstractNum w:abstractNumId="8" w15:restartNumberingAfterBreak="0">
+    <w:nsid w:val="FFFFFF88"/>
+    <w:multiLevelType w:val="singleLevel"/>
+    <w:tmpl w:val="27C88068"/>
+    <w:lvl w:ilvl="0">
+      <w:start w:val="1"/>
+      <w:numFmt w:val="decimal"/>
+      <w:lvlText w:val="%1."/>
+      <w:lvlJc w:val="left"/>
+      <w:pPr>
+        <w:tabs>
+          <w:tab w:val="num" w:pos="360"/>
+        </w:tabs>
+        <w:ind w:left="360" w:hanging="360"/>
+      </w:pPr>
+    </w:lvl>
+  </w:abstractNum>
+  <w:abstractNum w:abstractNumId="9" w15:restartNumberingAfterBreak="0">
+    <w:nsid w:val="FFFFFF89"/>
+    <w:multiLevelType w:val="singleLevel"/>
+    <w:tmpl w:val="645225D2"/>
+    <w:lvl w:ilvl="0">
+      <w:start w:val="1"/>
+      <w:numFmt w:val="bullet"/>
+      <w:lvlText w:val=""/>
+      <w:lvlJc w:val="left"/>
+      <w:pPr>
+        <w:tabs>
+          <w:tab w:val="num" w:pos="360"/>
+        </w:tabs>
+        <w:ind w:left="360" w:hanging="360"/>
+      </w:pPr>
+      <w:rPr>
+        <w:rFonts w:ascii="Symbol" w:hAnsi="Symbol" w:hint="default"/>
+      </w:rPr>
+    </w:lvl>
+  </w:abstractNum>
+  <w:abstractNum w:abstractNumId="10" w15:restartNumberingAfterBreak="0">
     <w:nsid w:val="170CD2DE"/>
     <w:multiLevelType w:val="multilevel"/>
     <w:tmpl w:val="0E7ACBA0"/>
@@ -529,8 +1290,475 @@
       </w:pPr>
     </w:lvl>
   </w:abstractNum>
+  <w:abstractNum w:abstractNumId="11" w15:restartNumberingAfterBreak="0">
+    <w:nsid w:val="2E6E7027"/>
+    <w:multiLevelType w:val="multilevel"/>
+    <w:tmpl w:val="CFB603AE"/>
+    <w:styleLink w:val="REVersuch2"/>
+    <w:lvl w:ilvl="0">
+      <w:start w:val="1"/>
+      <w:numFmt w:val="decimal"/>
+      <w:lvlText w:val="%1"/>
+      <w:lvlJc w:val="left"/>
+      <w:pPr>
+        <w:ind w:left="360" w:hanging="360"/>
+      </w:pPr>
+      <w:rPr>
+        <w:rFonts w:hint="default"/>
+      </w:rPr>
+    </w:lvl>
+    <w:lvl w:ilvl="1">
+      <w:start w:val="1"/>
+      <w:numFmt w:val="decimal"/>
+      <w:lvlText w:val="%1.%2"/>
+      <w:lvlJc w:val="left"/>
+      <w:pPr>
+        <w:ind w:left="720" w:hanging="360"/>
+      </w:pPr>
+      <w:rPr>
+        <w:rFonts w:hint="default"/>
+      </w:rPr>
+    </w:lvl>
+    <w:lvl w:ilvl="2">
+      <w:start w:val="1"/>
+      <w:numFmt w:val="decimal"/>
+      <w:lvlText w:val="%1.%2.%3"/>
+      <w:lvlJc w:val="left"/>
+      <w:pPr>
+        <w:ind w:left="1080" w:hanging="360"/>
+      </w:pPr>
+      <w:rPr>
+        <w:rFonts w:hint="default"/>
+      </w:rPr>
+    </w:lvl>
+    <w:lvl w:ilvl="3">
+      <w:start w:val="1"/>
+      <w:numFmt w:val="decimal"/>
+      <w:lvlText w:val="%1.%2.%3.%4"/>
+      <w:lvlJc w:val="left"/>
+      <w:pPr>
+        <w:ind w:left="1440" w:hanging="360"/>
+      </w:pPr>
+      <w:rPr>
+        <w:rFonts w:hint="default"/>
+      </w:rPr>
+    </w:lvl>
+    <w:lvl w:ilvl="4">
+      <w:start w:val="1"/>
+      <w:numFmt w:val="decimal"/>
+      <w:lvlText w:val="%1.%2.%3.%4.%5"/>
+      <w:lvlJc w:val="left"/>
+      <w:pPr>
+        <w:ind w:left="1800" w:hanging="360"/>
+      </w:pPr>
+      <w:rPr>
+        <w:rFonts w:hint="default"/>
+      </w:rPr>
+    </w:lvl>
+    <w:lvl w:ilvl="5">
+      <w:start w:val="1"/>
+      <w:numFmt w:val="decimal"/>
+      <w:lvlText w:val="%1.%2.%3.%4.%5.%6"/>
+      <w:lvlJc w:val="left"/>
+      <w:pPr>
+        <w:ind w:left="2160" w:hanging="360"/>
+      </w:pPr>
+      <w:rPr>
+        <w:rFonts w:hint="default"/>
+      </w:rPr>
+    </w:lvl>
+    <w:lvl w:ilvl="6">
+      <w:start w:val="1"/>
+      <w:numFmt w:val="decimal"/>
+      <w:lvlText w:val="%1.%2.%3.%4.%5.%6.%7"/>
+      <w:lvlJc w:val="left"/>
+      <w:pPr>
+        <w:ind w:left="2520" w:hanging="360"/>
+      </w:pPr>
+      <w:rPr>
+        <w:rFonts w:hint="default"/>
+      </w:rPr>
+    </w:lvl>
+    <w:lvl w:ilvl="7">
+      <w:start w:val="1"/>
+      <w:numFmt w:val="decimal"/>
+      <w:lvlText w:val="%1.%2.%3.%4.%5.%6.%7.%8"/>
+      <w:lvlJc w:val="left"/>
+      <w:pPr>
+        <w:ind w:left="2880" w:hanging="360"/>
+      </w:pPr>
+      <w:rPr>
+        <w:rFonts w:hint="default"/>
+      </w:rPr>
+    </w:lvl>
+    <w:lvl w:ilvl="8">
+      <w:start w:val="1"/>
+      <w:numFmt w:val="decimal"/>
+      <w:lvlText w:val="%1.%2.%3.%4.%5.%6.%7.%8.%9"/>
+      <w:lvlJc w:val="left"/>
+      <w:pPr>
+        <w:ind w:left="3240" w:hanging="360"/>
+      </w:pPr>
+      <w:rPr>
+        <w:rFonts w:hint="default"/>
+      </w:rPr>
+    </w:lvl>
+  </w:abstractNum>
+  <w:abstractNum w:abstractNumId="12" w15:restartNumberingAfterBreak="0">
+    <w:nsid w:val="2F4367A2"/>
+    <w:multiLevelType w:val="hybridMultilevel"/>
+    <w:tmpl w:val="0E94A3F2"/>
+    <w:lvl w:ilvl="0" w:tplc="6FFEDB94">
+      <w:start w:val="1"/>
+      <w:numFmt w:val="decimal"/>
+      <w:pStyle w:val="ImageCaption"/>
+      <w:lvlText w:val="Figure %1: "/>
+      <w:lvlJc w:val="left"/>
+      <w:pPr>
+        <w:ind w:left="720" w:hanging="360"/>
+      </w:pPr>
+      <w:rPr>
+        <w:rFonts w:hint="default"/>
+      </w:rPr>
+    </w:lvl>
+    <w:lvl w:ilvl="1" w:tplc="04070019" w:tentative="1">
+      <w:start w:val="1"/>
+      <w:numFmt w:val="lowerLetter"/>
+      <w:lvlText w:val="%2."/>
+      <w:lvlJc w:val="left"/>
+      <w:pPr>
+        <w:ind w:left="1440" w:hanging="360"/>
+      </w:pPr>
+    </w:lvl>
+    <w:lvl w:ilvl="2" w:tplc="0407001B" w:tentative="1">
+      <w:start w:val="1"/>
+      <w:numFmt w:val="lowerRoman"/>
+      <w:lvlText w:val="%3."/>
+      <w:lvlJc w:val="right"/>
+      <w:pPr>
+        <w:ind w:left="2160" w:hanging="180"/>
+      </w:pPr>
+    </w:lvl>
+    <w:lvl w:ilvl="3" w:tplc="0407000F" w:tentative="1">
+      <w:start w:val="1"/>
+      <w:numFmt w:val="decimal"/>
+      <w:lvlText w:val="%4."/>
+      <w:lvlJc w:val="left"/>
+      <w:pPr>
+        <w:ind w:left="2880" w:hanging="360"/>
+      </w:pPr>
+    </w:lvl>
+    <w:lvl w:ilvl="4" w:tplc="04070019" w:tentative="1">
+      <w:start w:val="1"/>
+      <w:numFmt w:val="lowerLetter"/>
+      <w:lvlText w:val="%5."/>
+      <w:lvlJc w:val="left"/>
+      <w:pPr>
+        <w:ind w:left="3600" w:hanging="360"/>
+      </w:pPr>
+    </w:lvl>
+    <w:lvl w:ilvl="5" w:tplc="0407001B" w:tentative="1">
+      <w:start w:val="1"/>
+      <w:numFmt w:val="lowerRoman"/>
+      <w:lvlText w:val="%6."/>
+      <w:lvlJc w:val="right"/>
+      <w:pPr>
+        <w:ind w:left="4320" w:hanging="180"/>
+      </w:pPr>
+    </w:lvl>
+    <w:lvl w:ilvl="6" w:tplc="0407000F" w:tentative="1">
+      <w:start w:val="1"/>
+      <w:numFmt w:val="decimal"/>
+      <w:lvlText w:val="%7."/>
+      <w:lvlJc w:val="left"/>
+      <w:pPr>
+        <w:ind w:left="5040" w:hanging="360"/>
+      </w:pPr>
+    </w:lvl>
+    <w:lvl w:ilvl="7" w:tplc="04070019" w:tentative="1">
+      <w:start w:val="1"/>
+      <w:numFmt w:val="lowerLetter"/>
+      <w:lvlText w:val="%8."/>
+      <w:lvlJc w:val="left"/>
+      <w:pPr>
+        <w:ind w:left="5760" w:hanging="360"/>
+      </w:pPr>
+    </w:lvl>
+    <w:lvl w:ilvl="8" w:tplc="0407001B" w:tentative="1">
+      <w:start w:val="1"/>
+      <w:numFmt w:val="lowerRoman"/>
+      <w:lvlText w:val="%9."/>
+      <w:lvlJc w:val="right"/>
+      <w:pPr>
+        <w:ind w:left="6480" w:hanging="180"/>
+      </w:pPr>
+    </w:lvl>
+  </w:abstractNum>
+  <w:abstractNum w:abstractNumId="13" w15:restartNumberingAfterBreak="0">
+    <w:nsid w:val="439D272C"/>
+    <w:multiLevelType w:val="multilevel"/>
+    <w:tmpl w:val="5E8A4980"/>
+    <w:lvl w:ilvl="0">
+      <w:start w:val="1"/>
+      <w:numFmt w:val="decimal"/>
+      <w:pStyle w:val="berschrift1"/>
+      <w:lvlText w:val="%1"/>
+      <w:lvlJc w:val="left"/>
+      <w:pPr>
+        <w:ind w:left="1134" w:hanging="1134"/>
+      </w:pPr>
+      <w:rPr>
+        <w:rFonts w:hint="default"/>
+      </w:rPr>
+    </w:lvl>
+    <w:lvl w:ilvl="1">
+      <w:start w:val="1"/>
+      <w:numFmt w:val="decimal"/>
+      <w:pStyle w:val="berschrift2"/>
+      <w:lvlText w:val="%1.%2"/>
+      <w:lvlJc w:val="left"/>
+      <w:pPr>
+        <w:ind w:left="1134" w:hanging="1134"/>
+      </w:pPr>
+      <w:rPr>
+        <w:rFonts w:hint="default"/>
+      </w:rPr>
+    </w:lvl>
+    <w:lvl w:ilvl="2">
+      <w:start w:val="1"/>
+      <w:numFmt w:val="decimal"/>
+      <w:pStyle w:val="berschrift3"/>
+      <w:lvlText w:val="%1.%2.%3"/>
+      <w:lvlJc w:val="left"/>
+      <w:pPr>
+        <w:ind w:left="1134" w:hanging="1134"/>
+      </w:pPr>
+      <w:rPr>
+        <w:rFonts w:hint="default"/>
+      </w:rPr>
+    </w:lvl>
+    <w:lvl w:ilvl="3">
+      <w:start w:val="1"/>
+      <w:numFmt w:val="decimal"/>
+      <w:pStyle w:val="berschrift4"/>
+      <w:lvlText w:val="%1.%2.%3.%4"/>
+      <w:lvlJc w:val="left"/>
+      <w:pPr>
+        <w:ind w:left="1134" w:hanging="1134"/>
+      </w:pPr>
+      <w:rPr>
+        <w:rFonts w:hint="default"/>
+      </w:rPr>
+    </w:lvl>
+    <w:lvl w:ilvl="4">
+      <w:start w:val="1"/>
+      <w:numFmt w:val="decimal"/>
+      <w:pStyle w:val="berschrift5"/>
+      <w:lvlText w:val="%1.%2.%3.%4.%5"/>
+      <w:lvlJc w:val="left"/>
+      <w:pPr>
+        <w:ind w:left="1134" w:hanging="1134"/>
+      </w:pPr>
+      <w:rPr>
+        <w:rFonts w:hint="default"/>
+      </w:rPr>
+    </w:lvl>
+    <w:lvl w:ilvl="5">
+      <w:start w:val="1"/>
+      <w:numFmt w:val="decimal"/>
+      <w:pStyle w:val="berschrift6"/>
+      <w:lvlText w:val="%1.%2.%3.%4.%5.%6"/>
+      <w:lvlJc w:val="left"/>
+      <w:pPr>
+        <w:ind w:left="1134" w:hanging="1134"/>
+      </w:pPr>
+      <w:rPr>
+        <w:rFonts w:hint="default"/>
+      </w:rPr>
+    </w:lvl>
+    <w:lvl w:ilvl="6">
+      <w:start w:val="1"/>
+      <w:numFmt w:val="decimal"/>
+      <w:pStyle w:val="berschrift7"/>
+      <w:lvlText w:val="%1.%2.%3.%4.%5.%6.%7"/>
+      <w:lvlJc w:val="left"/>
+      <w:pPr>
+        <w:ind w:left="1134" w:hanging="1134"/>
+      </w:pPr>
+      <w:rPr>
+        <w:rFonts w:hint="default"/>
+      </w:rPr>
+    </w:lvl>
+    <w:lvl w:ilvl="7">
+      <w:start w:val="1"/>
+      <w:numFmt w:val="decimal"/>
+      <w:pStyle w:val="berschrift8"/>
+      <w:lvlText w:val="%1.%2.%3.%4.%5.%6.%7.%8"/>
+      <w:lvlJc w:val="left"/>
+      <w:pPr>
+        <w:ind w:left="1134" w:hanging="1134"/>
+      </w:pPr>
+      <w:rPr>
+        <w:rFonts w:hint="default"/>
+      </w:rPr>
+    </w:lvl>
+    <w:lvl w:ilvl="8">
+      <w:start w:val="1"/>
+      <w:numFmt w:val="decimal"/>
+      <w:pStyle w:val="berschrift9"/>
+      <w:lvlText w:val="%1.%2.%3.%4.%5.%6.%7.%8.%9"/>
+      <w:lvlJc w:val="left"/>
+      <w:pPr>
+        <w:ind w:left="1134" w:hanging="1134"/>
+      </w:pPr>
+      <w:rPr>
+        <w:rFonts w:hint="default"/>
+      </w:rPr>
+    </w:lvl>
+  </w:abstractNum>
+  <w:abstractNum w:abstractNumId="14" w15:restartNumberingAfterBreak="0">
+    <w:nsid w:val="4E027060"/>
+    <w:multiLevelType w:val="hybridMultilevel"/>
+    <w:tmpl w:val="BDE6AA42"/>
+    <w:lvl w:ilvl="0" w:tplc="9976DFBA">
+      <w:start w:val="1"/>
+      <w:numFmt w:val="decimal"/>
+      <w:pStyle w:val="TableCaption"/>
+      <w:lvlText w:val="Table %1: "/>
+      <w:lvlJc w:val="left"/>
+      <w:pPr>
+        <w:ind w:left="720" w:hanging="360"/>
+      </w:pPr>
+      <w:rPr>
+        <w:rFonts w:hint="default"/>
+      </w:rPr>
+    </w:lvl>
+    <w:lvl w:ilvl="1" w:tplc="04070019" w:tentative="1">
+      <w:start w:val="1"/>
+      <w:numFmt w:val="lowerLetter"/>
+      <w:lvlText w:val="%2."/>
+      <w:lvlJc w:val="left"/>
+      <w:pPr>
+        <w:ind w:left="1440" w:hanging="360"/>
+      </w:pPr>
+    </w:lvl>
+    <w:lvl w:ilvl="2" w:tplc="0407001B" w:tentative="1">
+      <w:start w:val="1"/>
+      <w:numFmt w:val="lowerRoman"/>
+      <w:lvlText w:val="%3."/>
+      <w:lvlJc w:val="right"/>
+      <w:pPr>
+        <w:ind w:left="2160" w:hanging="180"/>
+      </w:pPr>
+    </w:lvl>
+    <w:lvl w:ilvl="3" w:tplc="0407000F" w:tentative="1">
+      <w:start w:val="1"/>
+      <w:numFmt w:val="decimal"/>
+      <w:lvlText w:val="%4."/>
+      <w:lvlJc w:val="left"/>
+      <w:pPr>
+        <w:ind w:left="2880" w:hanging="360"/>
+      </w:pPr>
+    </w:lvl>
+    <w:lvl w:ilvl="4" w:tplc="04070019" w:tentative="1">
+      <w:start w:val="1"/>
+      <w:numFmt w:val="lowerLetter"/>
+      <w:lvlText w:val="%5."/>
+      <w:lvlJc w:val="left"/>
+      <w:pPr>
+        <w:ind w:left="3600" w:hanging="360"/>
+      </w:pPr>
+    </w:lvl>
+    <w:lvl w:ilvl="5" w:tplc="0407001B" w:tentative="1">
+      <w:start w:val="1"/>
+      <w:numFmt w:val="lowerRoman"/>
+      <w:lvlText w:val="%6."/>
+      <w:lvlJc w:val="right"/>
+      <w:pPr>
+        <w:ind w:left="4320" w:hanging="180"/>
+      </w:pPr>
+    </w:lvl>
+    <w:lvl w:ilvl="6" w:tplc="0407000F" w:tentative="1">
+      <w:start w:val="1"/>
+      <w:numFmt w:val="decimal"/>
+      <w:lvlText w:val="%7."/>
+      <w:lvlJc w:val="left"/>
+      <w:pPr>
+        <w:ind w:left="5040" w:hanging="360"/>
+      </w:pPr>
+    </w:lvl>
+    <w:lvl w:ilvl="7" w:tplc="04070019" w:tentative="1">
+      <w:start w:val="1"/>
+      <w:numFmt w:val="lowerLetter"/>
+      <w:lvlText w:val="%8."/>
+      <w:lvlJc w:val="left"/>
+      <w:pPr>
+        <w:ind w:left="5760" w:hanging="360"/>
+      </w:pPr>
+    </w:lvl>
+    <w:lvl w:ilvl="8" w:tplc="0407001B" w:tentative="1">
+      <w:start w:val="1"/>
+      <w:numFmt w:val="lowerRoman"/>
+      <w:lvlText w:val="%9."/>
+      <w:lvlJc w:val="right"/>
+      <w:pPr>
+        <w:ind w:left="6480" w:hanging="180"/>
+      </w:pPr>
+    </w:lvl>
+  </w:abstractNum>
+  <w:abstractNum w:abstractNumId="15" w15:restartNumberingAfterBreak="0">
+    <w:nsid w:val="57675838"/>
+    <w:multiLevelType w:val="multilevel"/>
+    <w:tmpl w:val="CFB603AE"/>
+    <w:numStyleLink w:val="REVersuch2"/>
+  </w:abstractNum>
   <w:num w:numId="1">
+    <w:abstractNumId w:val="10"/>
+  </w:num>
+  <w:num w:numId="2">
+    <w:abstractNumId w:val="9"/>
+  </w:num>
+  <w:num w:numId="3">
+    <w:abstractNumId w:val="7"/>
+  </w:num>
+  <w:num w:numId="4">
+    <w:abstractNumId w:val="6"/>
+  </w:num>
+  <w:num w:numId="5">
+    <w:abstractNumId w:val="5"/>
+  </w:num>
+  <w:num w:numId="6">
+    <w:abstractNumId w:val="4"/>
+  </w:num>
+  <w:num w:numId="7">
+    <w:abstractNumId w:val="8"/>
+  </w:num>
+  <w:num w:numId="8">
+    <w:abstractNumId w:val="3"/>
+  </w:num>
+  <w:num w:numId="9">
+    <w:abstractNumId w:val="2"/>
+  </w:num>
+  <w:num w:numId="10">
+    <w:abstractNumId w:val="1"/>
+  </w:num>
+  <w:num w:numId="11">
     <w:abstractNumId w:val="0"/>
+  </w:num>
+  <w:num w:numId="12">
+    <w:abstractNumId w:val="11"/>
+  </w:num>
+  <w:num w:numId="13">
+    <w:abstractNumId w:val="15"/>
+  </w:num>
+  <w:num w:numId="14">
+    <w:abstractNumId w:val="13"/>
+  </w:num>
+  <w:num w:numId="15">
+    <w:abstractNumId w:val="12"/>
+  </w:num>
+  <w:num w:numId="16">
+    <w:abstractNumId w:val="14"/>
   </w:num>
 </w:numbering>
 </file>
@@ -552,7 +1780,7 @@
       </w:pPr>
     </w:pPrDefault>
   </w:docDefaults>
-  <w:latentStyles w:defLockedState="0" w:defUIPriority="0" w:defSemiHidden="0" w:defUnhideWhenUsed="0" w:defQFormat="0" w:count="375">
+  <w:latentStyles w:defLockedState="0" w:defUIPriority="0" w:defSemiHidden="0" w:defUnhideWhenUsed="0" w:defQFormat="0" w:count="376">
     <w:lsdException w:name="heading 6" w:semiHidden="1" w:unhideWhenUsed="1"/>
     <w:lsdException w:name="index 3" w:semiHidden="1" w:unhideWhenUsed="1"/>
     <w:lsdException w:name="index 4" w:semiHidden="1" w:unhideWhenUsed="1"/>
@@ -561,11 +1789,11 @@
     <w:lsdException w:name="index 7" w:semiHidden="1" w:unhideWhenUsed="1"/>
     <w:lsdException w:name="index 8" w:semiHidden="1" w:unhideWhenUsed="1"/>
     <w:lsdException w:name="index 9" w:semiHidden="1" w:unhideWhenUsed="1"/>
-    <w:lsdException w:name="toc 1" w:semiHidden="1" w:unhideWhenUsed="1"/>
-    <w:lsdException w:name="toc 2" w:semiHidden="1" w:unhideWhenUsed="1"/>
-    <w:lsdException w:name="toc 3" w:semiHidden="1" w:unhideWhenUsed="1"/>
-    <w:lsdException w:name="toc 4" w:semiHidden="1" w:unhideWhenUsed="1"/>
-    <w:lsdException w:name="toc 5" w:semiHidden="1" w:unhideWhenUsed="1"/>
+    <w:lsdException w:name="toc 1" w:semiHidden="1" w:uiPriority="39" w:unhideWhenUsed="1"/>
+    <w:lsdException w:name="toc 2" w:semiHidden="1" w:uiPriority="39" w:unhideWhenUsed="1"/>
+    <w:lsdException w:name="toc 3" w:semiHidden="1" w:uiPriority="39" w:unhideWhenUsed="1"/>
+    <w:lsdException w:name="toc 4" w:semiHidden="1" w:uiPriority="39" w:unhideWhenUsed="1"/>
+    <w:lsdException w:name="toc 5" w:semiHidden="1" w:uiPriority="39" w:unhideWhenUsed="1"/>
     <w:lsdException w:name="toc 6" w:semiHidden="1" w:unhideWhenUsed="1"/>
     <w:lsdException w:name="toc 7" w:semiHidden="1" w:unhideWhenUsed="1"/>
     <w:lsdException w:name="toc 8" w:semiHidden="1" w:unhideWhenUsed="1"/>
@@ -577,7 +1805,7 @@
     <w:lsdException w:name="footer" w:semiHidden="1" w:uiPriority="99" w:unhideWhenUsed="1"/>
     <w:lsdException w:name="index heading" w:semiHidden="1" w:unhideWhenUsed="1"/>
     <w:lsdException w:name="caption" w:semiHidden="1" w:unhideWhenUsed="1"/>
-    <w:lsdException w:name="table of figures" w:semiHidden="1" w:unhideWhenUsed="1"/>
+    <w:lsdException w:name="table of figures" w:semiHidden="1" w:uiPriority="99" w:unhideWhenUsed="1"/>
     <w:lsdException w:name="envelope address" w:semiHidden="1" w:unhideWhenUsed="1"/>
     <w:lsdException w:name="envelope return" w:semiHidden="1" w:unhideWhenUsed="1"/>
     <w:lsdException w:name="footnote reference" w:semiHidden="1" w:unhideWhenUsed="1"/>
@@ -618,7 +1846,7 @@
     <w:lsdException w:name="Body Text First Indent 2" w:semiHidden="1" w:unhideWhenUsed="1"/>
     <w:lsdException w:name="Body Text Indent 3" w:semiHidden="1" w:unhideWhenUsed="1"/>
     <w:lsdException w:name="Block Text" w:semiHidden="1" w:unhideWhenUsed="1"/>
-    <w:lsdException w:name="Hyperlink" w:semiHidden="1" w:unhideWhenUsed="1"/>
+    <w:lsdException w:name="Hyperlink" w:semiHidden="1" w:uiPriority="99" w:unhideWhenUsed="1"/>
     <w:lsdException w:name="FollowedHyperlink" w:semiHidden="1" w:unhideWhenUsed="1"/>
     <w:lsdException w:name="Document Map" w:semiHidden="1" w:unhideWhenUsed="1"/>
     <w:lsdException w:name="Plain Text" w:semiHidden="1" w:unhideWhenUsed="1"/>
@@ -690,6 +1918,13 @@
     <w:lsdException w:name="Light Shading"/>
     <w:lsdException w:name="Light List"/>
     <w:lsdException w:name="Light Grid"/>
+    <w:lsdException w:name="Medium Shading 1"/>
+    <w:lsdException w:name="Medium Shading 2"/>
+    <w:lsdException w:name="Medium List 1"/>
+    <w:lsdException w:name="Medium List 2"/>
+    <w:lsdException w:name="Medium Grid 1"/>
+    <w:lsdException w:name="Medium Grid 2"/>
+    <w:lsdException w:name="Medium Grid 3"/>
     <w:lsdException w:name="Dark List"/>
     <w:lsdException w:name="Colorful Shading"/>
     <w:lsdException w:name="Colorful List"/>
@@ -880,6 +2115,7 @@
     <w:lsdException w:name="Smart Hyperlink" w:semiHidden="1" w:uiPriority="99" w:unhideWhenUsed="1"/>
     <w:lsdException w:name="Hashtag" w:semiHidden="1" w:uiPriority="99" w:unhideWhenUsed="1"/>
     <w:lsdException w:name="Unresolved Mention" w:semiHidden="1" w:uiPriority="99" w:unhideWhenUsed="1"/>
+    <w:lsdException w:name="Smart Link" w:semiHidden="1" w:uiPriority="99" w:unhideWhenUsed="1"/>
   </w:latentStyles>
   <w:style w:type="paragraph" w:default="1" w:styleId="Standard">
     <w:name w:val="Normal"/>
@@ -891,18 +2127,22 @@
     <w:next w:val="Textkrper"/>
     <w:uiPriority w:val="9"/>
     <w:qFormat/>
+    <w:rsid w:val="00DF4C3C"/>
     <w:pPr>
       <w:keepNext/>
       <w:keepLines/>
+      <w:pageBreakBefore/>
+      <w:numPr>
+        <w:numId w:val="14"/>
+      </w:numPr>
       <w:spacing w:before="480" w:after="0"/>
       <w:outlineLvl w:val="0"/>
     </w:pPr>
     <w:rPr>
-      <w:rFonts w:asciiTheme="majorHAnsi" w:eastAsiaTheme="majorEastAsia" w:hAnsiTheme="majorHAnsi" w:cstheme="majorBidi"/>
+      <w:rFonts w:ascii="Times New Roman" w:eastAsiaTheme="majorEastAsia" w:hAnsi="Times New Roman" w:cstheme="majorBidi"/>
       <w:b/>
       <w:bCs/>
-      <w:color w:val="4F81BD" w:themeColor="accent1"/>
-      <w:sz w:val="32"/>
+      <w:sz w:val="28"/>
       <w:szCs w:val="32"/>
     </w:rPr>
   </w:style>
@@ -913,18 +2153,22 @@
     <w:uiPriority w:val="9"/>
     <w:unhideWhenUsed/>
     <w:qFormat/>
+    <w:rsid w:val="00D500C1"/>
     <w:pPr>
       <w:keepNext/>
       <w:keepLines/>
+      <w:numPr>
+        <w:ilvl w:val="1"/>
+        <w:numId w:val="14"/>
+      </w:numPr>
       <w:spacing w:before="200" w:after="0"/>
       <w:outlineLvl w:val="1"/>
     </w:pPr>
     <w:rPr>
-      <w:rFonts w:asciiTheme="majorHAnsi" w:eastAsiaTheme="majorEastAsia" w:hAnsiTheme="majorHAnsi" w:cstheme="majorBidi"/>
+      <w:rFonts w:ascii="Times New Roman" w:eastAsiaTheme="majorEastAsia" w:hAnsi="Times New Roman" w:cstheme="majorBidi"/>
       <w:b/>
       <w:bCs/>
-      <w:color w:val="4F81BD" w:themeColor="accent1"/>
-      <w:sz w:val="28"/>
+      <w:sz w:val="26"/>
       <w:szCs w:val="28"/>
     </w:rPr>
   </w:style>
@@ -935,17 +2179,22 @@
     <w:uiPriority w:val="9"/>
     <w:unhideWhenUsed/>
     <w:qFormat/>
+    <w:rsid w:val="00D500C1"/>
     <w:pPr>
       <w:keepNext/>
       <w:keepLines/>
+      <w:numPr>
+        <w:ilvl w:val="2"/>
+        <w:numId w:val="14"/>
+      </w:numPr>
       <w:spacing w:before="200" w:after="0"/>
       <w:outlineLvl w:val="2"/>
     </w:pPr>
     <w:rPr>
-      <w:rFonts w:asciiTheme="majorHAnsi" w:eastAsiaTheme="majorEastAsia" w:hAnsiTheme="majorHAnsi" w:cstheme="majorBidi"/>
+      <w:rFonts w:ascii="Times New Roman" w:eastAsiaTheme="majorEastAsia" w:hAnsi="Times New Roman" w:cstheme="majorBidi"/>
       <w:b/>
       <w:bCs/>
-      <w:color w:val="4F81BD" w:themeColor="accent1"/>
+      <w:sz w:val="26"/>
     </w:rPr>
   </w:style>
   <w:style w:type="paragraph" w:styleId="berschrift4">
@@ -955,17 +2204,22 @@
     <w:uiPriority w:val="9"/>
     <w:unhideWhenUsed/>
     <w:qFormat/>
+    <w:rsid w:val="00D500C1"/>
     <w:pPr>
       <w:keepNext/>
       <w:keepLines/>
+      <w:numPr>
+        <w:ilvl w:val="3"/>
+        <w:numId w:val="14"/>
+      </w:numPr>
       <w:spacing w:before="200" w:after="0"/>
       <w:outlineLvl w:val="3"/>
     </w:pPr>
     <w:rPr>
-      <w:rFonts w:asciiTheme="majorHAnsi" w:eastAsiaTheme="majorEastAsia" w:hAnsiTheme="majorHAnsi" w:cstheme="majorBidi"/>
+      <w:rFonts w:ascii="Times New Roman" w:eastAsiaTheme="majorEastAsia" w:hAnsi="Times New Roman" w:cstheme="majorBidi"/>
+      <w:b/>
       <w:bCs/>
-      <w:i/>
-      <w:color w:val="4F81BD" w:themeColor="accent1"/>
+      <w:sz w:val="26"/>
     </w:rPr>
   </w:style>
   <w:style w:type="paragraph" w:styleId="berschrift5">
@@ -975,16 +2229,22 @@
     <w:uiPriority w:val="9"/>
     <w:unhideWhenUsed/>
     <w:qFormat/>
+    <w:rsid w:val="00D500C1"/>
     <w:pPr>
       <w:keepNext/>
       <w:keepLines/>
+      <w:numPr>
+        <w:ilvl w:val="4"/>
+        <w:numId w:val="14"/>
+      </w:numPr>
       <w:spacing w:before="200" w:after="0"/>
       <w:outlineLvl w:val="4"/>
     </w:pPr>
     <w:rPr>
-      <w:rFonts w:asciiTheme="majorHAnsi" w:eastAsiaTheme="majorEastAsia" w:hAnsiTheme="majorHAnsi" w:cstheme="majorBidi"/>
+      <w:rFonts w:ascii="Times New Roman" w:eastAsiaTheme="majorEastAsia" w:hAnsi="Times New Roman" w:cstheme="majorBidi"/>
+      <w:b/>
       <w:iCs/>
-      <w:color w:val="4F81BD" w:themeColor="accent1"/>
+      <w:sz w:val="26"/>
     </w:rPr>
   </w:style>
   <w:style w:type="paragraph" w:styleId="berschrift6">
@@ -994,15 +2254,21 @@
     <w:uiPriority w:val="9"/>
     <w:unhideWhenUsed/>
     <w:qFormat/>
+    <w:rsid w:val="00D500C1"/>
     <w:pPr>
       <w:keepNext/>
       <w:keepLines/>
+      <w:numPr>
+        <w:ilvl w:val="5"/>
+        <w:numId w:val="14"/>
+      </w:numPr>
       <w:spacing w:before="200" w:after="0"/>
       <w:outlineLvl w:val="5"/>
     </w:pPr>
     <w:rPr>
-      <w:rFonts w:asciiTheme="majorHAnsi" w:eastAsiaTheme="majorEastAsia" w:hAnsiTheme="majorHAnsi" w:cstheme="majorBidi"/>
-      <w:color w:val="4F81BD" w:themeColor="accent1"/>
+      <w:rFonts w:ascii="Times New Roman" w:eastAsiaTheme="majorEastAsia" w:hAnsi="Times New Roman" w:cstheme="majorBidi"/>
+      <w:b/>
+      <w:sz w:val="26"/>
     </w:rPr>
   </w:style>
   <w:style w:type="paragraph" w:styleId="berschrift7">
@@ -1012,15 +2278,21 @@
     <w:uiPriority w:val="9"/>
     <w:unhideWhenUsed/>
     <w:qFormat/>
+    <w:rsid w:val="00D500C1"/>
     <w:pPr>
       <w:keepNext/>
       <w:keepLines/>
+      <w:numPr>
+        <w:ilvl w:val="6"/>
+        <w:numId w:val="14"/>
+      </w:numPr>
       <w:spacing w:before="200" w:after="0"/>
       <w:outlineLvl w:val="6"/>
     </w:pPr>
     <w:rPr>
-      <w:rFonts w:asciiTheme="majorHAnsi" w:eastAsiaTheme="majorEastAsia" w:hAnsiTheme="majorHAnsi" w:cstheme="majorBidi"/>
-      <w:color w:val="4F81BD" w:themeColor="accent1"/>
+      <w:rFonts w:ascii="Times New Roman" w:eastAsiaTheme="majorEastAsia" w:hAnsi="Times New Roman" w:cstheme="majorBidi"/>
+      <w:b/>
+      <w:sz w:val="26"/>
     </w:rPr>
   </w:style>
   <w:style w:type="paragraph" w:styleId="berschrift8">
@@ -1030,15 +2302,21 @@
     <w:uiPriority w:val="9"/>
     <w:unhideWhenUsed/>
     <w:qFormat/>
+    <w:rsid w:val="00D500C1"/>
     <w:pPr>
       <w:keepNext/>
       <w:keepLines/>
+      <w:numPr>
+        <w:ilvl w:val="7"/>
+        <w:numId w:val="14"/>
+      </w:numPr>
       <w:spacing w:before="200" w:after="0"/>
       <w:outlineLvl w:val="7"/>
     </w:pPr>
     <w:rPr>
-      <w:rFonts w:asciiTheme="majorHAnsi" w:eastAsiaTheme="majorEastAsia" w:hAnsiTheme="majorHAnsi" w:cstheme="majorBidi"/>
-      <w:color w:val="4F81BD" w:themeColor="accent1"/>
+      <w:rFonts w:ascii="Times New Roman" w:eastAsiaTheme="majorEastAsia" w:hAnsi="Times New Roman" w:cstheme="majorBidi"/>
+      <w:b/>
+      <w:sz w:val="26"/>
     </w:rPr>
   </w:style>
   <w:style w:type="paragraph" w:styleId="berschrift9">
@@ -1048,15 +2326,21 @@
     <w:uiPriority w:val="9"/>
     <w:unhideWhenUsed/>
     <w:qFormat/>
+    <w:rsid w:val="00D500C1"/>
     <w:pPr>
       <w:keepNext/>
       <w:keepLines/>
+      <w:numPr>
+        <w:ilvl w:val="8"/>
+        <w:numId w:val="14"/>
+      </w:numPr>
       <w:spacing w:before="200" w:after="0"/>
       <w:outlineLvl w:val="8"/>
     </w:pPr>
     <w:rPr>
-      <w:rFonts w:asciiTheme="majorHAnsi" w:eastAsiaTheme="majorEastAsia" w:hAnsiTheme="majorHAnsi" w:cstheme="majorBidi"/>
-      <w:color w:val="4F81BD" w:themeColor="accent1"/>
+      <w:rFonts w:ascii="Times New Roman" w:eastAsiaTheme="majorEastAsia" w:hAnsi="Times New Roman" w:cstheme="majorBidi"/>
+      <w:b/>
+      <w:sz w:val="26"/>
     </w:rPr>
   </w:style>
   <w:style w:type="character" w:default="1" w:styleId="Absatz-Standardschriftart">
@@ -1089,10 +2373,17 @@
   <w:style w:type="paragraph" w:styleId="Textkrper">
     <w:name w:val="Body Text"/>
     <w:basedOn w:val="Standard"/>
+    <w:link w:val="TextkrperZchn"/>
     <w:qFormat/>
+    <w:rsid w:val="00943A19"/>
     <w:pPr>
       <w:spacing w:before="180" w:after="180"/>
     </w:pPr>
+    <w:rPr>
+      <w:rFonts w:ascii="Arial" w:hAnsi="Arial"/>
+      <w:b/>
+      <w:sz w:val="20"/>
+    </w:rPr>
   </w:style>
   <w:style w:type="paragraph" w:customStyle="1" w:styleId="FirstParagraph">
     <w:name w:val="First Paragraph"/>
@@ -1104,9 +2395,15 @@
     <w:name w:val="Compact"/>
     <w:basedOn w:val="Textkrper"/>
     <w:qFormat/>
+    <w:rsid w:val="00943A19"/>
     <w:pPr>
       <w:spacing w:before="36" w:after="36"/>
     </w:pPr>
+    <w:rPr>
+      <w:rFonts w:ascii="Times New Roman" w:hAnsi="Times New Roman"/>
+      <w:b w:val="0"/>
+      <w:sz w:val="24"/>
+    </w:rPr>
   </w:style>
   <w:style w:type="paragraph" w:styleId="Titel">
     <w:name w:val="Title"/>
@@ -1246,13 +2543,37 @@
   <w:style w:type="paragraph" w:customStyle="1" w:styleId="TableCaption">
     <w:name w:val="Table Caption"/>
     <w:basedOn w:val="Beschriftung"/>
+    <w:rsid w:val="00DD2908"/>
     <w:pPr>
       <w:keepNext/>
-    </w:pPr>
+      <w:numPr>
+        <w:numId w:val="16"/>
+      </w:numPr>
+      <w:spacing w:before="120"/>
+      <w:ind w:left="907" w:firstLine="0"/>
+    </w:pPr>
+    <w:rPr>
+      <w:rFonts w:ascii="Arial" w:hAnsi="Arial"/>
+      <w:b/>
+      <w:i w:val="0"/>
+      <w:sz w:val="20"/>
+    </w:rPr>
   </w:style>
   <w:style w:type="paragraph" w:customStyle="1" w:styleId="ImageCaption">
     <w:name w:val="Image Caption"/>
     <w:basedOn w:val="Beschriftung"/>
+    <w:rsid w:val="007E2361"/>
+    <w:pPr>
+      <w:numPr>
+        <w:numId w:val="15"/>
+      </w:numPr>
+    </w:pPr>
+    <w:rPr>
+      <w:rFonts w:ascii="Arial" w:hAnsi="Arial"/>
+      <w:b/>
+      <w:i w:val="0"/>
+      <w:sz w:val="20"/>
+    </w:rPr>
   </w:style>
   <w:style w:type="paragraph" w:customStyle="1" w:styleId="Figure">
     <w:name w:val="Figure"/>
@@ -1287,26 +2608,27 @@
   </w:style>
   <w:style w:type="character" w:styleId="Hyperlink">
     <w:name w:val="Hyperlink"/>
-    <w:basedOn w:val="BeschriftungZchn"/>
+    <w:uiPriority w:val="99"/>
+    <w:rsid w:val="007E2361"/>
     <w:rPr>
-      <w:color w:val="4F81BD" w:themeColor="accent1"/>
+      <w:color w:val="0000FF"/>
     </w:rPr>
   </w:style>
   <w:style w:type="paragraph" w:styleId="Inhaltsverzeichnisberschrift">
     <w:name w:val="TOC Heading"/>
-    <w:basedOn w:val="berschrift1"/>
+    <w:aliases w:val="RE_TableOfContent"/>
     <w:next w:val="Textkrper"/>
     <w:uiPriority w:val="39"/>
     <w:unhideWhenUsed/>
     <w:qFormat/>
+    <w:rsid w:val="00D500C1"/>
     <w:pPr>
       <w:spacing w:before="240" w:line="259" w:lineRule="auto"/>
-      <w:outlineLvl w:val="9"/>
     </w:pPr>
     <w:rPr>
-      <w:b w:val="0"/>
-      <w:bCs w:val="0"/>
-      <w:color w:val="365F91" w:themeColor="accent1" w:themeShade="BF"/>
+      <w:rFonts w:ascii="Times New Roman" w:eastAsiaTheme="majorEastAsia" w:hAnsi="Times New Roman" w:cstheme="majorBidi"/>
+      <w:b/>
+      <w:szCs w:val="32"/>
     </w:rPr>
   </w:style>
   <w:style w:type="paragraph" w:styleId="Kopfzeile">
@@ -1350,6 +2672,155 @@
     <w:link w:val="Fuzeile"/>
     <w:uiPriority w:val="99"/>
     <w:rsid w:val="00237720"/>
+  </w:style>
+  <w:style w:type="numbering" w:customStyle="1" w:styleId="REVersuch2">
+    <w:name w:val="RE_Versuch_2"/>
+    <w:uiPriority w:val="99"/>
+    <w:rsid w:val="00F5435A"/>
+    <w:pPr>
+      <w:numPr>
+        <w:numId w:val="12"/>
+      </w:numPr>
+    </w:pPr>
+  </w:style>
+  <w:style w:type="character" w:customStyle="1" w:styleId="TextkrperZchn">
+    <w:name w:val="Textkörper Zchn"/>
+    <w:basedOn w:val="Absatz-Standardschriftart"/>
+    <w:link w:val="Textkrper"/>
+    <w:rsid w:val="00943A19"/>
+    <w:rPr>
+      <w:rFonts w:ascii="Arial" w:hAnsi="Arial"/>
+      <w:b/>
+      <w:sz w:val="20"/>
+    </w:rPr>
+  </w:style>
+  <w:style w:type="paragraph" w:styleId="Verzeichnis2">
+    <w:name w:val="toc 2"/>
+    <w:basedOn w:val="Standard"/>
+    <w:next w:val="Standard"/>
+    <w:autoRedefine/>
+    <w:uiPriority w:val="39"/>
+    <w:unhideWhenUsed/>
+    <w:rsid w:val="00F45D3A"/>
+    <w:pPr>
+      <w:tabs>
+        <w:tab w:val="left" w:pos="880"/>
+        <w:tab w:val="right" w:leader="dot" w:pos="9396"/>
+      </w:tabs>
+      <w:spacing w:after="0"/>
+      <w:ind w:left="624" w:right="284" w:hanging="624"/>
+    </w:pPr>
+    <w:rPr>
+      <w:rFonts w:ascii="Times New Roman" w:hAnsi="Times New Roman"/>
+      <w:color w:val="0000FF"/>
+    </w:rPr>
+  </w:style>
+  <w:style w:type="paragraph" w:styleId="Verzeichnis1">
+    <w:name w:val="toc 1"/>
+    <w:basedOn w:val="Standard"/>
+    <w:next w:val="Standard"/>
+    <w:autoRedefine/>
+    <w:uiPriority w:val="39"/>
+    <w:unhideWhenUsed/>
+    <w:rsid w:val="00F45D3A"/>
+    <w:pPr>
+      <w:spacing w:before="120" w:after="0"/>
+      <w:ind w:left="425" w:right="284" w:hanging="425"/>
+    </w:pPr>
+    <w:rPr>
+      <w:rFonts w:ascii="Times New Roman" w:hAnsi="Times New Roman"/>
+      <w:b/>
+      <w:color w:val="0000FF"/>
+    </w:rPr>
+  </w:style>
+  <w:style w:type="paragraph" w:styleId="Verzeichnis3">
+    <w:name w:val="toc 3"/>
+    <w:basedOn w:val="Standard"/>
+    <w:next w:val="Standard"/>
+    <w:autoRedefine/>
+    <w:uiPriority w:val="39"/>
+    <w:unhideWhenUsed/>
+    <w:rsid w:val="00F45D3A"/>
+    <w:pPr>
+      <w:tabs>
+        <w:tab w:val="left" w:pos="1320"/>
+        <w:tab w:val="right" w:leader="dot" w:pos="9396"/>
+      </w:tabs>
+      <w:spacing w:after="0"/>
+      <w:ind w:left="822" w:right="284" w:hanging="822"/>
+    </w:pPr>
+    <w:rPr>
+      <w:rFonts w:ascii="Times New Roman" w:hAnsi="Times New Roman"/>
+      <w:color w:val="0000FF"/>
+    </w:rPr>
+  </w:style>
+  <w:style w:type="paragraph" w:styleId="Verzeichnis4">
+    <w:name w:val="toc 4"/>
+    <w:basedOn w:val="Standard"/>
+    <w:next w:val="Standard"/>
+    <w:autoRedefine/>
+    <w:uiPriority w:val="39"/>
+    <w:unhideWhenUsed/>
+    <w:rsid w:val="00F45D3A"/>
+    <w:pPr>
+      <w:tabs>
+        <w:tab w:val="left" w:pos="1540"/>
+        <w:tab w:val="right" w:leader="dot" w:pos="9396"/>
+      </w:tabs>
+      <w:spacing w:after="0"/>
+      <w:ind w:left="1021" w:right="284" w:hanging="1021"/>
+    </w:pPr>
+    <w:rPr>
+      <w:rFonts w:ascii="Times New Roman" w:hAnsi="Times New Roman"/>
+      <w:color w:val="0000FF"/>
+    </w:rPr>
+  </w:style>
+  <w:style w:type="paragraph" w:styleId="Verzeichnis5">
+    <w:name w:val="toc 5"/>
+    <w:basedOn w:val="Standard"/>
+    <w:next w:val="Standard"/>
+    <w:autoRedefine/>
+    <w:uiPriority w:val="39"/>
+    <w:unhideWhenUsed/>
+    <w:rsid w:val="00F45D3A"/>
+    <w:pPr>
+      <w:tabs>
+        <w:tab w:val="left" w:pos="1880"/>
+        <w:tab w:val="right" w:leader="dot" w:pos="9396"/>
+      </w:tabs>
+      <w:spacing w:after="0"/>
+      <w:ind w:left="1219" w:right="284" w:hanging="1219"/>
+    </w:pPr>
+    <w:rPr>
+      <w:rFonts w:ascii="Times New Roman" w:hAnsi="Times New Roman"/>
+      <w:color w:val="0000FF"/>
+    </w:rPr>
+  </w:style>
+  <w:style w:type="paragraph" w:styleId="Index1">
+    <w:name w:val="index 1"/>
+    <w:basedOn w:val="Standard"/>
+    <w:next w:val="Standard"/>
+    <w:autoRedefine/>
+    <w:rsid w:val="00830389"/>
+    <w:pPr>
+      <w:spacing w:after="0"/>
+      <w:ind w:left="240" w:hanging="240"/>
+    </w:pPr>
+  </w:style>
+  <w:style w:type="paragraph" w:styleId="Abbildungsverzeichnis">
+    <w:name w:val="table of figures"/>
+    <w:basedOn w:val="Standard"/>
+    <w:next w:val="Standard"/>
+    <w:uiPriority w:val="99"/>
+    <w:unhideWhenUsed/>
+    <w:rsid w:val="00162E8B"/>
+    <w:pPr>
+      <w:spacing w:after="0"/>
+    </w:pPr>
+    <w:rPr>
+      <w:rFonts w:ascii="Times New Roman" w:hAnsi="Times New Roman"/>
+      <w:color w:val="0000FF"/>
+    </w:rPr>
   </w:style>
 </w:styles>
 </file>
@@ -1670,4 +3141,16 @@
   </a:objectDefaults>
   <a:extraClrSchemeLst/>
 </a:theme>
+</file>
+
+<file path=customXml/item1.xml><?xml version="1.0" encoding="utf-8"?>
+<b:Sources xmlns:b="http://schemas.openxmlformats.org/officeDocument/2006/bibliography" xmlns="http://schemas.openxmlformats.org/officeDocument/2006/bibliography" SelectedStyle="\APASixthEditionOfficeOnline.xsl" StyleName="APA" Version="6"/>
+</file>
+
+<file path=customXml/itemProps1.xml><?xml version="1.0" encoding="utf-8"?>
+<ds:datastoreItem xmlns:ds="http://schemas.openxmlformats.org/officeDocument/2006/customXml" ds:itemID="{08FD8550-F516-4650-AFEB-53B572CA4762}">
+  <ds:schemaRefs>
+    <ds:schemaRef ds:uri="http://schemas.openxmlformats.org/officeDocument/2006/bibliography"/>
+  </ds:schemaRefs>
+</ds:datastoreItem>
 </file>
</xml_diff>

<commit_message>
Fixes #364 adjustments for word
</commit_message>
<xml_diff>
--- a/inst/extdata/reference.docx
+++ b/inst/extdata/reference.docx
@@ -6,51 +6,501 @@
       <w:pPr>
         <w:pStyle w:val="Titel"/>
       </w:pPr>
-      <w:bookmarkStart w:id="0" w:name="_GoBack"/>
+      <w:r>
+        <w:t xml:space="preserve"> Title </w:t>
+      </w:r>
+    </w:p>
+    <w:p>
+      <w:pPr>
+        <w:pStyle w:val="Untertitel"/>
+      </w:pPr>
+      <w:r>
+        <w:t xml:space="preserve"> Subtitle </w:t>
+      </w:r>
+    </w:p>
+    <w:p>
+      <w:pPr>
+        <w:pStyle w:val="Author"/>
+      </w:pPr>
+      <w:r>
+        <w:t xml:space="preserve"> Author </w:t>
+      </w:r>
+    </w:p>
+    <w:p>
+      <w:pPr>
+        <w:pStyle w:val="Datum"/>
+      </w:pPr>
+      <w:r>
+        <w:t xml:space="preserve"> Date </w:t>
+      </w:r>
+    </w:p>
+    <w:p>
+      <w:pPr>
+        <w:pStyle w:val="Abstract"/>
+      </w:pPr>
+      <w:r>
+        <w:t xml:space="preserve"> Abstract </w:t>
+      </w:r>
+    </w:p>
+    <w:p>
+      <w:pPr>
+        <w:pStyle w:val="Verzeichnis1"/>
+        <w:tabs>
+          <w:tab w:val="left" w:pos="440"/>
+          <w:tab w:val="right" w:leader="dot" w:pos="9396"/>
+        </w:tabs>
+        <w:rPr>
+          <w:rFonts w:eastAsiaTheme="minorEastAsia"/>
+          <w:noProof/>
+          <w:sz w:val="22"/>
+          <w:szCs w:val="22"/>
+          <w:lang w:eastAsia="de-DE"/>
+        </w:rPr>
+      </w:pPr>
+      <w:r>
+        <w:fldChar w:fldCharType="begin"/>
+      </w:r>
+      <w:r>
+        <w:instrText xml:space="preserve"> TOC \o "1-5" \u </w:instrText>
+      </w:r>
+      <w:r>
+        <w:fldChar w:fldCharType="separate"/>
+      </w:r>
+      <w:r>
+        <w:rPr>
+          <w:noProof/>
+        </w:rPr>
+        <w:t>1</w:t>
+      </w:r>
+      <w:r>
+        <w:rPr>
+          <w:rFonts w:eastAsiaTheme="minorEastAsia"/>
+          <w:noProof/>
+          <w:sz w:val="22"/>
+          <w:szCs w:val="22"/>
+          <w:lang w:eastAsia="de-DE"/>
+        </w:rPr>
+        <w:tab/>
+      </w:r>
+      <w:r>
+        <w:rPr>
+          <w:noProof/>
+        </w:rPr>
+        <w:t>Heading 1</w:t>
+      </w:r>
+      <w:r>
+        <w:rPr>
+          <w:noProof/>
+        </w:rPr>
+        <w:tab/>
+      </w:r>
+      <w:r>
+        <w:rPr>
+          <w:noProof/>
+        </w:rPr>
+        <w:fldChar w:fldCharType="begin"/>
+      </w:r>
+      <w:r>
+        <w:rPr>
+          <w:noProof/>
+        </w:rPr>
+        <w:instrText xml:space="preserve"> PAGEREF _Toc54552736 \h </w:instrText>
+      </w:r>
+      <w:r>
+        <w:rPr>
+          <w:noProof/>
+        </w:rPr>
+      </w:r>
+      <w:r>
+        <w:rPr>
+          <w:noProof/>
+        </w:rPr>
+        <w:fldChar w:fldCharType="separate"/>
+      </w:r>
+      <w:r>
+        <w:rPr>
+          <w:noProof/>
+        </w:rPr>
+        <w:t>1</w:t>
+      </w:r>
+      <w:r>
+        <w:rPr>
+          <w:noProof/>
+        </w:rPr>
+        <w:fldChar w:fldCharType="end"/>
+      </w:r>
+    </w:p>
+    <w:p>
+      <w:pPr>
+        <w:pStyle w:val="Verzeichnis2"/>
+        <w:rPr>
+          <w:noProof/>
+        </w:rPr>
+      </w:pPr>
+      <w:r>
+        <w:rPr>
+          <w:noProof/>
+        </w:rPr>
+        <w:t>1.1</w:t>
+      </w:r>
+      <w:r>
+        <w:rPr>
+          <w:noProof/>
+        </w:rPr>
+        <w:tab/>
+        <w:t>Heading 2</w:t>
+      </w:r>
+      <w:r>
+        <w:rPr>
+          <w:noProof/>
+        </w:rPr>
+        <w:tab/>
+      </w:r>
+      <w:r>
+        <w:rPr>
+          <w:noProof/>
+        </w:rPr>
+        <w:fldChar w:fldCharType="begin"/>
+      </w:r>
+      <w:r>
+        <w:rPr>
+          <w:noProof/>
+        </w:rPr>
+        <w:instrText xml:space="preserve"> PAGEREF _Toc54552737 \h </w:instrText>
+      </w:r>
+      <w:r>
+        <w:rPr>
+          <w:noProof/>
+        </w:rPr>
+      </w:r>
+      <w:r>
+        <w:rPr>
+          <w:noProof/>
+        </w:rPr>
+        <w:fldChar w:fldCharType="separate"/>
+      </w:r>
+      <w:r>
+        <w:rPr>
+          <w:noProof/>
+        </w:rPr>
+        <w:t>1</w:t>
+      </w:r>
+      <w:r>
+        <w:rPr>
+          <w:noProof/>
+        </w:rPr>
+        <w:fldChar w:fldCharType="end"/>
+      </w:r>
+    </w:p>
+    <w:p>
+      <w:pPr>
+        <w:pStyle w:val="Verzeichnis3"/>
+        <w:rPr>
+          <w:noProof/>
+        </w:rPr>
+      </w:pPr>
+      <w:r>
+        <w:rPr>
+          <w:noProof/>
+        </w:rPr>
+        <w:t>1.1.1</w:t>
+      </w:r>
+      <w:r>
+        <w:rPr>
+          <w:noProof/>
+        </w:rPr>
+        <w:tab/>
+        <w:t>Heading 3</w:t>
+      </w:r>
+      <w:r>
+        <w:rPr>
+          <w:noProof/>
+        </w:rPr>
+        <w:tab/>
+      </w:r>
+      <w:r>
+        <w:rPr>
+          <w:noProof/>
+        </w:rPr>
+        <w:fldChar w:fldCharType="begin"/>
+      </w:r>
+      <w:r>
+        <w:rPr>
+          <w:noProof/>
+        </w:rPr>
+        <w:instrText xml:space="preserve"> PAGEREF _Toc54552738 \h </w:instrText>
+      </w:r>
+      <w:r>
+        <w:rPr>
+          <w:noProof/>
+        </w:rPr>
+      </w:r>
+      <w:r>
+        <w:rPr>
+          <w:noProof/>
+        </w:rPr>
+        <w:fldChar w:fldCharType="separate"/>
+      </w:r>
+      <w:r>
+        <w:rPr>
+          <w:noProof/>
+        </w:rPr>
+        <w:t>1</w:t>
+      </w:r>
+      <w:r>
+        <w:rPr>
+          <w:noProof/>
+        </w:rPr>
+        <w:fldChar w:fldCharType="end"/>
+      </w:r>
+    </w:p>
+    <w:p>
+      <w:pPr>
+        <w:pStyle w:val="Verzeichnis4"/>
+        <w:rPr>
+          <w:noProof/>
+        </w:rPr>
+      </w:pPr>
+      <w:r>
+        <w:rPr>
+          <w:noProof/>
+        </w:rPr>
+        <w:t>1.1.1.1</w:t>
+      </w:r>
+      <w:r>
+        <w:rPr>
+          <w:noProof/>
+        </w:rPr>
+        <w:tab/>
+        <w:t>Heading 4</w:t>
+      </w:r>
+      <w:r>
+        <w:rPr>
+          <w:noProof/>
+        </w:rPr>
+        <w:tab/>
+      </w:r>
+      <w:r>
+        <w:rPr>
+          <w:noProof/>
+        </w:rPr>
+        <w:fldChar w:fldCharType="begin"/>
+      </w:r>
+      <w:r>
+        <w:rPr>
+          <w:noProof/>
+        </w:rPr>
+        <w:instrText xml:space="preserve"> PAGEREF _Toc54552739 \h </w:instrText>
+      </w:r>
+      <w:r>
+        <w:rPr>
+          <w:noProof/>
+        </w:rPr>
+      </w:r>
+      <w:r>
+        <w:rPr>
+          <w:noProof/>
+        </w:rPr>
+        <w:fldChar w:fldCharType="separate"/>
+      </w:r>
+      <w:r>
+        <w:rPr>
+          <w:noProof/>
+        </w:rPr>
+        <w:t>1</w:t>
+      </w:r>
+      <w:r>
+        <w:rPr>
+          <w:noProof/>
+        </w:rPr>
+        <w:fldChar w:fldCharType="end"/>
+      </w:r>
+    </w:p>
+    <w:p>
+      <w:pPr>
+        <w:pStyle w:val="Verzeichnis5"/>
+        <w:rPr>
+          <w:noProof/>
+        </w:rPr>
+      </w:pPr>
+      <w:r>
+        <w:rPr>
+          <w:noProof/>
+        </w:rPr>
+        <w:t>1.1.1.1.1</w:t>
+      </w:r>
+      <w:r>
+        <w:rPr>
+          <w:noProof/>
+        </w:rPr>
+        <w:tab/>
+        <w:t>Heading 5</w:t>
+      </w:r>
+      <w:r>
+        <w:rPr>
+          <w:noProof/>
+        </w:rPr>
+        <w:tab/>
+      </w:r>
+      <w:r>
+        <w:rPr>
+          <w:noProof/>
+        </w:rPr>
+        <w:fldChar w:fldCharType="begin"/>
+      </w:r>
+      <w:r>
+        <w:rPr>
+          <w:noProof/>
+        </w:rPr>
+        <w:instrText xml:space="preserve"> PAGEREF _Toc54552740 \h </w:instrText>
+      </w:r>
+      <w:r>
+        <w:rPr>
+          <w:noProof/>
+        </w:rPr>
+      </w:r>
+      <w:r>
+        <w:rPr>
+          <w:noProof/>
+        </w:rPr>
+        <w:fldChar w:fldCharType="separate"/>
+      </w:r>
+      <w:r>
+        <w:rPr>
+          <w:noProof/>
+        </w:rPr>
+        <w:t>1</w:t>
+      </w:r>
+      <w:r>
+        <w:rPr>
+          <w:noProof/>
+        </w:rPr>
+        <w:fldChar w:fldCharType="end"/>
+      </w:r>
+    </w:p>
+    <w:p>
+      <w:pPr>
+        <w:pStyle w:val="Textkrper"/>
+        <w:rPr>
+          <w:noProof/>
+        </w:rPr>
+      </w:pPr>
+      <w:r>
+        <w:fldChar w:fldCharType="end"/>
+      </w:r>
+      <w:r>
+        <w:fldChar w:fldCharType="begin"/>
+      </w:r>
+      <w:r>
+        <w:instrText xml:space="preserve"> TOC \h \z \t "Image Caption" \c </w:instrText>
+      </w:r>
+      <w:r>
+        <w:fldChar w:fldCharType="separate"/>
+      </w:r>
+    </w:p>
+    <w:p>
+      <w:pPr>
+        <w:pStyle w:val="Abbildungsverzeichnis"/>
+        <w:tabs>
+          <w:tab w:val="left" w:pos="1021"/>
+          <w:tab w:val="right" w:leader="dot" w:pos="9396"/>
+        </w:tabs>
+        <w:rPr>
+          <w:noProof/>
+        </w:rPr>
+      </w:pPr>
+      <w:hyperlink w:anchor="_Toc54870392" w:history="1">
+        <w:r>
+          <w:rPr>
+            <w:rStyle w:val="Hyperlink"/>
+            <w:noProof/>
+          </w:rPr>
+          <w:t>Figure 1:</w:t>
+        </w:r>
+        <w:r>
+          <w:rPr>
+            <w:noProof/>
+          </w:rPr>
+          <w:tab/>
+        </w:r>
+        <w:r>
+          <w:rPr>
+            <w:rStyle w:val="Hyperlink"/>
+            <w:noProof/>
+          </w:rPr>
+          <w:t>Image Caption</w:t>
+        </w:r>
+        <w:r>
+          <w:rPr>
+            <w:noProof/>
+            <w:webHidden/>
+          </w:rPr>
+          <w:tab/>
+        </w:r>
+        <w:r>
+          <w:rPr>
+            <w:noProof/>
+            <w:webHidden/>
+          </w:rPr>
+          <w:fldChar w:fldCharType="begin"/>
+        </w:r>
+        <w:r>
+          <w:rPr>
+            <w:noProof/>
+            <w:webHidden/>
+          </w:rPr>
+          <w:instrText xml:space="preserve"> PAGEREF _Toc54870392 \h </w:instrText>
+        </w:r>
+        <w:r>
+          <w:rPr>
+            <w:noProof/>
+            <w:webHidden/>
+          </w:rPr>
+        </w:r>
+        <w:r>
+          <w:rPr>
+            <w:noProof/>
+            <w:webHidden/>
+          </w:rPr>
+          <w:fldChar w:fldCharType="separate"/>
+        </w:r>
+        <w:r>
+          <w:rPr>
+            <w:noProof/>
+            <w:webHidden/>
+          </w:rPr>
+          <w:t>2</w:t>
+        </w:r>
+        <w:r>
+          <w:rPr>
+            <w:noProof/>
+            <w:webHidden/>
+          </w:rPr>
+          <w:fldChar w:fldCharType="end"/>
+        </w:r>
+      </w:hyperlink>
+    </w:p>
+    <w:p>
+      <w:pPr>
+        <w:pStyle w:val="Textkrper"/>
+      </w:pPr>
+      <w:r>
+        <w:fldChar w:fldCharType="end"/>
+      </w:r>
+    </w:p>
+    <w:p>
+      <w:pPr>
+        <w:pStyle w:val="berschrift1"/>
+      </w:pPr>
+      <w:bookmarkStart w:id="0" w:name="_Toc54552736"/>
+      <w:bookmarkStart w:id="1" w:name="heading-1"/>
+      <w:r>
+        <w:lastRenderedPageBreak/>
+        <w:t>Heading 1</w:t>
+      </w:r>
       <w:bookmarkEnd w:id="0"/>
       <w:r>
-        <w:t xml:space="preserve"> Title </w:t>
-      </w:r>
-    </w:p>
-    <w:p>
-      <w:pPr>
-        <w:pStyle w:val="Untertitel"/>
-      </w:pPr>
-      <w:r>
-        <w:t xml:space="preserve"> Subtitle </w:t>
-      </w:r>
-    </w:p>
-    <w:p>
-      <w:pPr>
-        <w:pStyle w:val="Author"/>
-      </w:pPr>
-      <w:r>
-        <w:t xml:space="preserve"> Author </w:t>
-      </w:r>
-    </w:p>
-    <w:p>
-      <w:pPr>
-        <w:pStyle w:val="Datum"/>
-      </w:pPr>
-      <w:r>
-        <w:t xml:space="preserve"> Date </w:t>
-      </w:r>
-    </w:p>
-    <w:p>
-      <w:pPr>
-        <w:pStyle w:val="Abstract"/>
-      </w:pPr>
-      <w:r>
-        <w:t xml:space="preserve"> Abstract </w:t>
-      </w:r>
-    </w:p>
-    <w:p>
-      <w:pPr>
-        <w:pStyle w:val="berschrift1"/>
-      </w:pPr>
-      <w:bookmarkStart w:id="1" w:name="heading-1"/>
-      <w:r>
-        <w:t xml:space="preserve"> Heading 1 </w:t>
+        <w:t xml:space="preserve"> </w:t>
       </w:r>
       <w:bookmarkEnd w:id="1"/>
     </w:p>
@@ -58,81 +508,101 @@
       <w:pPr>
         <w:pStyle w:val="berschrift2"/>
       </w:pPr>
-      <w:bookmarkStart w:id="2" w:name="heading-2"/>
-      <w:r>
-        <w:t xml:space="preserve"> Heading 2 </w:t>
+      <w:bookmarkStart w:id="2" w:name="_Toc54552737"/>
+      <w:bookmarkStart w:id="3" w:name="heading-2"/>
+      <w:r>
+        <w:t>Heading 2</w:t>
       </w:r>
       <w:bookmarkEnd w:id="2"/>
+      <w:r>
+        <w:t xml:space="preserve"> </w:t>
+      </w:r>
+      <w:bookmarkEnd w:id="3"/>
     </w:p>
     <w:p>
       <w:pPr>
         <w:pStyle w:val="berschrift3"/>
       </w:pPr>
-      <w:bookmarkStart w:id="3" w:name="heading-3"/>
-      <w:r>
-        <w:t xml:space="preserve"> Heading 3 </w:t>
-      </w:r>
-      <w:bookmarkEnd w:id="3"/>
+      <w:bookmarkStart w:id="4" w:name="_Toc54552738"/>
+      <w:bookmarkStart w:id="5" w:name="heading-3"/>
+      <w:r>
+        <w:t>Heading 3</w:t>
+      </w:r>
+      <w:bookmarkEnd w:id="4"/>
+      <w:r>
+        <w:t xml:space="preserve"> </w:t>
+      </w:r>
+      <w:bookmarkEnd w:id="5"/>
     </w:p>
     <w:p>
       <w:pPr>
         <w:pStyle w:val="berschrift4"/>
       </w:pPr>
-      <w:bookmarkStart w:id="4" w:name="heading-4"/>
-      <w:r>
-        <w:t xml:space="preserve"> Heading 4 </w:t>
-      </w:r>
-      <w:bookmarkEnd w:id="4"/>
+      <w:bookmarkStart w:id="6" w:name="_Toc54552739"/>
+      <w:bookmarkStart w:id="7" w:name="heading-4"/>
+      <w:r>
+        <w:t>Heading 4</w:t>
+      </w:r>
+      <w:bookmarkEnd w:id="6"/>
+      <w:r>
+        <w:t xml:space="preserve"> </w:t>
+      </w:r>
+      <w:bookmarkEnd w:id="7"/>
     </w:p>
     <w:p>
       <w:pPr>
         <w:pStyle w:val="berschrift5"/>
       </w:pPr>
-      <w:bookmarkStart w:id="5" w:name="heading-5"/>
-      <w:r>
-        <w:t xml:space="preserve"> Heading 5 </w:t>
-      </w:r>
-      <w:bookmarkEnd w:id="5"/>
+      <w:bookmarkStart w:id="8" w:name="_Toc54552740"/>
+      <w:bookmarkStart w:id="9" w:name="heading-5"/>
+      <w:r>
+        <w:t>Heading 5</w:t>
+      </w:r>
+      <w:bookmarkEnd w:id="8"/>
+      <w:r>
+        <w:t xml:space="preserve"> </w:t>
+      </w:r>
+      <w:bookmarkEnd w:id="9"/>
     </w:p>
     <w:p>
       <w:pPr>
         <w:pStyle w:val="berschrift6"/>
       </w:pPr>
-      <w:bookmarkStart w:id="6" w:name="heading-6"/>
-      <w:r>
-        <w:t xml:space="preserve"> Heading 6 </w:t>
-      </w:r>
-      <w:bookmarkEnd w:id="6"/>
+      <w:bookmarkStart w:id="10" w:name="heading-6"/>
+      <w:r>
+        <w:t xml:space="preserve">Heading 6 </w:t>
+      </w:r>
+      <w:bookmarkEnd w:id="10"/>
     </w:p>
     <w:p>
       <w:pPr>
         <w:pStyle w:val="berschrift7"/>
       </w:pPr>
-      <w:bookmarkStart w:id="7" w:name="heading-7"/>
-      <w:r>
-        <w:t xml:space="preserve"> Heading 7 </w:t>
-      </w:r>
-      <w:bookmarkEnd w:id="7"/>
+      <w:bookmarkStart w:id="11" w:name="heading-7"/>
+      <w:r>
+        <w:t xml:space="preserve">Heading 7 </w:t>
+      </w:r>
+      <w:bookmarkEnd w:id="11"/>
     </w:p>
     <w:p>
       <w:pPr>
         <w:pStyle w:val="berschrift8"/>
       </w:pPr>
-      <w:bookmarkStart w:id="8" w:name="heading-8"/>
-      <w:r>
-        <w:t xml:space="preserve"> Heading 8 </w:t>
-      </w:r>
-      <w:bookmarkEnd w:id="8"/>
+      <w:bookmarkStart w:id="12" w:name="heading-8"/>
+      <w:r>
+        <w:t xml:space="preserve">Heading 8 </w:t>
+      </w:r>
+      <w:bookmarkEnd w:id="12"/>
     </w:p>
     <w:p>
       <w:pPr>
         <w:pStyle w:val="berschrift9"/>
       </w:pPr>
-      <w:bookmarkStart w:id="9" w:name="heading-9"/>
-      <w:r>
-        <w:t xml:space="preserve"> Heading 9 </w:t>
-      </w:r>
-      <w:bookmarkEnd w:id="9"/>
+      <w:bookmarkStart w:id="13" w:name="heading-9"/>
+      <w:r>
+        <w:t xml:space="preserve">Heading 9 </w:t>
+      </w:r>
+      <w:bookmarkEnd w:id="13"/>
     </w:p>
     <w:p>
       <w:pPr>
@@ -158,7 +628,7 @@
       <w:r>
         <w:t xml:space="preserve"> .    </w:t>
       </w:r>
-      <w:hyperlink r:id="rId7">
+      <w:hyperlink r:id="rId8">
         <w:r>
           <w:rPr>
             <w:rStyle w:val="Hyperlink"/>
@@ -189,7 +659,12 @@
         <w:pStyle w:val="TableCaption"/>
       </w:pPr>
       <w:r>
-        <w:t xml:space="preserve"> Table caption. </w:t>
+        <w:t xml:space="preserve"> Table</w:t>
+      </w:r>
+      <w:bookmarkStart w:id="14" w:name="_GoBack"/>
+      <w:bookmarkEnd w:id="14"/>
+      <w:r>
+        <w:t xml:space="preserve"> caption. </w:t>
       </w:r>
     </w:p>
     <w:tbl>
@@ -199,8 +674,8 @@
         <w:tblLook w:val="07E0" w:firstRow="1" w:lastRow="1" w:firstColumn="1" w:lastColumn="1" w:noHBand="1" w:noVBand="1"/>
       </w:tblPr>
       <w:tblGrid>
-        <w:gridCol w:w="842"/>
-        <w:gridCol w:w="842"/>
+        <w:gridCol w:w="823"/>
+        <w:gridCol w:w="823"/>
       </w:tblGrid>
       <w:tr>
         <w:tc>
@@ -272,7 +747,15 @@
         <w:pStyle w:val="ImageCaption"/>
       </w:pPr>
       <w:r>
-        <w:t xml:space="preserve"> Image Caption </w:t>
+        <w:t xml:space="preserve"> </w:t>
+      </w:r>
+      <w:bookmarkStart w:id="15" w:name="_Toc54870392"/>
+      <w:r>
+        <w:t>Image Caption</w:t>
+      </w:r>
+      <w:bookmarkEnd w:id="15"/>
+      <w:r>
+        <w:t xml:space="preserve"> </w:t>
       </w:r>
     </w:p>
     <w:p>
@@ -296,7 +779,6 @@
         <w:pStyle w:val="DefinitionTerm"/>
       </w:pPr>
       <w:r>
-        <w:lastRenderedPageBreak/>
         <w:t xml:space="preserve"> DefinitionTerm </w:t>
       </w:r>
     </w:p>
@@ -309,7 +791,8 @@
       </w:r>
     </w:p>
     <w:sectPr>
-      <w:footerReference w:type="default" r:id="rId8"/>
+      <w:headerReference w:type="default" r:id="rId9"/>
+      <w:footerReference w:type="default" r:id="rId10"/>
       <w:pgSz w:w="12240" w:h="15840"/>
       <w:pgMar w:top="1417" w:right="1417" w:bottom="1134" w:left="1417" w:header="720" w:footer="720" w:gutter="0"/>
       <w:cols w:space="720"/>
@@ -345,41 +828,12 @@
 
 <file path=word/footer1.xml><?xml version="1.0" encoding="utf-8"?>
 <w:ftr xmlns:wpc="http://schemas.microsoft.com/office/word/2010/wordprocessingCanvas" xmlns:cx="http://schemas.microsoft.com/office/drawing/2014/chartex" xmlns:cx1="http://schemas.microsoft.com/office/drawing/2015/9/8/chartex" xmlns:cx2="http://schemas.microsoft.com/office/drawing/2015/10/21/chartex" xmlns:cx3="http://schemas.microsoft.com/office/drawing/2016/5/9/chartex" xmlns:cx4="http://schemas.microsoft.com/office/drawing/2016/5/10/chartex" xmlns:cx5="http://schemas.microsoft.com/office/drawing/2016/5/11/chartex" xmlns:cx6="http://schemas.microsoft.com/office/drawing/2016/5/12/chartex" xmlns:cx7="http://schemas.microsoft.com/office/drawing/2016/5/13/chartex" xmlns:cx8="http://schemas.microsoft.com/office/drawing/2016/5/14/chartex" xmlns:mc="http://schemas.openxmlformats.org/markup-compatibility/2006" xmlns:aink="http://schemas.microsoft.com/office/drawing/2016/ink" xmlns:am3d="http://schemas.microsoft.com/office/drawing/2017/model3d" xmlns:o="urn:schemas-microsoft-com:office:office" xmlns:r="http://schemas.openxmlformats.org/officeDocument/2006/relationships" xmlns:m="http://schemas.openxmlformats.org/officeDocument/2006/math" xmlns:v="urn:schemas-microsoft-com:vml" xmlns:wp14="http://schemas.microsoft.com/office/word/2010/wordprocessingDrawing" xmlns:wp="http://schemas.openxmlformats.org/drawingml/2006/wordprocessingDrawing" xmlns:w10="urn:schemas-microsoft-com:office:word" xmlns:w="http://schemas.openxmlformats.org/wordprocessingml/2006/main" xmlns:w14="http://schemas.microsoft.com/office/word/2010/wordml" xmlns:w15="http://schemas.microsoft.com/office/word/2012/wordml" xmlns:w16cid="http://schemas.microsoft.com/office/word/2016/wordml/cid" xmlns:w16se="http://schemas.microsoft.com/office/word/2015/wordml/symex" xmlns:wpg="http://schemas.microsoft.com/office/word/2010/wordprocessingGroup" xmlns:wpi="http://schemas.microsoft.com/office/word/2010/wordprocessingInk" xmlns:wne="http://schemas.microsoft.com/office/word/2006/wordml" xmlns:wps="http://schemas.microsoft.com/office/word/2010/wordprocessingShape" mc:Ignorable="w14 w15 w16se w16cid wp14">
-  <w:sdt>
-    <w:sdtPr>
-      <w:id w:val="511655173"/>
-      <w:docPartObj>
-        <w:docPartGallery w:val="Page Numbers (Bottom of Page)"/>
-        <w:docPartUnique/>
-      </w:docPartObj>
-    </w:sdtPr>
-    <w:sdtContent>
-      <w:p>
-        <w:pPr>
-          <w:pStyle w:val="Fuzeile"/>
-          <w:jc w:val="center"/>
-        </w:pPr>
-        <w:r>
-          <w:fldChar w:fldCharType="begin"/>
-        </w:r>
-        <w:r>
-          <w:instrText>PAGE   \* MERGEFORMAT</w:instrText>
-        </w:r>
-        <w:r>
-          <w:fldChar w:fldCharType="separate"/>
-        </w:r>
-        <w:r>
-          <w:rPr>
-            <w:lang w:val="de-DE"/>
-          </w:rPr>
-          <w:t>2</w:t>
-        </w:r>
-        <w:r>
-          <w:fldChar w:fldCharType="end"/>
-        </w:r>
-      </w:p>
-    </w:sdtContent>
-  </w:sdt>
+  <w:p>
+    <w:pPr>
+      <w:pStyle w:val="Fuzeile"/>
+      <w:jc w:val="center"/>
+    </w:pPr>
+  </w:p>
   <w:p>
     <w:pPr>
       <w:pStyle w:val="Fuzeile"/>
@@ -423,9 +877,319 @@
 </w:footnotes>
 </file>
 
+<file path=word/header1.xml><?xml version="1.0" encoding="utf-8"?>
+<w:hdr xmlns:wpc="http://schemas.microsoft.com/office/word/2010/wordprocessingCanvas" xmlns:cx="http://schemas.microsoft.com/office/drawing/2014/chartex" xmlns:cx1="http://schemas.microsoft.com/office/drawing/2015/9/8/chartex" xmlns:cx2="http://schemas.microsoft.com/office/drawing/2015/10/21/chartex" xmlns:cx3="http://schemas.microsoft.com/office/drawing/2016/5/9/chartex" xmlns:cx4="http://schemas.microsoft.com/office/drawing/2016/5/10/chartex" xmlns:cx5="http://schemas.microsoft.com/office/drawing/2016/5/11/chartex" xmlns:cx6="http://schemas.microsoft.com/office/drawing/2016/5/12/chartex" xmlns:cx7="http://schemas.microsoft.com/office/drawing/2016/5/13/chartex" xmlns:cx8="http://schemas.microsoft.com/office/drawing/2016/5/14/chartex" xmlns:mc="http://schemas.openxmlformats.org/markup-compatibility/2006" xmlns:aink="http://schemas.microsoft.com/office/drawing/2016/ink" xmlns:am3d="http://schemas.microsoft.com/office/drawing/2017/model3d" xmlns:o="urn:schemas-microsoft-com:office:office" xmlns:r="http://schemas.openxmlformats.org/officeDocument/2006/relationships" xmlns:m="http://schemas.openxmlformats.org/officeDocument/2006/math" xmlns:v="urn:schemas-microsoft-com:vml" xmlns:wp14="http://schemas.microsoft.com/office/word/2010/wordprocessingDrawing" xmlns:wp="http://schemas.openxmlformats.org/drawingml/2006/wordprocessingDrawing" xmlns:w10="urn:schemas-microsoft-com:office:word" xmlns:w="http://schemas.openxmlformats.org/wordprocessingml/2006/main" xmlns:w14="http://schemas.microsoft.com/office/word/2010/wordml" xmlns:w15="http://schemas.microsoft.com/office/word/2012/wordml" xmlns:w16cid="http://schemas.microsoft.com/office/word/2016/wordml/cid" xmlns:w16se="http://schemas.microsoft.com/office/word/2015/wordml/symex" xmlns:wpg="http://schemas.microsoft.com/office/word/2010/wordprocessingGroup" xmlns:wpi="http://schemas.microsoft.com/office/word/2010/wordprocessingInk" xmlns:wne="http://schemas.microsoft.com/office/word/2006/wordml" xmlns:wps="http://schemas.microsoft.com/office/word/2010/wordprocessingShape" mc:Ignorable="w14 w15 w16se w16cid wp14">
+  <w:sdt>
+    <w:sdtPr>
+      <w:rPr>
+        <w:rFonts w:ascii="Times New Roman" w:hAnsi="Times New Roman" w:cs="Times New Roman"/>
+      </w:rPr>
+      <w:id w:val="-620381891"/>
+      <w:docPartObj>
+        <w:docPartGallery w:val="Page Numbers (Top of Page)"/>
+        <w:docPartUnique/>
+      </w:docPartObj>
+    </w:sdtPr>
+    <w:sdtEndPr/>
+    <w:sdtContent>
+      <w:p>
+        <w:pPr>
+          <w:pStyle w:val="Kopfzeile"/>
+          <w:jc w:val="right"/>
+          <w:rPr>
+            <w:rFonts w:ascii="Times New Roman" w:hAnsi="Times New Roman" w:cs="Times New Roman"/>
+          </w:rPr>
+        </w:pPr>
+        <w:r>
+          <w:rPr>
+            <w:rFonts w:ascii="Times New Roman" w:hAnsi="Times New Roman" w:cs="Times New Roman"/>
+            <w:lang w:val="de-DE"/>
+          </w:rPr>
+          <w:t xml:space="preserve">Page </w:t>
+        </w:r>
+        <w:r>
+          <w:rPr>
+            <w:rFonts w:ascii="Times New Roman" w:hAnsi="Times New Roman" w:cs="Times New Roman"/>
+          </w:rPr>
+          <w:fldChar w:fldCharType="begin"/>
+        </w:r>
+        <w:r>
+          <w:rPr>
+            <w:rFonts w:ascii="Times New Roman" w:hAnsi="Times New Roman" w:cs="Times New Roman"/>
+          </w:rPr>
+          <w:instrText>PAGE  \* Arabic  \* MERGEFORMAT</w:instrText>
+        </w:r>
+        <w:r>
+          <w:rPr>
+            <w:rFonts w:ascii="Times New Roman" w:hAnsi="Times New Roman" w:cs="Times New Roman"/>
+          </w:rPr>
+          <w:fldChar w:fldCharType="separate"/>
+        </w:r>
+        <w:r>
+          <w:rPr>
+            <w:rFonts w:ascii="Times New Roman" w:hAnsi="Times New Roman" w:cs="Times New Roman"/>
+          </w:rPr>
+          <w:t>1</w:t>
+        </w:r>
+        <w:r>
+          <w:rPr>
+            <w:rFonts w:ascii="Times New Roman" w:hAnsi="Times New Roman" w:cs="Times New Roman"/>
+          </w:rPr>
+          <w:fldChar w:fldCharType="end"/>
+        </w:r>
+        <w:r>
+          <w:rPr>
+            <w:rFonts w:ascii="Times New Roman" w:hAnsi="Times New Roman" w:cs="Times New Roman"/>
+            <w:lang w:val="de-DE"/>
+          </w:rPr>
+          <w:t xml:space="preserve"> </w:t>
+        </w:r>
+        <w:proofErr w:type="spellStart"/>
+        <w:r>
+          <w:rPr>
+            <w:rFonts w:ascii="Times New Roman" w:hAnsi="Times New Roman" w:cs="Times New Roman"/>
+            <w:lang w:val="de-DE"/>
+          </w:rPr>
+          <w:t>of</w:t>
+        </w:r>
+        <w:proofErr w:type="spellEnd"/>
+        <w:r>
+          <w:rPr>
+            <w:rFonts w:ascii="Times New Roman" w:hAnsi="Times New Roman" w:cs="Times New Roman"/>
+            <w:lang w:val="de-DE"/>
+          </w:rPr>
+          <w:t xml:space="preserve"> </w:t>
+        </w:r>
+        <w:r>
+          <w:rPr>
+            <w:rFonts w:ascii="Times New Roman" w:hAnsi="Times New Roman" w:cs="Times New Roman"/>
+          </w:rPr>
+          <w:fldChar w:fldCharType="begin"/>
+        </w:r>
+        <w:r>
+          <w:rPr>
+            <w:rFonts w:ascii="Times New Roman" w:hAnsi="Times New Roman" w:cs="Times New Roman"/>
+          </w:rPr>
+          <w:instrText>NUMPAGES  \* Arabic  \* MERGEFORMAT</w:instrText>
+        </w:r>
+        <w:r>
+          <w:rPr>
+            <w:rFonts w:ascii="Times New Roman" w:hAnsi="Times New Roman" w:cs="Times New Roman"/>
+          </w:rPr>
+          <w:fldChar w:fldCharType="separate"/>
+        </w:r>
+        <w:r>
+          <w:rPr>
+            <w:rFonts w:ascii="Times New Roman" w:hAnsi="Times New Roman" w:cs="Times New Roman"/>
+          </w:rPr>
+          <w:t>2</w:t>
+        </w:r>
+        <w:r>
+          <w:rPr>
+            <w:rFonts w:ascii="Times New Roman" w:hAnsi="Times New Roman" w:cs="Times New Roman"/>
+            <w:lang w:val="de-DE"/>
+          </w:rPr>
+          <w:fldChar w:fldCharType="end"/>
+        </w:r>
+      </w:p>
+    </w:sdtContent>
+  </w:sdt>
+  <w:p>
+    <w:pPr>
+      <w:pStyle w:val="Kopfzeile"/>
+    </w:pPr>
+  </w:p>
+</w:hdr>
+</file>
+
 <file path=word/numbering.xml><?xml version="1.0" encoding="utf-8"?>
 <w:numbering xmlns:wpc="http://schemas.microsoft.com/office/word/2010/wordprocessingCanvas" xmlns:cx="http://schemas.microsoft.com/office/drawing/2014/chartex" xmlns:cx1="http://schemas.microsoft.com/office/drawing/2015/9/8/chartex" xmlns:cx2="http://schemas.microsoft.com/office/drawing/2015/10/21/chartex" xmlns:cx3="http://schemas.microsoft.com/office/drawing/2016/5/9/chartex" xmlns:cx4="http://schemas.microsoft.com/office/drawing/2016/5/10/chartex" xmlns:cx5="http://schemas.microsoft.com/office/drawing/2016/5/11/chartex" xmlns:cx6="http://schemas.microsoft.com/office/drawing/2016/5/12/chartex" xmlns:cx7="http://schemas.microsoft.com/office/drawing/2016/5/13/chartex" xmlns:cx8="http://schemas.microsoft.com/office/drawing/2016/5/14/chartex" xmlns:mc="http://schemas.openxmlformats.org/markup-compatibility/2006" xmlns:aink="http://schemas.microsoft.com/office/drawing/2016/ink" xmlns:am3d="http://schemas.microsoft.com/office/drawing/2017/model3d" xmlns:o="urn:schemas-microsoft-com:office:office" xmlns:r="http://schemas.openxmlformats.org/officeDocument/2006/relationships" xmlns:m="http://schemas.openxmlformats.org/officeDocument/2006/math" xmlns:v="urn:schemas-microsoft-com:vml" xmlns:wp14="http://schemas.microsoft.com/office/word/2010/wordprocessingDrawing" xmlns:wp="http://schemas.openxmlformats.org/drawingml/2006/wordprocessingDrawing" xmlns:w10="urn:schemas-microsoft-com:office:word" xmlns:w="http://schemas.openxmlformats.org/wordprocessingml/2006/main" xmlns:w14="http://schemas.microsoft.com/office/word/2010/wordml" xmlns:w15="http://schemas.microsoft.com/office/word/2012/wordml" xmlns:w16cid="http://schemas.microsoft.com/office/word/2016/wordml/cid" xmlns:w16se="http://schemas.microsoft.com/office/word/2015/wordml/symex" xmlns:wpg="http://schemas.microsoft.com/office/word/2010/wordprocessingGroup" xmlns:wpi="http://schemas.microsoft.com/office/word/2010/wordprocessingInk" xmlns:wne="http://schemas.microsoft.com/office/word/2006/wordml" xmlns:wps="http://schemas.microsoft.com/office/word/2010/wordprocessingShape" mc:Ignorable="w14 w15 w16se w16cid wp14">
   <w:abstractNum w:abstractNumId="0" w15:restartNumberingAfterBreak="0">
+    <w:nsid w:val="FFFFFF7C"/>
+    <w:multiLevelType w:val="singleLevel"/>
+    <w:tmpl w:val="52D2BCA0"/>
+    <w:lvl w:ilvl="0">
+      <w:start w:val="1"/>
+      <w:numFmt w:val="decimal"/>
+      <w:lvlText w:val="%1."/>
+      <w:lvlJc w:val="left"/>
+      <w:pPr>
+        <w:tabs>
+          <w:tab w:val="num" w:pos="1492"/>
+        </w:tabs>
+        <w:ind w:left="1492" w:hanging="360"/>
+      </w:pPr>
+    </w:lvl>
+  </w:abstractNum>
+  <w:abstractNum w:abstractNumId="1" w15:restartNumberingAfterBreak="0">
+    <w:nsid w:val="FFFFFF7D"/>
+    <w:multiLevelType w:val="singleLevel"/>
+    <w:tmpl w:val="AD6823F2"/>
+    <w:lvl w:ilvl="0">
+      <w:start w:val="1"/>
+      <w:numFmt w:val="decimal"/>
+      <w:lvlText w:val="%1."/>
+      <w:lvlJc w:val="left"/>
+      <w:pPr>
+        <w:tabs>
+          <w:tab w:val="num" w:pos="1209"/>
+        </w:tabs>
+        <w:ind w:left="1209" w:hanging="360"/>
+      </w:pPr>
+    </w:lvl>
+  </w:abstractNum>
+  <w:abstractNum w:abstractNumId="2" w15:restartNumberingAfterBreak="0">
+    <w:nsid w:val="FFFFFF7E"/>
+    <w:multiLevelType w:val="singleLevel"/>
+    <w:tmpl w:val="FD149514"/>
+    <w:lvl w:ilvl="0">
+      <w:start w:val="1"/>
+      <w:numFmt w:val="decimal"/>
+      <w:lvlText w:val="%1."/>
+      <w:lvlJc w:val="left"/>
+      <w:pPr>
+        <w:tabs>
+          <w:tab w:val="num" w:pos="926"/>
+        </w:tabs>
+        <w:ind w:left="926" w:hanging="360"/>
+      </w:pPr>
+    </w:lvl>
+  </w:abstractNum>
+  <w:abstractNum w:abstractNumId="3" w15:restartNumberingAfterBreak="0">
+    <w:nsid w:val="FFFFFF7F"/>
+    <w:multiLevelType w:val="singleLevel"/>
+    <w:tmpl w:val="EB281228"/>
+    <w:lvl w:ilvl="0">
+      <w:start w:val="1"/>
+      <w:numFmt w:val="decimal"/>
+      <w:lvlText w:val="%1."/>
+      <w:lvlJc w:val="left"/>
+      <w:pPr>
+        <w:tabs>
+          <w:tab w:val="num" w:pos="643"/>
+        </w:tabs>
+        <w:ind w:left="643" w:hanging="360"/>
+      </w:pPr>
+    </w:lvl>
+  </w:abstractNum>
+  <w:abstractNum w:abstractNumId="4" w15:restartNumberingAfterBreak="0">
+    <w:nsid w:val="FFFFFF80"/>
+    <w:multiLevelType w:val="singleLevel"/>
+    <w:tmpl w:val="C966F838"/>
+    <w:lvl w:ilvl="0">
+      <w:start w:val="1"/>
+      <w:numFmt w:val="bullet"/>
+      <w:lvlText w:val=""/>
+      <w:lvlJc w:val="left"/>
+      <w:pPr>
+        <w:tabs>
+          <w:tab w:val="num" w:pos="1492"/>
+        </w:tabs>
+        <w:ind w:left="1492" w:hanging="360"/>
+      </w:pPr>
+      <w:rPr>
+        <w:rFonts w:ascii="Symbol" w:hAnsi="Symbol" w:hint="default"/>
+      </w:rPr>
+    </w:lvl>
+  </w:abstractNum>
+  <w:abstractNum w:abstractNumId="5" w15:restartNumberingAfterBreak="0">
+    <w:nsid w:val="FFFFFF81"/>
+    <w:multiLevelType w:val="singleLevel"/>
+    <w:tmpl w:val="9746C576"/>
+    <w:lvl w:ilvl="0">
+      <w:start w:val="1"/>
+      <w:numFmt w:val="bullet"/>
+      <w:lvlText w:val=""/>
+      <w:lvlJc w:val="left"/>
+      <w:pPr>
+        <w:tabs>
+          <w:tab w:val="num" w:pos="1209"/>
+        </w:tabs>
+        <w:ind w:left="1209" w:hanging="360"/>
+      </w:pPr>
+      <w:rPr>
+        <w:rFonts w:ascii="Symbol" w:hAnsi="Symbol" w:hint="default"/>
+      </w:rPr>
+    </w:lvl>
+  </w:abstractNum>
+  <w:abstractNum w:abstractNumId="6" w15:restartNumberingAfterBreak="0">
+    <w:nsid w:val="FFFFFF82"/>
+    <w:multiLevelType w:val="singleLevel"/>
+    <w:tmpl w:val="51D61164"/>
+    <w:lvl w:ilvl="0">
+      <w:start w:val="1"/>
+      <w:numFmt w:val="bullet"/>
+      <w:lvlText w:val=""/>
+      <w:lvlJc w:val="left"/>
+      <w:pPr>
+        <w:tabs>
+          <w:tab w:val="num" w:pos="926"/>
+        </w:tabs>
+        <w:ind w:left="926" w:hanging="360"/>
+      </w:pPr>
+      <w:rPr>
+        <w:rFonts w:ascii="Symbol" w:hAnsi="Symbol" w:hint="default"/>
+      </w:rPr>
+    </w:lvl>
+  </w:abstractNum>
+  <w:abstractNum w:abstractNumId="7" w15:restartNumberingAfterBreak="0">
+    <w:nsid w:val="FFFFFF83"/>
+    <w:multiLevelType w:val="singleLevel"/>
+    <w:tmpl w:val="46DCFC36"/>
+    <w:lvl w:ilvl="0">
+      <w:start w:val="1"/>
+      <w:numFmt w:val="bullet"/>
+      <w:lvlText w:val=""/>
+      <w:lvlJc w:val="left"/>
+      <w:pPr>
+        <w:tabs>
+          <w:tab w:val="num" w:pos="643"/>
+        </w:tabs>
+        <w:ind w:left="643" w:hanging="360"/>
+      </w:pPr>
+      <w:rPr>
+        <w:rFonts w:ascii="Symbol" w:hAnsi="Symbol" w:hint="default"/>
+      </w:rPr>
+    </w:lvl>
+  </w:abstractNum>
+  <w:abstractNum w:abstractNumId="8" w15:restartNumberingAfterBreak="0">
+    <w:nsid w:val="FFFFFF88"/>
+    <w:multiLevelType w:val="singleLevel"/>
+    <w:tmpl w:val="8EB43C62"/>
+    <w:lvl w:ilvl="0">
+      <w:start w:val="1"/>
+      <w:numFmt w:val="decimal"/>
+      <w:lvlText w:val="%1."/>
+      <w:lvlJc w:val="left"/>
+      <w:pPr>
+        <w:tabs>
+          <w:tab w:val="num" w:pos="360"/>
+        </w:tabs>
+        <w:ind w:left="360" w:hanging="360"/>
+      </w:pPr>
+    </w:lvl>
+  </w:abstractNum>
+  <w:abstractNum w:abstractNumId="9" w15:restartNumberingAfterBreak="0">
+    <w:nsid w:val="FFFFFF89"/>
+    <w:multiLevelType w:val="singleLevel"/>
+    <w:tmpl w:val="83B06E4E"/>
+    <w:lvl w:ilvl="0">
+      <w:start w:val="1"/>
+      <w:numFmt w:val="bullet"/>
+      <w:lvlText w:val=""/>
+      <w:lvlJc w:val="left"/>
+      <w:pPr>
+        <w:tabs>
+          <w:tab w:val="num" w:pos="360"/>
+        </w:tabs>
+        <w:ind w:left="360" w:hanging="360"/>
+      </w:pPr>
+      <w:rPr>
+        <w:rFonts w:ascii="Symbol" w:hAnsi="Symbol" w:hint="default"/>
+      </w:rPr>
+    </w:lvl>
+  </w:abstractNum>
+  <w:abstractNum w:abstractNumId="10" w15:restartNumberingAfterBreak="0">
     <w:nsid w:val="170CD2DE"/>
     <w:multiLevelType w:val="multilevel"/>
     <w:tmpl w:val="0E7ACBA0"/>
@@ -529,8 +1293,473 @@
       </w:pPr>
     </w:lvl>
   </w:abstractNum>
+  <w:abstractNum w:abstractNumId="11" w15:restartNumberingAfterBreak="0">
+    <w:nsid w:val="2E6E7027"/>
+    <w:multiLevelType w:val="multilevel"/>
+    <w:tmpl w:val="CFB603AE"/>
+    <w:styleLink w:val="REVersuch2"/>
+    <w:lvl w:ilvl="0">
+      <w:start w:val="1"/>
+      <w:numFmt w:val="decimal"/>
+      <w:lvlText w:val="%1"/>
+      <w:lvlJc w:val="left"/>
+      <w:pPr>
+        <w:ind w:left="360" w:hanging="360"/>
+      </w:pPr>
+      <w:rPr>
+        <w:rFonts w:hint="default"/>
+      </w:rPr>
+    </w:lvl>
+    <w:lvl w:ilvl="1">
+      <w:start w:val="1"/>
+      <w:numFmt w:val="decimal"/>
+      <w:lvlText w:val="%1.%2"/>
+      <w:lvlJc w:val="left"/>
+      <w:pPr>
+        <w:ind w:left="720" w:hanging="360"/>
+      </w:pPr>
+      <w:rPr>
+        <w:rFonts w:hint="default"/>
+      </w:rPr>
+    </w:lvl>
+    <w:lvl w:ilvl="2">
+      <w:start w:val="1"/>
+      <w:numFmt w:val="decimal"/>
+      <w:lvlText w:val="%1.%2.%3"/>
+      <w:lvlJc w:val="left"/>
+      <w:pPr>
+        <w:ind w:left="1080" w:hanging="360"/>
+      </w:pPr>
+      <w:rPr>
+        <w:rFonts w:hint="default"/>
+      </w:rPr>
+    </w:lvl>
+    <w:lvl w:ilvl="3">
+      <w:start w:val="1"/>
+      <w:numFmt w:val="decimal"/>
+      <w:lvlText w:val="%1.%2.%3.%4"/>
+      <w:lvlJc w:val="left"/>
+      <w:pPr>
+        <w:ind w:left="1440" w:hanging="360"/>
+      </w:pPr>
+      <w:rPr>
+        <w:rFonts w:hint="default"/>
+      </w:rPr>
+    </w:lvl>
+    <w:lvl w:ilvl="4">
+      <w:start w:val="1"/>
+      <w:numFmt w:val="decimal"/>
+      <w:lvlText w:val="%1.%2.%3.%4.%5"/>
+      <w:lvlJc w:val="left"/>
+      <w:pPr>
+        <w:ind w:left="1800" w:hanging="360"/>
+      </w:pPr>
+      <w:rPr>
+        <w:rFonts w:hint="default"/>
+      </w:rPr>
+    </w:lvl>
+    <w:lvl w:ilvl="5">
+      <w:start w:val="1"/>
+      <w:numFmt w:val="decimal"/>
+      <w:lvlText w:val="%1.%2.%3.%4.%5.%6"/>
+      <w:lvlJc w:val="left"/>
+      <w:pPr>
+        <w:ind w:left="2160" w:hanging="360"/>
+      </w:pPr>
+      <w:rPr>
+        <w:rFonts w:hint="default"/>
+      </w:rPr>
+    </w:lvl>
+    <w:lvl w:ilvl="6">
+      <w:start w:val="1"/>
+      <w:numFmt w:val="decimal"/>
+      <w:lvlText w:val="%1.%2.%3.%4.%5.%6.%7"/>
+      <w:lvlJc w:val="left"/>
+      <w:pPr>
+        <w:ind w:left="2520" w:hanging="360"/>
+      </w:pPr>
+      <w:rPr>
+        <w:rFonts w:hint="default"/>
+      </w:rPr>
+    </w:lvl>
+    <w:lvl w:ilvl="7">
+      <w:start w:val="1"/>
+      <w:numFmt w:val="decimal"/>
+      <w:lvlText w:val="%1.%2.%3.%4.%5.%6.%7.%8"/>
+      <w:lvlJc w:val="left"/>
+      <w:pPr>
+        <w:ind w:left="2880" w:hanging="360"/>
+      </w:pPr>
+      <w:rPr>
+        <w:rFonts w:hint="default"/>
+      </w:rPr>
+    </w:lvl>
+    <w:lvl w:ilvl="8">
+      <w:start w:val="1"/>
+      <w:numFmt w:val="decimal"/>
+      <w:lvlText w:val="%1.%2.%3.%4.%5.%6.%7.%8.%9"/>
+      <w:lvlJc w:val="left"/>
+      <w:pPr>
+        <w:ind w:left="3240" w:hanging="360"/>
+      </w:pPr>
+      <w:rPr>
+        <w:rFonts w:hint="default"/>
+      </w:rPr>
+    </w:lvl>
+  </w:abstractNum>
+  <w:abstractNum w:abstractNumId="12" w15:restartNumberingAfterBreak="0">
+    <w:nsid w:val="2F4367A2"/>
+    <w:multiLevelType w:val="hybridMultilevel"/>
+    <w:tmpl w:val="0E94A3F2"/>
+    <w:lvl w:ilvl="0" w:tplc="6FFEDB94">
+      <w:start w:val="1"/>
+      <w:numFmt w:val="decimal"/>
+      <w:lvlText w:val="Figure %1: "/>
+      <w:lvlJc w:val="left"/>
+      <w:pPr>
+        <w:ind w:left="720" w:hanging="360"/>
+      </w:pPr>
+      <w:rPr>
+        <w:rFonts w:hint="default"/>
+      </w:rPr>
+    </w:lvl>
+    <w:lvl w:ilvl="1" w:tplc="04070019" w:tentative="1">
+      <w:start w:val="1"/>
+      <w:numFmt w:val="lowerLetter"/>
+      <w:lvlText w:val="%2."/>
+      <w:lvlJc w:val="left"/>
+      <w:pPr>
+        <w:ind w:left="1440" w:hanging="360"/>
+      </w:pPr>
+    </w:lvl>
+    <w:lvl w:ilvl="2" w:tplc="0407001B" w:tentative="1">
+      <w:start w:val="1"/>
+      <w:numFmt w:val="lowerRoman"/>
+      <w:lvlText w:val="%3."/>
+      <w:lvlJc w:val="right"/>
+      <w:pPr>
+        <w:ind w:left="2160" w:hanging="180"/>
+      </w:pPr>
+    </w:lvl>
+    <w:lvl w:ilvl="3" w:tplc="0407000F" w:tentative="1">
+      <w:start w:val="1"/>
+      <w:numFmt w:val="decimal"/>
+      <w:lvlText w:val="%4."/>
+      <w:lvlJc w:val="left"/>
+      <w:pPr>
+        <w:ind w:left="2880" w:hanging="360"/>
+      </w:pPr>
+    </w:lvl>
+    <w:lvl w:ilvl="4" w:tplc="04070019" w:tentative="1">
+      <w:start w:val="1"/>
+      <w:numFmt w:val="lowerLetter"/>
+      <w:lvlText w:val="%5."/>
+      <w:lvlJc w:val="left"/>
+      <w:pPr>
+        <w:ind w:left="3600" w:hanging="360"/>
+      </w:pPr>
+    </w:lvl>
+    <w:lvl w:ilvl="5" w:tplc="0407001B" w:tentative="1">
+      <w:start w:val="1"/>
+      <w:numFmt w:val="lowerRoman"/>
+      <w:lvlText w:val="%6."/>
+      <w:lvlJc w:val="right"/>
+      <w:pPr>
+        <w:ind w:left="4320" w:hanging="180"/>
+      </w:pPr>
+    </w:lvl>
+    <w:lvl w:ilvl="6" w:tplc="0407000F" w:tentative="1">
+      <w:start w:val="1"/>
+      <w:numFmt w:val="decimal"/>
+      <w:lvlText w:val="%7."/>
+      <w:lvlJc w:val="left"/>
+      <w:pPr>
+        <w:ind w:left="5040" w:hanging="360"/>
+      </w:pPr>
+    </w:lvl>
+    <w:lvl w:ilvl="7" w:tplc="04070019" w:tentative="1">
+      <w:start w:val="1"/>
+      <w:numFmt w:val="lowerLetter"/>
+      <w:lvlText w:val="%8."/>
+      <w:lvlJc w:val="left"/>
+      <w:pPr>
+        <w:ind w:left="5760" w:hanging="360"/>
+      </w:pPr>
+    </w:lvl>
+    <w:lvl w:ilvl="8" w:tplc="0407001B" w:tentative="1">
+      <w:start w:val="1"/>
+      <w:numFmt w:val="lowerRoman"/>
+      <w:lvlText w:val="%9."/>
+      <w:lvlJc w:val="right"/>
+      <w:pPr>
+        <w:ind w:left="6480" w:hanging="180"/>
+      </w:pPr>
+    </w:lvl>
+  </w:abstractNum>
+  <w:abstractNum w:abstractNumId="13" w15:restartNumberingAfterBreak="0">
+    <w:nsid w:val="439D272C"/>
+    <w:multiLevelType w:val="multilevel"/>
+    <w:tmpl w:val="5E8A4980"/>
+    <w:lvl w:ilvl="0">
+      <w:start w:val="1"/>
+      <w:numFmt w:val="decimal"/>
+      <w:pStyle w:val="berschrift1"/>
+      <w:lvlText w:val="%1"/>
+      <w:lvlJc w:val="left"/>
+      <w:pPr>
+        <w:ind w:left="1134" w:hanging="1134"/>
+      </w:pPr>
+      <w:rPr>
+        <w:rFonts w:hint="default"/>
+      </w:rPr>
+    </w:lvl>
+    <w:lvl w:ilvl="1">
+      <w:start w:val="1"/>
+      <w:numFmt w:val="decimal"/>
+      <w:pStyle w:val="berschrift2"/>
+      <w:lvlText w:val="%1.%2"/>
+      <w:lvlJc w:val="left"/>
+      <w:pPr>
+        <w:ind w:left="1134" w:hanging="1134"/>
+      </w:pPr>
+      <w:rPr>
+        <w:rFonts w:hint="default"/>
+      </w:rPr>
+    </w:lvl>
+    <w:lvl w:ilvl="2">
+      <w:start w:val="1"/>
+      <w:numFmt w:val="decimal"/>
+      <w:pStyle w:val="berschrift3"/>
+      <w:lvlText w:val="%1.%2.%3"/>
+      <w:lvlJc w:val="left"/>
+      <w:pPr>
+        <w:ind w:left="1134" w:hanging="1134"/>
+      </w:pPr>
+      <w:rPr>
+        <w:rFonts w:hint="default"/>
+      </w:rPr>
+    </w:lvl>
+    <w:lvl w:ilvl="3">
+      <w:start w:val="1"/>
+      <w:numFmt w:val="decimal"/>
+      <w:pStyle w:val="berschrift4"/>
+      <w:lvlText w:val="%1.%2.%3.%4"/>
+      <w:lvlJc w:val="left"/>
+      <w:pPr>
+        <w:ind w:left="1134" w:hanging="1134"/>
+      </w:pPr>
+      <w:rPr>
+        <w:rFonts w:hint="default"/>
+      </w:rPr>
+    </w:lvl>
+    <w:lvl w:ilvl="4">
+      <w:start w:val="1"/>
+      <w:numFmt w:val="decimal"/>
+      <w:pStyle w:val="berschrift5"/>
+      <w:lvlText w:val="%1.%2.%3.%4.%5"/>
+      <w:lvlJc w:val="left"/>
+      <w:pPr>
+        <w:ind w:left="1134" w:hanging="1134"/>
+      </w:pPr>
+      <w:rPr>
+        <w:rFonts w:hint="default"/>
+      </w:rPr>
+    </w:lvl>
+    <w:lvl w:ilvl="5">
+      <w:start w:val="1"/>
+      <w:numFmt w:val="decimal"/>
+      <w:pStyle w:val="berschrift6"/>
+      <w:lvlText w:val="%1.%2.%3.%4.%5.%6"/>
+      <w:lvlJc w:val="left"/>
+      <w:pPr>
+        <w:ind w:left="1134" w:hanging="1134"/>
+      </w:pPr>
+      <w:rPr>
+        <w:rFonts w:hint="default"/>
+      </w:rPr>
+    </w:lvl>
+    <w:lvl w:ilvl="6">
+      <w:start w:val="1"/>
+      <w:numFmt w:val="decimal"/>
+      <w:pStyle w:val="berschrift7"/>
+      <w:lvlText w:val="%1.%2.%3.%4.%5.%6.%7"/>
+      <w:lvlJc w:val="left"/>
+      <w:pPr>
+        <w:ind w:left="1134" w:hanging="1134"/>
+      </w:pPr>
+      <w:rPr>
+        <w:rFonts w:hint="default"/>
+      </w:rPr>
+    </w:lvl>
+    <w:lvl w:ilvl="7">
+      <w:start w:val="1"/>
+      <w:numFmt w:val="decimal"/>
+      <w:pStyle w:val="berschrift8"/>
+      <w:lvlText w:val="%1.%2.%3.%4.%5.%6.%7.%8"/>
+      <w:lvlJc w:val="left"/>
+      <w:pPr>
+        <w:ind w:left="1134" w:hanging="1134"/>
+      </w:pPr>
+      <w:rPr>
+        <w:rFonts w:hint="default"/>
+      </w:rPr>
+    </w:lvl>
+    <w:lvl w:ilvl="8">
+      <w:start w:val="1"/>
+      <w:numFmt w:val="decimal"/>
+      <w:pStyle w:val="berschrift9"/>
+      <w:lvlText w:val="%1.%2.%3.%4.%5.%6.%7.%8.%9"/>
+      <w:lvlJc w:val="left"/>
+      <w:pPr>
+        <w:ind w:left="1134" w:hanging="1134"/>
+      </w:pPr>
+      <w:rPr>
+        <w:rFonts w:hint="default"/>
+      </w:rPr>
+    </w:lvl>
+  </w:abstractNum>
+  <w:abstractNum w:abstractNumId="14" w15:restartNumberingAfterBreak="0">
+    <w:nsid w:val="4E027060"/>
+    <w:multiLevelType w:val="hybridMultilevel"/>
+    <w:tmpl w:val="BDE6AA42"/>
+    <w:lvl w:ilvl="0" w:tplc="9976DFBA">
+      <w:start w:val="1"/>
+      <w:numFmt w:val="decimal"/>
+      <w:lvlText w:val="Table %1: "/>
+      <w:lvlJc w:val="left"/>
+      <w:pPr>
+        <w:ind w:left="720" w:hanging="360"/>
+      </w:pPr>
+      <w:rPr>
+        <w:rFonts w:hint="default"/>
+      </w:rPr>
+    </w:lvl>
+    <w:lvl w:ilvl="1" w:tplc="04070019" w:tentative="1">
+      <w:start w:val="1"/>
+      <w:numFmt w:val="lowerLetter"/>
+      <w:lvlText w:val="%2."/>
+      <w:lvlJc w:val="left"/>
+      <w:pPr>
+        <w:ind w:left="1440" w:hanging="360"/>
+      </w:pPr>
+    </w:lvl>
+    <w:lvl w:ilvl="2" w:tplc="0407001B" w:tentative="1">
+      <w:start w:val="1"/>
+      <w:numFmt w:val="lowerRoman"/>
+      <w:lvlText w:val="%3."/>
+      <w:lvlJc w:val="right"/>
+      <w:pPr>
+        <w:ind w:left="2160" w:hanging="180"/>
+      </w:pPr>
+    </w:lvl>
+    <w:lvl w:ilvl="3" w:tplc="0407000F" w:tentative="1">
+      <w:start w:val="1"/>
+      <w:numFmt w:val="decimal"/>
+      <w:lvlText w:val="%4."/>
+      <w:lvlJc w:val="left"/>
+      <w:pPr>
+        <w:ind w:left="2880" w:hanging="360"/>
+      </w:pPr>
+    </w:lvl>
+    <w:lvl w:ilvl="4" w:tplc="04070019" w:tentative="1">
+      <w:start w:val="1"/>
+      <w:numFmt w:val="lowerLetter"/>
+      <w:lvlText w:val="%5."/>
+      <w:lvlJc w:val="left"/>
+      <w:pPr>
+        <w:ind w:left="3600" w:hanging="360"/>
+      </w:pPr>
+    </w:lvl>
+    <w:lvl w:ilvl="5" w:tplc="0407001B" w:tentative="1">
+      <w:start w:val="1"/>
+      <w:numFmt w:val="lowerRoman"/>
+      <w:lvlText w:val="%6."/>
+      <w:lvlJc w:val="right"/>
+      <w:pPr>
+        <w:ind w:left="4320" w:hanging="180"/>
+      </w:pPr>
+    </w:lvl>
+    <w:lvl w:ilvl="6" w:tplc="0407000F" w:tentative="1">
+      <w:start w:val="1"/>
+      <w:numFmt w:val="decimal"/>
+      <w:lvlText w:val="%7."/>
+      <w:lvlJc w:val="left"/>
+      <w:pPr>
+        <w:ind w:left="5040" w:hanging="360"/>
+      </w:pPr>
+    </w:lvl>
+    <w:lvl w:ilvl="7" w:tplc="04070019" w:tentative="1">
+      <w:start w:val="1"/>
+      <w:numFmt w:val="lowerLetter"/>
+      <w:lvlText w:val="%8."/>
+      <w:lvlJc w:val="left"/>
+      <w:pPr>
+        <w:ind w:left="5760" w:hanging="360"/>
+      </w:pPr>
+    </w:lvl>
+    <w:lvl w:ilvl="8" w:tplc="0407001B" w:tentative="1">
+      <w:start w:val="1"/>
+      <w:numFmt w:val="lowerRoman"/>
+      <w:lvlText w:val="%9."/>
+      <w:lvlJc w:val="right"/>
+      <w:pPr>
+        <w:ind w:left="6480" w:hanging="180"/>
+      </w:pPr>
+    </w:lvl>
+  </w:abstractNum>
+  <w:abstractNum w:abstractNumId="15" w15:restartNumberingAfterBreak="0">
+    <w:nsid w:val="57675838"/>
+    <w:multiLevelType w:val="multilevel"/>
+    <w:tmpl w:val="CFB603AE"/>
+    <w:numStyleLink w:val="REVersuch2"/>
+  </w:abstractNum>
   <w:num w:numId="1">
+    <w:abstractNumId w:val="10"/>
+  </w:num>
+  <w:num w:numId="2">
+    <w:abstractNumId w:val="9"/>
+  </w:num>
+  <w:num w:numId="3">
+    <w:abstractNumId w:val="7"/>
+  </w:num>
+  <w:num w:numId="4">
+    <w:abstractNumId w:val="6"/>
+  </w:num>
+  <w:num w:numId="5">
+    <w:abstractNumId w:val="5"/>
+  </w:num>
+  <w:num w:numId="6">
+    <w:abstractNumId w:val="4"/>
+  </w:num>
+  <w:num w:numId="7">
+    <w:abstractNumId w:val="8"/>
+  </w:num>
+  <w:num w:numId="8">
+    <w:abstractNumId w:val="3"/>
+  </w:num>
+  <w:num w:numId="9">
+    <w:abstractNumId w:val="2"/>
+  </w:num>
+  <w:num w:numId="10">
+    <w:abstractNumId w:val="1"/>
+  </w:num>
+  <w:num w:numId="11">
     <w:abstractNumId w:val="0"/>
+  </w:num>
+  <w:num w:numId="12">
+    <w:abstractNumId w:val="11"/>
+  </w:num>
+  <w:num w:numId="13">
+    <w:abstractNumId w:val="15"/>
+  </w:num>
+  <w:num w:numId="14">
+    <w:abstractNumId w:val="13"/>
+  </w:num>
+  <w:num w:numId="15">
+    <w:abstractNumId w:val="12"/>
+  </w:num>
+  <w:num w:numId="16">
+    <w:abstractNumId w:val="14"/>
   </w:num>
 </w:numbering>
 </file>
@@ -552,7 +1781,7 @@
       </w:pPr>
     </w:pPrDefault>
   </w:docDefaults>
-  <w:latentStyles w:defLockedState="0" w:defUIPriority="0" w:defSemiHidden="0" w:defUnhideWhenUsed="0" w:defQFormat="0" w:count="375">
+  <w:latentStyles w:defLockedState="0" w:defUIPriority="0" w:defSemiHidden="0" w:defUnhideWhenUsed="0" w:defQFormat="0" w:count="376">
     <w:lsdException w:name="heading 6" w:semiHidden="1" w:unhideWhenUsed="1"/>
     <w:lsdException w:name="index 3" w:semiHidden="1" w:unhideWhenUsed="1"/>
     <w:lsdException w:name="index 4" w:semiHidden="1" w:unhideWhenUsed="1"/>
@@ -561,11 +1790,11 @@
     <w:lsdException w:name="index 7" w:semiHidden="1" w:unhideWhenUsed="1"/>
     <w:lsdException w:name="index 8" w:semiHidden="1" w:unhideWhenUsed="1"/>
     <w:lsdException w:name="index 9" w:semiHidden="1" w:unhideWhenUsed="1"/>
-    <w:lsdException w:name="toc 1" w:semiHidden="1" w:unhideWhenUsed="1"/>
-    <w:lsdException w:name="toc 2" w:semiHidden="1" w:unhideWhenUsed="1"/>
-    <w:lsdException w:name="toc 3" w:semiHidden="1" w:unhideWhenUsed="1"/>
-    <w:lsdException w:name="toc 4" w:semiHidden="1" w:unhideWhenUsed="1"/>
-    <w:lsdException w:name="toc 5" w:semiHidden="1" w:unhideWhenUsed="1"/>
+    <w:lsdException w:name="toc 1" w:semiHidden="1" w:uiPriority="39" w:unhideWhenUsed="1"/>
+    <w:lsdException w:name="toc 2" w:semiHidden="1" w:uiPriority="39" w:unhideWhenUsed="1"/>
+    <w:lsdException w:name="toc 3" w:semiHidden="1" w:uiPriority="39" w:unhideWhenUsed="1"/>
+    <w:lsdException w:name="toc 4" w:semiHidden="1" w:uiPriority="39" w:unhideWhenUsed="1"/>
+    <w:lsdException w:name="toc 5" w:semiHidden="1" w:uiPriority="39" w:unhideWhenUsed="1"/>
     <w:lsdException w:name="toc 6" w:semiHidden="1" w:unhideWhenUsed="1"/>
     <w:lsdException w:name="toc 7" w:semiHidden="1" w:unhideWhenUsed="1"/>
     <w:lsdException w:name="toc 8" w:semiHidden="1" w:unhideWhenUsed="1"/>
@@ -577,7 +1806,7 @@
     <w:lsdException w:name="footer" w:semiHidden="1" w:uiPriority="99" w:unhideWhenUsed="1"/>
     <w:lsdException w:name="index heading" w:semiHidden="1" w:unhideWhenUsed="1"/>
     <w:lsdException w:name="caption" w:semiHidden="1" w:unhideWhenUsed="1"/>
-    <w:lsdException w:name="table of figures" w:semiHidden="1" w:unhideWhenUsed="1"/>
+    <w:lsdException w:name="table of figures" w:semiHidden="1" w:uiPriority="99" w:unhideWhenUsed="1"/>
     <w:lsdException w:name="envelope address" w:semiHidden="1" w:unhideWhenUsed="1"/>
     <w:lsdException w:name="envelope return" w:semiHidden="1" w:unhideWhenUsed="1"/>
     <w:lsdException w:name="footnote reference" w:semiHidden="1" w:unhideWhenUsed="1"/>
@@ -618,7 +1847,7 @@
     <w:lsdException w:name="Body Text First Indent 2" w:semiHidden="1" w:unhideWhenUsed="1"/>
     <w:lsdException w:name="Body Text Indent 3" w:semiHidden="1" w:unhideWhenUsed="1"/>
     <w:lsdException w:name="Block Text" w:semiHidden="1" w:unhideWhenUsed="1"/>
-    <w:lsdException w:name="Hyperlink" w:semiHidden="1" w:unhideWhenUsed="1"/>
+    <w:lsdException w:name="Hyperlink" w:semiHidden="1" w:uiPriority="99" w:unhideWhenUsed="1"/>
     <w:lsdException w:name="FollowedHyperlink" w:semiHidden="1" w:unhideWhenUsed="1"/>
     <w:lsdException w:name="Document Map" w:semiHidden="1" w:unhideWhenUsed="1"/>
     <w:lsdException w:name="Plain Text" w:semiHidden="1" w:unhideWhenUsed="1"/>
@@ -690,6 +1919,13 @@
     <w:lsdException w:name="Light Shading"/>
     <w:lsdException w:name="Light List"/>
     <w:lsdException w:name="Light Grid"/>
+    <w:lsdException w:name="Medium Shading 1"/>
+    <w:lsdException w:name="Medium Shading 2"/>
+    <w:lsdException w:name="Medium List 1"/>
+    <w:lsdException w:name="Medium List 2"/>
+    <w:lsdException w:name="Medium Grid 1"/>
+    <w:lsdException w:name="Medium Grid 2"/>
+    <w:lsdException w:name="Medium Grid 3"/>
     <w:lsdException w:name="Dark List"/>
     <w:lsdException w:name="Colorful Shading"/>
     <w:lsdException w:name="Colorful List"/>
@@ -880,6 +2116,7 @@
     <w:lsdException w:name="Smart Hyperlink" w:semiHidden="1" w:uiPriority="99" w:unhideWhenUsed="1"/>
     <w:lsdException w:name="Hashtag" w:semiHidden="1" w:uiPriority="99" w:unhideWhenUsed="1"/>
     <w:lsdException w:name="Unresolved Mention" w:semiHidden="1" w:uiPriority="99" w:unhideWhenUsed="1"/>
+    <w:lsdException w:name="Smart Link" w:semiHidden="1" w:uiPriority="99" w:unhideWhenUsed="1"/>
   </w:latentStyles>
   <w:style w:type="paragraph" w:default="1" w:styleId="Standard">
     <w:name w:val="Normal"/>
@@ -891,18 +2128,22 @@
     <w:next w:val="Textkrper"/>
     <w:uiPriority w:val="9"/>
     <w:qFormat/>
+    <w:rsid w:val="00DF4C3C"/>
     <w:pPr>
       <w:keepNext/>
       <w:keepLines/>
+      <w:pageBreakBefore/>
+      <w:numPr>
+        <w:numId w:val="14"/>
+      </w:numPr>
       <w:spacing w:before="480" w:after="0"/>
       <w:outlineLvl w:val="0"/>
     </w:pPr>
     <w:rPr>
-      <w:rFonts w:asciiTheme="majorHAnsi" w:eastAsiaTheme="majorEastAsia" w:hAnsiTheme="majorHAnsi" w:cstheme="majorBidi"/>
+      <w:rFonts w:ascii="Times New Roman" w:eastAsiaTheme="majorEastAsia" w:hAnsi="Times New Roman" w:cstheme="majorBidi"/>
       <w:b/>
       <w:bCs/>
-      <w:color w:val="4F81BD" w:themeColor="accent1"/>
-      <w:sz w:val="32"/>
+      <w:sz w:val="28"/>
       <w:szCs w:val="32"/>
     </w:rPr>
   </w:style>
@@ -913,18 +2154,22 @@
     <w:uiPriority w:val="9"/>
     <w:unhideWhenUsed/>
     <w:qFormat/>
+    <w:rsid w:val="00D500C1"/>
     <w:pPr>
       <w:keepNext/>
       <w:keepLines/>
+      <w:numPr>
+        <w:ilvl w:val="1"/>
+        <w:numId w:val="14"/>
+      </w:numPr>
       <w:spacing w:before="200" w:after="0"/>
       <w:outlineLvl w:val="1"/>
     </w:pPr>
     <w:rPr>
-      <w:rFonts w:asciiTheme="majorHAnsi" w:eastAsiaTheme="majorEastAsia" w:hAnsiTheme="majorHAnsi" w:cstheme="majorBidi"/>
+      <w:rFonts w:ascii="Times New Roman" w:eastAsiaTheme="majorEastAsia" w:hAnsi="Times New Roman" w:cstheme="majorBidi"/>
       <w:b/>
       <w:bCs/>
-      <w:color w:val="4F81BD" w:themeColor="accent1"/>
-      <w:sz w:val="28"/>
+      <w:sz w:val="26"/>
       <w:szCs w:val="28"/>
     </w:rPr>
   </w:style>
@@ -935,17 +2180,22 @@
     <w:uiPriority w:val="9"/>
     <w:unhideWhenUsed/>
     <w:qFormat/>
+    <w:rsid w:val="00D500C1"/>
     <w:pPr>
       <w:keepNext/>
       <w:keepLines/>
+      <w:numPr>
+        <w:ilvl w:val="2"/>
+        <w:numId w:val="14"/>
+      </w:numPr>
       <w:spacing w:before="200" w:after="0"/>
       <w:outlineLvl w:val="2"/>
     </w:pPr>
     <w:rPr>
-      <w:rFonts w:asciiTheme="majorHAnsi" w:eastAsiaTheme="majorEastAsia" w:hAnsiTheme="majorHAnsi" w:cstheme="majorBidi"/>
+      <w:rFonts w:ascii="Times New Roman" w:eastAsiaTheme="majorEastAsia" w:hAnsi="Times New Roman" w:cstheme="majorBidi"/>
       <w:b/>
       <w:bCs/>
-      <w:color w:val="4F81BD" w:themeColor="accent1"/>
+      <w:sz w:val="26"/>
     </w:rPr>
   </w:style>
   <w:style w:type="paragraph" w:styleId="berschrift4">
@@ -955,17 +2205,22 @@
     <w:uiPriority w:val="9"/>
     <w:unhideWhenUsed/>
     <w:qFormat/>
+    <w:rsid w:val="00D500C1"/>
     <w:pPr>
       <w:keepNext/>
       <w:keepLines/>
+      <w:numPr>
+        <w:ilvl w:val="3"/>
+        <w:numId w:val="14"/>
+      </w:numPr>
       <w:spacing w:before="200" w:after="0"/>
       <w:outlineLvl w:val="3"/>
     </w:pPr>
     <w:rPr>
-      <w:rFonts w:asciiTheme="majorHAnsi" w:eastAsiaTheme="majorEastAsia" w:hAnsiTheme="majorHAnsi" w:cstheme="majorBidi"/>
+      <w:rFonts w:ascii="Times New Roman" w:eastAsiaTheme="majorEastAsia" w:hAnsi="Times New Roman" w:cstheme="majorBidi"/>
+      <w:b/>
       <w:bCs/>
-      <w:i/>
-      <w:color w:val="4F81BD" w:themeColor="accent1"/>
+      <w:sz w:val="26"/>
     </w:rPr>
   </w:style>
   <w:style w:type="paragraph" w:styleId="berschrift5">
@@ -975,16 +2230,22 @@
     <w:uiPriority w:val="9"/>
     <w:unhideWhenUsed/>
     <w:qFormat/>
+    <w:rsid w:val="00D500C1"/>
     <w:pPr>
       <w:keepNext/>
       <w:keepLines/>
+      <w:numPr>
+        <w:ilvl w:val="4"/>
+        <w:numId w:val="14"/>
+      </w:numPr>
       <w:spacing w:before="200" w:after="0"/>
       <w:outlineLvl w:val="4"/>
     </w:pPr>
     <w:rPr>
-      <w:rFonts w:asciiTheme="majorHAnsi" w:eastAsiaTheme="majorEastAsia" w:hAnsiTheme="majorHAnsi" w:cstheme="majorBidi"/>
+      <w:rFonts w:ascii="Times New Roman" w:eastAsiaTheme="majorEastAsia" w:hAnsi="Times New Roman" w:cstheme="majorBidi"/>
+      <w:b/>
       <w:iCs/>
-      <w:color w:val="4F81BD" w:themeColor="accent1"/>
+      <w:sz w:val="26"/>
     </w:rPr>
   </w:style>
   <w:style w:type="paragraph" w:styleId="berschrift6">
@@ -994,15 +2255,21 @@
     <w:uiPriority w:val="9"/>
     <w:unhideWhenUsed/>
     <w:qFormat/>
+    <w:rsid w:val="00D500C1"/>
     <w:pPr>
       <w:keepNext/>
       <w:keepLines/>
+      <w:numPr>
+        <w:ilvl w:val="5"/>
+        <w:numId w:val="14"/>
+      </w:numPr>
       <w:spacing w:before="200" w:after="0"/>
       <w:outlineLvl w:val="5"/>
     </w:pPr>
     <w:rPr>
-      <w:rFonts w:asciiTheme="majorHAnsi" w:eastAsiaTheme="majorEastAsia" w:hAnsiTheme="majorHAnsi" w:cstheme="majorBidi"/>
-      <w:color w:val="4F81BD" w:themeColor="accent1"/>
+      <w:rFonts w:ascii="Times New Roman" w:eastAsiaTheme="majorEastAsia" w:hAnsi="Times New Roman" w:cstheme="majorBidi"/>
+      <w:b/>
+      <w:sz w:val="26"/>
     </w:rPr>
   </w:style>
   <w:style w:type="paragraph" w:styleId="berschrift7">
@@ -1012,15 +2279,21 @@
     <w:uiPriority w:val="9"/>
     <w:unhideWhenUsed/>
     <w:qFormat/>
+    <w:rsid w:val="00D500C1"/>
     <w:pPr>
       <w:keepNext/>
       <w:keepLines/>
+      <w:numPr>
+        <w:ilvl w:val="6"/>
+        <w:numId w:val="14"/>
+      </w:numPr>
       <w:spacing w:before="200" w:after="0"/>
       <w:outlineLvl w:val="6"/>
     </w:pPr>
     <w:rPr>
-      <w:rFonts w:asciiTheme="majorHAnsi" w:eastAsiaTheme="majorEastAsia" w:hAnsiTheme="majorHAnsi" w:cstheme="majorBidi"/>
-      <w:color w:val="4F81BD" w:themeColor="accent1"/>
+      <w:rFonts w:ascii="Times New Roman" w:eastAsiaTheme="majorEastAsia" w:hAnsi="Times New Roman" w:cstheme="majorBidi"/>
+      <w:b/>
+      <w:sz w:val="26"/>
     </w:rPr>
   </w:style>
   <w:style w:type="paragraph" w:styleId="berschrift8">
@@ -1030,15 +2303,21 @@
     <w:uiPriority w:val="9"/>
     <w:unhideWhenUsed/>
     <w:qFormat/>
+    <w:rsid w:val="00D500C1"/>
     <w:pPr>
       <w:keepNext/>
       <w:keepLines/>
+      <w:numPr>
+        <w:ilvl w:val="7"/>
+        <w:numId w:val="14"/>
+      </w:numPr>
       <w:spacing w:before="200" w:after="0"/>
       <w:outlineLvl w:val="7"/>
     </w:pPr>
     <w:rPr>
-      <w:rFonts w:asciiTheme="majorHAnsi" w:eastAsiaTheme="majorEastAsia" w:hAnsiTheme="majorHAnsi" w:cstheme="majorBidi"/>
-      <w:color w:val="4F81BD" w:themeColor="accent1"/>
+      <w:rFonts w:ascii="Times New Roman" w:eastAsiaTheme="majorEastAsia" w:hAnsi="Times New Roman" w:cstheme="majorBidi"/>
+      <w:b/>
+      <w:sz w:val="26"/>
     </w:rPr>
   </w:style>
   <w:style w:type="paragraph" w:styleId="berschrift9">
@@ -1048,15 +2327,21 @@
     <w:uiPriority w:val="9"/>
     <w:unhideWhenUsed/>
     <w:qFormat/>
+    <w:rsid w:val="00D500C1"/>
     <w:pPr>
       <w:keepNext/>
       <w:keepLines/>
+      <w:numPr>
+        <w:ilvl w:val="8"/>
+        <w:numId w:val="14"/>
+      </w:numPr>
       <w:spacing w:before="200" w:after="0"/>
       <w:outlineLvl w:val="8"/>
     </w:pPr>
     <w:rPr>
-      <w:rFonts w:asciiTheme="majorHAnsi" w:eastAsiaTheme="majorEastAsia" w:hAnsiTheme="majorHAnsi" w:cstheme="majorBidi"/>
-      <w:color w:val="4F81BD" w:themeColor="accent1"/>
+      <w:rFonts w:ascii="Times New Roman" w:eastAsiaTheme="majorEastAsia" w:hAnsi="Times New Roman" w:cstheme="majorBidi"/>
+      <w:b/>
+      <w:sz w:val="26"/>
     </w:rPr>
   </w:style>
   <w:style w:type="character" w:default="1" w:styleId="Absatz-Standardschriftart">
@@ -1089,10 +2374,17 @@
   <w:style w:type="paragraph" w:styleId="Textkrper">
     <w:name w:val="Body Text"/>
     <w:basedOn w:val="Standard"/>
+    <w:link w:val="TextkrperZchn"/>
     <w:qFormat/>
+    <w:rsid w:val="00943A19"/>
     <w:pPr>
       <w:spacing w:before="180" w:after="180"/>
     </w:pPr>
+    <w:rPr>
+      <w:rFonts w:ascii="Arial" w:hAnsi="Arial"/>
+      <w:b/>
+      <w:sz w:val="20"/>
+    </w:rPr>
   </w:style>
   <w:style w:type="paragraph" w:customStyle="1" w:styleId="FirstParagraph">
     <w:name w:val="First Paragraph"/>
@@ -1104,9 +2396,15 @@
     <w:name w:val="Compact"/>
     <w:basedOn w:val="Textkrper"/>
     <w:qFormat/>
+    <w:rsid w:val="00943A19"/>
     <w:pPr>
       <w:spacing w:before="36" w:after="36"/>
     </w:pPr>
+    <w:rPr>
+      <w:rFonts w:ascii="Times New Roman" w:hAnsi="Times New Roman"/>
+      <w:b w:val="0"/>
+      <w:sz w:val="24"/>
+    </w:rPr>
   </w:style>
   <w:style w:type="paragraph" w:styleId="Titel">
     <w:name w:val="Title"/>
@@ -1246,13 +2544,28 @@
   <w:style w:type="paragraph" w:customStyle="1" w:styleId="TableCaption">
     <w:name w:val="Table Caption"/>
     <w:basedOn w:val="Beschriftung"/>
+    <w:rsid w:val="00CB69FF"/>
     <w:pPr>
       <w:keepNext/>
-    </w:pPr>
+      <w:spacing w:before="120"/>
+    </w:pPr>
+    <w:rPr>
+      <w:rFonts w:ascii="Arial" w:hAnsi="Arial"/>
+      <w:b/>
+      <w:i w:val="0"/>
+      <w:sz w:val="20"/>
+    </w:rPr>
   </w:style>
   <w:style w:type="paragraph" w:customStyle="1" w:styleId="ImageCaption">
     <w:name w:val="Image Caption"/>
     <w:basedOn w:val="Beschriftung"/>
+    <w:rsid w:val="00CB69FF"/>
+    <w:rPr>
+      <w:rFonts w:ascii="Arial" w:hAnsi="Arial"/>
+      <w:b/>
+      <w:i w:val="0"/>
+      <w:sz w:val="20"/>
+    </w:rPr>
   </w:style>
   <w:style w:type="paragraph" w:customStyle="1" w:styleId="Figure">
     <w:name w:val="Figure"/>
@@ -1287,26 +2600,27 @@
   </w:style>
   <w:style w:type="character" w:styleId="Hyperlink">
     <w:name w:val="Hyperlink"/>
-    <w:basedOn w:val="BeschriftungZchn"/>
+    <w:uiPriority w:val="99"/>
+    <w:rsid w:val="007E2361"/>
     <w:rPr>
-      <w:color w:val="4F81BD" w:themeColor="accent1"/>
+      <w:color w:val="0000FF"/>
     </w:rPr>
   </w:style>
   <w:style w:type="paragraph" w:styleId="Inhaltsverzeichnisberschrift">
     <w:name w:val="TOC Heading"/>
-    <w:basedOn w:val="berschrift1"/>
+    <w:aliases w:val="RE_TableOfContent"/>
     <w:next w:val="Textkrper"/>
     <w:uiPriority w:val="39"/>
     <w:unhideWhenUsed/>
     <w:qFormat/>
+    <w:rsid w:val="00D500C1"/>
     <w:pPr>
       <w:spacing w:before="240" w:line="259" w:lineRule="auto"/>
-      <w:outlineLvl w:val="9"/>
     </w:pPr>
     <w:rPr>
-      <w:b w:val="0"/>
-      <w:bCs w:val="0"/>
-      <w:color w:val="365F91" w:themeColor="accent1" w:themeShade="BF"/>
+      <w:rFonts w:ascii="Times New Roman" w:eastAsiaTheme="majorEastAsia" w:hAnsi="Times New Roman" w:cstheme="majorBidi"/>
+      <w:b/>
+      <w:szCs w:val="32"/>
     </w:rPr>
   </w:style>
   <w:style w:type="paragraph" w:styleId="Kopfzeile">
@@ -1350,6 +2664,155 @@
     <w:link w:val="Fuzeile"/>
     <w:uiPriority w:val="99"/>
     <w:rsid w:val="00237720"/>
+  </w:style>
+  <w:style w:type="numbering" w:customStyle="1" w:styleId="REVersuch2">
+    <w:name w:val="RE_Versuch_2"/>
+    <w:uiPriority w:val="99"/>
+    <w:rsid w:val="00F5435A"/>
+    <w:pPr>
+      <w:numPr>
+        <w:numId w:val="12"/>
+      </w:numPr>
+    </w:pPr>
+  </w:style>
+  <w:style w:type="character" w:customStyle="1" w:styleId="TextkrperZchn">
+    <w:name w:val="Textkörper Zchn"/>
+    <w:basedOn w:val="Absatz-Standardschriftart"/>
+    <w:link w:val="Textkrper"/>
+    <w:rsid w:val="00943A19"/>
+    <w:rPr>
+      <w:rFonts w:ascii="Arial" w:hAnsi="Arial"/>
+      <w:b/>
+      <w:sz w:val="20"/>
+    </w:rPr>
+  </w:style>
+  <w:style w:type="paragraph" w:styleId="Verzeichnis2">
+    <w:name w:val="toc 2"/>
+    <w:basedOn w:val="Standard"/>
+    <w:next w:val="Standard"/>
+    <w:autoRedefine/>
+    <w:uiPriority w:val="39"/>
+    <w:unhideWhenUsed/>
+    <w:rsid w:val="00F45D3A"/>
+    <w:pPr>
+      <w:tabs>
+        <w:tab w:val="left" w:pos="880"/>
+        <w:tab w:val="right" w:leader="dot" w:pos="9396"/>
+      </w:tabs>
+      <w:spacing w:after="0"/>
+      <w:ind w:left="624" w:right="284" w:hanging="624"/>
+    </w:pPr>
+    <w:rPr>
+      <w:rFonts w:ascii="Times New Roman" w:hAnsi="Times New Roman"/>
+      <w:color w:val="0000FF"/>
+    </w:rPr>
+  </w:style>
+  <w:style w:type="paragraph" w:styleId="Verzeichnis1">
+    <w:name w:val="toc 1"/>
+    <w:basedOn w:val="Standard"/>
+    <w:next w:val="Standard"/>
+    <w:autoRedefine/>
+    <w:uiPriority w:val="39"/>
+    <w:unhideWhenUsed/>
+    <w:rsid w:val="00F45D3A"/>
+    <w:pPr>
+      <w:spacing w:before="120" w:after="0"/>
+      <w:ind w:left="425" w:right="284" w:hanging="425"/>
+    </w:pPr>
+    <w:rPr>
+      <w:rFonts w:ascii="Times New Roman" w:hAnsi="Times New Roman"/>
+      <w:b/>
+      <w:color w:val="0000FF"/>
+    </w:rPr>
+  </w:style>
+  <w:style w:type="paragraph" w:styleId="Verzeichnis3">
+    <w:name w:val="toc 3"/>
+    <w:basedOn w:val="Standard"/>
+    <w:next w:val="Standard"/>
+    <w:autoRedefine/>
+    <w:uiPriority w:val="39"/>
+    <w:unhideWhenUsed/>
+    <w:rsid w:val="00F45D3A"/>
+    <w:pPr>
+      <w:tabs>
+        <w:tab w:val="left" w:pos="1320"/>
+        <w:tab w:val="right" w:leader="dot" w:pos="9396"/>
+      </w:tabs>
+      <w:spacing w:after="0"/>
+      <w:ind w:left="822" w:right="284" w:hanging="822"/>
+    </w:pPr>
+    <w:rPr>
+      <w:rFonts w:ascii="Times New Roman" w:hAnsi="Times New Roman"/>
+      <w:color w:val="0000FF"/>
+    </w:rPr>
+  </w:style>
+  <w:style w:type="paragraph" w:styleId="Verzeichnis4">
+    <w:name w:val="toc 4"/>
+    <w:basedOn w:val="Standard"/>
+    <w:next w:val="Standard"/>
+    <w:autoRedefine/>
+    <w:uiPriority w:val="39"/>
+    <w:unhideWhenUsed/>
+    <w:rsid w:val="00F45D3A"/>
+    <w:pPr>
+      <w:tabs>
+        <w:tab w:val="left" w:pos="1540"/>
+        <w:tab w:val="right" w:leader="dot" w:pos="9396"/>
+      </w:tabs>
+      <w:spacing w:after="0"/>
+      <w:ind w:left="1021" w:right="284" w:hanging="1021"/>
+    </w:pPr>
+    <w:rPr>
+      <w:rFonts w:ascii="Times New Roman" w:hAnsi="Times New Roman"/>
+      <w:color w:val="0000FF"/>
+    </w:rPr>
+  </w:style>
+  <w:style w:type="paragraph" w:styleId="Verzeichnis5">
+    <w:name w:val="toc 5"/>
+    <w:basedOn w:val="Standard"/>
+    <w:next w:val="Standard"/>
+    <w:autoRedefine/>
+    <w:uiPriority w:val="39"/>
+    <w:unhideWhenUsed/>
+    <w:rsid w:val="00F45D3A"/>
+    <w:pPr>
+      <w:tabs>
+        <w:tab w:val="left" w:pos="1880"/>
+        <w:tab w:val="right" w:leader="dot" w:pos="9396"/>
+      </w:tabs>
+      <w:spacing w:after="0"/>
+      <w:ind w:left="1219" w:right="284" w:hanging="1219"/>
+    </w:pPr>
+    <w:rPr>
+      <w:rFonts w:ascii="Times New Roman" w:hAnsi="Times New Roman"/>
+      <w:color w:val="0000FF"/>
+    </w:rPr>
+  </w:style>
+  <w:style w:type="paragraph" w:styleId="Index1">
+    <w:name w:val="index 1"/>
+    <w:basedOn w:val="Standard"/>
+    <w:next w:val="Standard"/>
+    <w:autoRedefine/>
+    <w:rsid w:val="00830389"/>
+    <w:pPr>
+      <w:spacing w:after="0"/>
+      <w:ind w:left="240" w:hanging="240"/>
+    </w:pPr>
+  </w:style>
+  <w:style w:type="paragraph" w:styleId="Abbildungsverzeichnis">
+    <w:name w:val="table of figures"/>
+    <w:basedOn w:val="Standard"/>
+    <w:next w:val="Standard"/>
+    <w:uiPriority w:val="99"/>
+    <w:unhideWhenUsed/>
+    <w:rsid w:val="00162E8B"/>
+    <w:pPr>
+      <w:spacing w:after="0"/>
+    </w:pPr>
+    <w:rPr>
+      <w:rFonts w:ascii="Times New Roman" w:hAnsi="Times New Roman"/>
+      <w:color w:val="0000FF"/>
+    </w:rPr>
   </w:style>
 </w:styles>
 </file>
@@ -1670,4 +3133,16 @@
   </a:objectDefaults>
   <a:extraClrSchemeLst/>
 </a:theme>
+</file>
+
+<file path=customXml/item1.xml><?xml version="1.0" encoding="utf-8"?>
+<b:Sources xmlns:b="http://schemas.openxmlformats.org/officeDocument/2006/bibliography" xmlns="http://schemas.openxmlformats.org/officeDocument/2006/bibliography" SelectedStyle="\APASixthEditionOfficeOnline.xsl" StyleName="APA" Version="6"/>
+</file>
+
+<file path=customXml/itemProps1.xml><?xml version="1.0" encoding="utf-8"?>
+<ds:datastoreItem xmlns:ds="http://schemas.openxmlformats.org/officeDocument/2006/customXml" ds:itemID="{D21FA3B6-1127-4092-94E0-98799D942B1D}">
+  <ds:schemaRefs>
+    <ds:schemaRef ds:uri="http://schemas.openxmlformats.org/officeDocument/2006/bibliography"/>
+  </ds:schemaRefs>
+</ds:datastoreItem>
 </file>
</xml_diff>

<commit_message>
Fixes #364 adjustments for word (#375)
</commit_message>
<xml_diff>
--- a/inst/extdata/reference.docx
+++ b/inst/extdata/reference.docx
@@ -6,51 +6,501 @@
       <w:pPr>
         <w:pStyle w:val="Titel"/>
       </w:pPr>
-      <w:bookmarkStart w:id="0" w:name="_GoBack"/>
+      <w:r>
+        <w:t xml:space="preserve"> Title </w:t>
+      </w:r>
+    </w:p>
+    <w:p>
+      <w:pPr>
+        <w:pStyle w:val="Untertitel"/>
+      </w:pPr>
+      <w:r>
+        <w:t xml:space="preserve"> Subtitle </w:t>
+      </w:r>
+    </w:p>
+    <w:p>
+      <w:pPr>
+        <w:pStyle w:val="Author"/>
+      </w:pPr>
+      <w:r>
+        <w:t xml:space="preserve"> Author </w:t>
+      </w:r>
+    </w:p>
+    <w:p>
+      <w:pPr>
+        <w:pStyle w:val="Datum"/>
+      </w:pPr>
+      <w:r>
+        <w:t xml:space="preserve"> Date </w:t>
+      </w:r>
+    </w:p>
+    <w:p>
+      <w:pPr>
+        <w:pStyle w:val="Abstract"/>
+      </w:pPr>
+      <w:r>
+        <w:t xml:space="preserve"> Abstract </w:t>
+      </w:r>
+    </w:p>
+    <w:p>
+      <w:pPr>
+        <w:pStyle w:val="Verzeichnis1"/>
+        <w:tabs>
+          <w:tab w:val="left" w:pos="440"/>
+          <w:tab w:val="right" w:leader="dot" w:pos="9396"/>
+        </w:tabs>
+        <w:rPr>
+          <w:rFonts w:eastAsiaTheme="minorEastAsia"/>
+          <w:noProof/>
+          <w:sz w:val="22"/>
+          <w:szCs w:val="22"/>
+          <w:lang w:eastAsia="de-DE"/>
+        </w:rPr>
+      </w:pPr>
+      <w:r>
+        <w:fldChar w:fldCharType="begin"/>
+      </w:r>
+      <w:r>
+        <w:instrText xml:space="preserve"> TOC \o "1-5" \u </w:instrText>
+      </w:r>
+      <w:r>
+        <w:fldChar w:fldCharType="separate"/>
+      </w:r>
+      <w:r>
+        <w:rPr>
+          <w:noProof/>
+        </w:rPr>
+        <w:t>1</w:t>
+      </w:r>
+      <w:r>
+        <w:rPr>
+          <w:rFonts w:eastAsiaTheme="minorEastAsia"/>
+          <w:noProof/>
+          <w:sz w:val="22"/>
+          <w:szCs w:val="22"/>
+          <w:lang w:eastAsia="de-DE"/>
+        </w:rPr>
+        <w:tab/>
+      </w:r>
+      <w:r>
+        <w:rPr>
+          <w:noProof/>
+        </w:rPr>
+        <w:t>Heading 1</w:t>
+      </w:r>
+      <w:r>
+        <w:rPr>
+          <w:noProof/>
+        </w:rPr>
+        <w:tab/>
+      </w:r>
+      <w:r>
+        <w:rPr>
+          <w:noProof/>
+        </w:rPr>
+        <w:fldChar w:fldCharType="begin"/>
+      </w:r>
+      <w:r>
+        <w:rPr>
+          <w:noProof/>
+        </w:rPr>
+        <w:instrText xml:space="preserve"> PAGEREF _Toc54552736 \h </w:instrText>
+      </w:r>
+      <w:r>
+        <w:rPr>
+          <w:noProof/>
+        </w:rPr>
+      </w:r>
+      <w:r>
+        <w:rPr>
+          <w:noProof/>
+        </w:rPr>
+        <w:fldChar w:fldCharType="separate"/>
+      </w:r>
+      <w:r>
+        <w:rPr>
+          <w:noProof/>
+        </w:rPr>
+        <w:t>1</w:t>
+      </w:r>
+      <w:r>
+        <w:rPr>
+          <w:noProof/>
+        </w:rPr>
+        <w:fldChar w:fldCharType="end"/>
+      </w:r>
+    </w:p>
+    <w:p>
+      <w:pPr>
+        <w:pStyle w:val="Verzeichnis2"/>
+        <w:rPr>
+          <w:noProof/>
+        </w:rPr>
+      </w:pPr>
+      <w:r>
+        <w:rPr>
+          <w:noProof/>
+        </w:rPr>
+        <w:t>1.1</w:t>
+      </w:r>
+      <w:r>
+        <w:rPr>
+          <w:noProof/>
+        </w:rPr>
+        <w:tab/>
+        <w:t>Heading 2</w:t>
+      </w:r>
+      <w:r>
+        <w:rPr>
+          <w:noProof/>
+        </w:rPr>
+        <w:tab/>
+      </w:r>
+      <w:r>
+        <w:rPr>
+          <w:noProof/>
+        </w:rPr>
+        <w:fldChar w:fldCharType="begin"/>
+      </w:r>
+      <w:r>
+        <w:rPr>
+          <w:noProof/>
+        </w:rPr>
+        <w:instrText xml:space="preserve"> PAGEREF _Toc54552737 \h </w:instrText>
+      </w:r>
+      <w:r>
+        <w:rPr>
+          <w:noProof/>
+        </w:rPr>
+      </w:r>
+      <w:r>
+        <w:rPr>
+          <w:noProof/>
+        </w:rPr>
+        <w:fldChar w:fldCharType="separate"/>
+      </w:r>
+      <w:r>
+        <w:rPr>
+          <w:noProof/>
+        </w:rPr>
+        <w:t>1</w:t>
+      </w:r>
+      <w:r>
+        <w:rPr>
+          <w:noProof/>
+        </w:rPr>
+        <w:fldChar w:fldCharType="end"/>
+      </w:r>
+    </w:p>
+    <w:p>
+      <w:pPr>
+        <w:pStyle w:val="Verzeichnis3"/>
+        <w:rPr>
+          <w:noProof/>
+        </w:rPr>
+      </w:pPr>
+      <w:r>
+        <w:rPr>
+          <w:noProof/>
+        </w:rPr>
+        <w:t>1.1.1</w:t>
+      </w:r>
+      <w:r>
+        <w:rPr>
+          <w:noProof/>
+        </w:rPr>
+        <w:tab/>
+        <w:t>Heading 3</w:t>
+      </w:r>
+      <w:r>
+        <w:rPr>
+          <w:noProof/>
+        </w:rPr>
+        <w:tab/>
+      </w:r>
+      <w:r>
+        <w:rPr>
+          <w:noProof/>
+        </w:rPr>
+        <w:fldChar w:fldCharType="begin"/>
+      </w:r>
+      <w:r>
+        <w:rPr>
+          <w:noProof/>
+        </w:rPr>
+        <w:instrText xml:space="preserve"> PAGEREF _Toc54552738 \h </w:instrText>
+      </w:r>
+      <w:r>
+        <w:rPr>
+          <w:noProof/>
+        </w:rPr>
+      </w:r>
+      <w:r>
+        <w:rPr>
+          <w:noProof/>
+        </w:rPr>
+        <w:fldChar w:fldCharType="separate"/>
+      </w:r>
+      <w:r>
+        <w:rPr>
+          <w:noProof/>
+        </w:rPr>
+        <w:t>1</w:t>
+      </w:r>
+      <w:r>
+        <w:rPr>
+          <w:noProof/>
+        </w:rPr>
+        <w:fldChar w:fldCharType="end"/>
+      </w:r>
+    </w:p>
+    <w:p>
+      <w:pPr>
+        <w:pStyle w:val="Verzeichnis4"/>
+        <w:rPr>
+          <w:noProof/>
+        </w:rPr>
+      </w:pPr>
+      <w:r>
+        <w:rPr>
+          <w:noProof/>
+        </w:rPr>
+        <w:t>1.1.1.1</w:t>
+      </w:r>
+      <w:r>
+        <w:rPr>
+          <w:noProof/>
+        </w:rPr>
+        <w:tab/>
+        <w:t>Heading 4</w:t>
+      </w:r>
+      <w:r>
+        <w:rPr>
+          <w:noProof/>
+        </w:rPr>
+        <w:tab/>
+      </w:r>
+      <w:r>
+        <w:rPr>
+          <w:noProof/>
+        </w:rPr>
+        <w:fldChar w:fldCharType="begin"/>
+      </w:r>
+      <w:r>
+        <w:rPr>
+          <w:noProof/>
+        </w:rPr>
+        <w:instrText xml:space="preserve"> PAGEREF _Toc54552739 \h </w:instrText>
+      </w:r>
+      <w:r>
+        <w:rPr>
+          <w:noProof/>
+        </w:rPr>
+      </w:r>
+      <w:r>
+        <w:rPr>
+          <w:noProof/>
+        </w:rPr>
+        <w:fldChar w:fldCharType="separate"/>
+      </w:r>
+      <w:r>
+        <w:rPr>
+          <w:noProof/>
+        </w:rPr>
+        <w:t>1</w:t>
+      </w:r>
+      <w:r>
+        <w:rPr>
+          <w:noProof/>
+        </w:rPr>
+        <w:fldChar w:fldCharType="end"/>
+      </w:r>
+    </w:p>
+    <w:p>
+      <w:pPr>
+        <w:pStyle w:val="Verzeichnis5"/>
+        <w:rPr>
+          <w:noProof/>
+        </w:rPr>
+      </w:pPr>
+      <w:r>
+        <w:rPr>
+          <w:noProof/>
+        </w:rPr>
+        <w:t>1.1.1.1.1</w:t>
+      </w:r>
+      <w:r>
+        <w:rPr>
+          <w:noProof/>
+        </w:rPr>
+        <w:tab/>
+        <w:t>Heading 5</w:t>
+      </w:r>
+      <w:r>
+        <w:rPr>
+          <w:noProof/>
+        </w:rPr>
+        <w:tab/>
+      </w:r>
+      <w:r>
+        <w:rPr>
+          <w:noProof/>
+        </w:rPr>
+        <w:fldChar w:fldCharType="begin"/>
+      </w:r>
+      <w:r>
+        <w:rPr>
+          <w:noProof/>
+        </w:rPr>
+        <w:instrText xml:space="preserve"> PAGEREF _Toc54552740 \h </w:instrText>
+      </w:r>
+      <w:r>
+        <w:rPr>
+          <w:noProof/>
+        </w:rPr>
+      </w:r>
+      <w:r>
+        <w:rPr>
+          <w:noProof/>
+        </w:rPr>
+        <w:fldChar w:fldCharType="separate"/>
+      </w:r>
+      <w:r>
+        <w:rPr>
+          <w:noProof/>
+        </w:rPr>
+        <w:t>1</w:t>
+      </w:r>
+      <w:r>
+        <w:rPr>
+          <w:noProof/>
+        </w:rPr>
+        <w:fldChar w:fldCharType="end"/>
+      </w:r>
+    </w:p>
+    <w:p>
+      <w:pPr>
+        <w:pStyle w:val="Textkrper"/>
+        <w:rPr>
+          <w:noProof/>
+        </w:rPr>
+      </w:pPr>
+      <w:r>
+        <w:fldChar w:fldCharType="end"/>
+      </w:r>
+      <w:r>
+        <w:fldChar w:fldCharType="begin"/>
+      </w:r>
+      <w:r>
+        <w:instrText xml:space="preserve"> TOC \h \z \t "Image Caption" \c </w:instrText>
+      </w:r>
+      <w:r>
+        <w:fldChar w:fldCharType="separate"/>
+      </w:r>
+    </w:p>
+    <w:p>
+      <w:pPr>
+        <w:pStyle w:val="Abbildungsverzeichnis"/>
+        <w:tabs>
+          <w:tab w:val="left" w:pos="1021"/>
+          <w:tab w:val="right" w:leader="dot" w:pos="9396"/>
+        </w:tabs>
+        <w:rPr>
+          <w:noProof/>
+        </w:rPr>
+      </w:pPr>
+      <w:hyperlink w:anchor="_Toc54870392" w:history="1">
+        <w:r>
+          <w:rPr>
+            <w:rStyle w:val="Hyperlink"/>
+            <w:noProof/>
+          </w:rPr>
+          <w:t>Figure 1:</w:t>
+        </w:r>
+        <w:r>
+          <w:rPr>
+            <w:noProof/>
+          </w:rPr>
+          <w:tab/>
+        </w:r>
+        <w:r>
+          <w:rPr>
+            <w:rStyle w:val="Hyperlink"/>
+            <w:noProof/>
+          </w:rPr>
+          <w:t>Image Caption</w:t>
+        </w:r>
+        <w:r>
+          <w:rPr>
+            <w:noProof/>
+            <w:webHidden/>
+          </w:rPr>
+          <w:tab/>
+        </w:r>
+        <w:r>
+          <w:rPr>
+            <w:noProof/>
+            <w:webHidden/>
+          </w:rPr>
+          <w:fldChar w:fldCharType="begin"/>
+        </w:r>
+        <w:r>
+          <w:rPr>
+            <w:noProof/>
+            <w:webHidden/>
+          </w:rPr>
+          <w:instrText xml:space="preserve"> PAGEREF _Toc54870392 \h </w:instrText>
+        </w:r>
+        <w:r>
+          <w:rPr>
+            <w:noProof/>
+            <w:webHidden/>
+          </w:rPr>
+        </w:r>
+        <w:r>
+          <w:rPr>
+            <w:noProof/>
+            <w:webHidden/>
+          </w:rPr>
+          <w:fldChar w:fldCharType="separate"/>
+        </w:r>
+        <w:r>
+          <w:rPr>
+            <w:noProof/>
+            <w:webHidden/>
+          </w:rPr>
+          <w:t>2</w:t>
+        </w:r>
+        <w:r>
+          <w:rPr>
+            <w:noProof/>
+            <w:webHidden/>
+          </w:rPr>
+          <w:fldChar w:fldCharType="end"/>
+        </w:r>
+      </w:hyperlink>
+    </w:p>
+    <w:p>
+      <w:pPr>
+        <w:pStyle w:val="Textkrper"/>
+      </w:pPr>
+      <w:r>
+        <w:fldChar w:fldCharType="end"/>
+      </w:r>
+    </w:p>
+    <w:p>
+      <w:pPr>
+        <w:pStyle w:val="berschrift1"/>
+      </w:pPr>
+      <w:bookmarkStart w:id="0" w:name="_Toc54552736"/>
+      <w:bookmarkStart w:id="1" w:name="heading-1"/>
+      <w:r>
+        <w:lastRenderedPageBreak/>
+        <w:t>Heading 1</w:t>
+      </w:r>
       <w:bookmarkEnd w:id="0"/>
       <w:r>
-        <w:t xml:space="preserve"> Title </w:t>
-      </w:r>
-    </w:p>
-    <w:p>
-      <w:pPr>
-        <w:pStyle w:val="Untertitel"/>
-      </w:pPr>
-      <w:r>
-        <w:t xml:space="preserve"> Subtitle </w:t>
-      </w:r>
-    </w:p>
-    <w:p>
-      <w:pPr>
-        <w:pStyle w:val="Author"/>
-      </w:pPr>
-      <w:r>
-        <w:t xml:space="preserve"> Author </w:t>
-      </w:r>
-    </w:p>
-    <w:p>
-      <w:pPr>
-        <w:pStyle w:val="Datum"/>
-      </w:pPr>
-      <w:r>
-        <w:t xml:space="preserve"> Date </w:t>
-      </w:r>
-    </w:p>
-    <w:p>
-      <w:pPr>
-        <w:pStyle w:val="Abstract"/>
-      </w:pPr>
-      <w:r>
-        <w:t xml:space="preserve"> Abstract </w:t>
-      </w:r>
-    </w:p>
-    <w:p>
-      <w:pPr>
-        <w:pStyle w:val="berschrift1"/>
-      </w:pPr>
-      <w:bookmarkStart w:id="1" w:name="heading-1"/>
-      <w:r>
-        <w:t xml:space="preserve"> Heading 1 </w:t>
+        <w:t xml:space="preserve"> </w:t>
       </w:r>
       <w:bookmarkEnd w:id="1"/>
     </w:p>
@@ -58,81 +508,101 @@
       <w:pPr>
         <w:pStyle w:val="berschrift2"/>
       </w:pPr>
-      <w:bookmarkStart w:id="2" w:name="heading-2"/>
-      <w:r>
-        <w:t xml:space="preserve"> Heading 2 </w:t>
+      <w:bookmarkStart w:id="2" w:name="_Toc54552737"/>
+      <w:bookmarkStart w:id="3" w:name="heading-2"/>
+      <w:r>
+        <w:t>Heading 2</w:t>
       </w:r>
       <w:bookmarkEnd w:id="2"/>
+      <w:r>
+        <w:t xml:space="preserve"> </w:t>
+      </w:r>
+      <w:bookmarkEnd w:id="3"/>
     </w:p>
     <w:p>
       <w:pPr>
         <w:pStyle w:val="berschrift3"/>
       </w:pPr>
-      <w:bookmarkStart w:id="3" w:name="heading-3"/>
-      <w:r>
-        <w:t xml:space="preserve"> Heading 3 </w:t>
-      </w:r>
-      <w:bookmarkEnd w:id="3"/>
+      <w:bookmarkStart w:id="4" w:name="_Toc54552738"/>
+      <w:bookmarkStart w:id="5" w:name="heading-3"/>
+      <w:r>
+        <w:t>Heading 3</w:t>
+      </w:r>
+      <w:bookmarkEnd w:id="4"/>
+      <w:r>
+        <w:t xml:space="preserve"> </w:t>
+      </w:r>
+      <w:bookmarkEnd w:id="5"/>
     </w:p>
     <w:p>
       <w:pPr>
         <w:pStyle w:val="berschrift4"/>
       </w:pPr>
-      <w:bookmarkStart w:id="4" w:name="heading-4"/>
-      <w:r>
-        <w:t xml:space="preserve"> Heading 4 </w:t>
-      </w:r>
-      <w:bookmarkEnd w:id="4"/>
+      <w:bookmarkStart w:id="6" w:name="_Toc54552739"/>
+      <w:bookmarkStart w:id="7" w:name="heading-4"/>
+      <w:r>
+        <w:t>Heading 4</w:t>
+      </w:r>
+      <w:bookmarkEnd w:id="6"/>
+      <w:r>
+        <w:t xml:space="preserve"> </w:t>
+      </w:r>
+      <w:bookmarkEnd w:id="7"/>
     </w:p>
     <w:p>
       <w:pPr>
         <w:pStyle w:val="berschrift5"/>
       </w:pPr>
-      <w:bookmarkStart w:id="5" w:name="heading-5"/>
-      <w:r>
-        <w:t xml:space="preserve"> Heading 5 </w:t>
-      </w:r>
-      <w:bookmarkEnd w:id="5"/>
+      <w:bookmarkStart w:id="8" w:name="_Toc54552740"/>
+      <w:bookmarkStart w:id="9" w:name="heading-5"/>
+      <w:r>
+        <w:t>Heading 5</w:t>
+      </w:r>
+      <w:bookmarkEnd w:id="8"/>
+      <w:r>
+        <w:t xml:space="preserve"> </w:t>
+      </w:r>
+      <w:bookmarkEnd w:id="9"/>
     </w:p>
     <w:p>
       <w:pPr>
         <w:pStyle w:val="berschrift6"/>
       </w:pPr>
-      <w:bookmarkStart w:id="6" w:name="heading-6"/>
-      <w:r>
-        <w:t xml:space="preserve"> Heading 6 </w:t>
-      </w:r>
-      <w:bookmarkEnd w:id="6"/>
+      <w:bookmarkStart w:id="10" w:name="heading-6"/>
+      <w:r>
+        <w:t xml:space="preserve">Heading 6 </w:t>
+      </w:r>
+      <w:bookmarkEnd w:id="10"/>
     </w:p>
     <w:p>
       <w:pPr>
         <w:pStyle w:val="berschrift7"/>
       </w:pPr>
-      <w:bookmarkStart w:id="7" w:name="heading-7"/>
-      <w:r>
-        <w:t xml:space="preserve"> Heading 7 </w:t>
-      </w:r>
-      <w:bookmarkEnd w:id="7"/>
+      <w:bookmarkStart w:id="11" w:name="heading-7"/>
+      <w:r>
+        <w:t xml:space="preserve">Heading 7 </w:t>
+      </w:r>
+      <w:bookmarkEnd w:id="11"/>
     </w:p>
     <w:p>
       <w:pPr>
         <w:pStyle w:val="berschrift8"/>
       </w:pPr>
-      <w:bookmarkStart w:id="8" w:name="heading-8"/>
-      <w:r>
-        <w:t xml:space="preserve"> Heading 8 </w:t>
-      </w:r>
-      <w:bookmarkEnd w:id="8"/>
+      <w:bookmarkStart w:id="12" w:name="heading-8"/>
+      <w:r>
+        <w:t xml:space="preserve">Heading 8 </w:t>
+      </w:r>
+      <w:bookmarkEnd w:id="12"/>
     </w:p>
     <w:p>
       <w:pPr>
         <w:pStyle w:val="berschrift9"/>
       </w:pPr>
-      <w:bookmarkStart w:id="9" w:name="heading-9"/>
-      <w:r>
-        <w:t xml:space="preserve"> Heading 9 </w:t>
-      </w:r>
-      <w:bookmarkEnd w:id="9"/>
+      <w:bookmarkStart w:id="13" w:name="heading-9"/>
+      <w:r>
+        <w:t xml:space="preserve">Heading 9 </w:t>
+      </w:r>
+      <w:bookmarkEnd w:id="13"/>
     </w:p>
     <w:p>
       <w:pPr>
@@ -158,7 +628,7 @@
       <w:r>
         <w:t xml:space="preserve"> .    </w:t>
       </w:r>
-      <w:hyperlink r:id="rId7">
+      <w:hyperlink r:id="rId8">
         <w:r>
           <w:rPr>
             <w:rStyle w:val="Hyperlink"/>
@@ -189,7 +659,12 @@
         <w:pStyle w:val="TableCaption"/>
       </w:pPr>
       <w:r>
-        <w:t xml:space="preserve"> Table caption. </w:t>
+        <w:t xml:space="preserve"> Table</w:t>
+      </w:r>
+      <w:bookmarkStart w:id="14" w:name="_GoBack"/>
+      <w:bookmarkEnd w:id="14"/>
+      <w:r>
+        <w:t xml:space="preserve"> caption. </w:t>
       </w:r>
     </w:p>
     <w:tbl>
@@ -199,8 +674,8 @@
         <w:tblLook w:val="07E0" w:firstRow="1" w:lastRow="1" w:firstColumn="1" w:lastColumn="1" w:noHBand="1" w:noVBand="1"/>
       </w:tblPr>
       <w:tblGrid>
-        <w:gridCol w:w="842"/>
-        <w:gridCol w:w="842"/>
+        <w:gridCol w:w="823"/>
+        <w:gridCol w:w="823"/>
       </w:tblGrid>
       <w:tr>
         <w:tc>
@@ -272,7 +747,15 @@
         <w:pStyle w:val="ImageCaption"/>
       </w:pPr>
       <w:r>
-        <w:t xml:space="preserve"> Image Caption </w:t>
+        <w:t xml:space="preserve"> </w:t>
+      </w:r>
+      <w:bookmarkStart w:id="15" w:name="_Toc54870392"/>
+      <w:r>
+        <w:t>Image Caption</w:t>
+      </w:r>
+      <w:bookmarkEnd w:id="15"/>
+      <w:r>
+        <w:t xml:space="preserve"> </w:t>
       </w:r>
     </w:p>
     <w:p>
@@ -296,7 +779,6 @@
         <w:pStyle w:val="DefinitionTerm"/>
       </w:pPr>
       <w:r>
-        <w:lastRenderedPageBreak/>
         <w:t xml:space="preserve"> DefinitionTerm </w:t>
       </w:r>
     </w:p>
@@ -309,7 +791,8 @@
       </w:r>
     </w:p>
     <w:sectPr>
-      <w:footerReference w:type="default" r:id="rId8"/>
+      <w:headerReference w:type="default" r:id="rId9"/>
+      <w:footerReference w:type="default" r:id="rId10"/>
       <w:pgSz w:w="12240" w:h="15840"/>
       <w:pgMar w:top="1417" w:right="1417" w:bottom="1134" w:left="1417" w:header="720" w:footer="720" w:gutter="0"/>
       <w:cols w:space="720"/>
@@ -345,41 +828,12 @@
 
 <file path=word/footer1.xml><?xml version="1.0" encoding="utf-8"?>
 <w:ftr xmlns:wpc="http://schemas.microsoft.com/office/word/2010/wordprocessingCanvas" xmlns:cx="http://schemas.microsoft.com/office/drawing/2014/chartex" xmlns:cx1="http://schemas.microsoft.com/office/drawing/2015/9/8/chartex" xmlns:cx2="http://schemas.microsoft.com/office/drawing/2015/10/21/chartex" xmlns:cx3="http://schemas.microsoft.com/office/drawing/2016/5/9/chartex" xmlns:cx4="http://schemas.microsoft.com/office/drawing/2016/5/10/chartex" xmlns:cx5="http://schemas.microsoft.com/office/drawing/2016/5/11/chartex" xmlns:cx6="http://schemas.microsoft.com/office/drawing/2016/5/12/chartex" xmlns:cx7="http://schemas.microsoft.com/office/drawing/2016/5/13/chartex" xmlns:cx8="http://schemas.microsoft.com/office/drawing/2016/5/14/chartex" xmlns:mc="http://schemas.openxmlformats.org/markup-compatibility/2006" xmlns:aink="http://schemas.microsoft.com/office/drawing/2016/ink" xmlns:am3d="http://schemas.microsoft.com/office/drawing/2017/model3d" xmlns:o="urn:schemas-microsoft-com:office:office" xmlns:r="http://schemas.openxmlformats.org/officeDocument/2006/relationships" xmlns:m="http://schemas.openxmlformats.org/officeDocument/2006/math" xmlns:v="urn:schemas-microsoft-com:vml" xmlns:wp14="http://schemas.microsoft.com/office/word/2010/wordprocessingDrawing" xmlns:wp="http://schemas.openxmlformats.org/drawingml/2006/wordprocessingDrawing" xmlns:w10="urn:schemas-microsoft-com:office:word" xmlns:w="http://schemas.openxmlformats.org/wordprocessingml/2006/main" xmlns:w14="http://schemas.microsoft.com/office/word/2010/wordml" xmlns:w15="http://schemas.microsoft.com/office/word/2012/wordml" xmlns:w16cid="http://schemas.microsoft.com/office/word/2016/wordml/cid" xmlns:w16se="http://schemas.microsoft.com/office/word/2015/wordml/symex" xmlns:wpg="http://schemas.microsoft.com/office/word/2010/wordprocessingGroup" xmlns:wpi="http://schemas.microsoft.com/office/word/2010/wordprocessingInk" xmlns:wne="http://schemas.microsoft.com/office/word/2006/wordml" xmlns:wps="http://schemas.microsoft.com/office/word/2010/wordprocessingShape" mc:Ignorable="w14 w15 w16se w16cid wp14">
-  <w:sdt>
-    <w:sdtPr>
-      <w:id w:val="511655173"/>
-      <w:docPartObj>
-        <w:docPartGallery w:val="Page Numbers (Bottom of Page)"/>
-        <w:docPartUnique/>
-      </w:docPartObj>
-    </w:sdtPr>
-    <w:sdtContent>
-      <w:p>
-        <w:pPr>
-          <w:pStyle w:val="Fuzeile"/>
-          <w:jc w:val="center"/>
-        </w:pPr>
-        <w:r>
-          <w:fldChar w:fldCharType="begin"/>
-        </w:r>
-        <w:r>
-          <w:instrText>PAGE   \* MERGEFORMAT</w:instrText>
-        </w:r>
-        <w:r>
-          <w:fldChar w:fldCharType="separate"/>
-        </w:r>
-        <w:r>
-          <w:rPr>
-            <w:lang w:val="de-DE"/>
-          </w:rPr>
-          <w:t>2</w:t>
-        </w:r>
-        <w:r>
-          <w:fldChar w:fldCharType="end"/>
-        </w:r>
-      </w:p>
-    </w:sdtContent>
-  </w:sdt>
+  <w:p>
+    <w:pPr>
+      <w:pStyle w:val="Fuzeile"/>
+      <w:jc w:val="center"/>
+    </w:pPr>
+  </w:p>
   <w:p>
     <w:pPr>
       <w:pStyle w:val="Fuzeile"/>
@@ -423,9 +877,319 @@
 </w:footnotes>
 </file>
 
+<file path=word/header1.xml><?xml version="1.0" encoding="utf-8"?>
+<w:hdr xmlns:wpc="http://schemas.microsoft.com/office/word/2010/wordprocessingCanvas" xmlns:cx="http://schemas.microsoft.com/office/drawing/2014/chartex" xmlns:cx1="http://schemas.microsoft.com/office/drawing/2015/9/8/chartex" xmlns:cx2="http://schemas.microsoft.com/office/drawing/2015/10/21/chartex" xmlns:cx3="http://schemas.microsoft.com/office/drawing/2016/5/9/chartex" xmlns:cx4="http://schemas.microsoft.com/office/drawing/2016/5/10/chartex" xmlns:cx5="http://schemas.microsoft.com/office/drawing/2016/5/11/chartex" xmlns:cx6="http://schemas.microsoft.com/office/drawing/2016/5/12/chartex" xmlns:cx7="http://schemas.microsoft.com/office/drawing/2016/5/13/chartex" xmlns:cx8="http://schemas.microsoft.com/office/drawing/2016/5/14/chartex" xmlns:mc="http://schemas.openxmlformats.org/markup-compatibility/2006" xmlns:aink="http://schemas.microsoft.com/office/drawing/2016/ink" xmlns:am3d="http://schemas.microsoft.com/office/drawing/2017/model3d" xmlns:o="urn:schemas-microsoft-com:office:office" xmlns:r="http://schemas.openxmlformats.org/officeDocument/2006/relationships" xmlns:m="http://schemas.openxmlformats.org/officeDocument/2006/math" xmlns:v="urn:schemas-microsoft-com:vml" xmlns:wp14="http://schemas.microsoft.com/office/word/2010/wordprocessingDrawing" xmlns:wp="http://schemas.openxmlformats.org/drawingml/2006/wordprocessingDrawing" xmlns:w10="urn:schemas-microsoft-com:office:word" xmlns:w="http://schemas.openxmlformats.org/wordprocessingml/2006/main" xmlns:w14="http://schemas.microsoft.com/office/word/2010/wordml" xmlns:w15="http://schemas.microsoft.com/office/word/2012/wordml" xmlns:w16cid="http://schemas.microsoft.com/office/word/2016/wordml/cid" xmlns:w16se="http://schemas.microsoft.com/office/word/2015/wordml/symex" xmlns:wpg="http://schemas.microsoft.com/office/word/2010/wordprocessingGroup" xmlns:wpi="http://schemas.microsoft.com/office/word/2010/wordprocessingInk" xmlns:wne="http://schemas.microsoft.com/office/word/2006/wordml" xmlns:wps="http://schemas.microsoft.com/office/word/2010/wordprocessingShape" mc:Ignorable="w14 w15 w16se w16cid wp14">
+  <w:sdt>
+    <w:sdtPr>
+      <w:rPr>
+        <w:rFonts w:ascii="Times New Roman" w:hAnsi="Times New Roman" w:cs="Times New Roman"/>
+      </w:rPr>
+      <w:id w:val="-620381891"/>
+      <w:docPartObj>
+        <w:docPartGallery w:val="Page Numbers (Top of Page)"/>
+        <w:docPartUnique/>
+      </w:docPartObj>
+    </w:sdtPr>
+    <w:sdtEndPr/>
+    <w:sdtContent>
+      <w:p>
+        <w:pPr>
+          <w:pStyle w:val="Kopfzeile"/>
+          <w:jc w:val="right"/>
+          <w:rPr>
+            <w:rFonts w:ascii="Times New Roman" w:hAnsi="Times New Roman" w:cs="Times New Roman"/>
+          </w:rPr>
+        </w:pPr>
+        <w:r>
+          <w:rPr>
+            <w:rFonts w:ascii="Times New Roman" w:hAnsi="Times New Roman" w:cs="Times New Roman"/>
+            <w:lang w:val="de-DE"/>
+          </w:rPr>
+          <w:t xml:space="preserve">Page </w:t>
+        </w:r>
+        <w:r>
+          <w:rPr>
+            <w:rFonts w:ascii="Times New Roman" w:hAnsi="Times New Roman" w:cs="Times New Roman"/>
+          </w:rPr>
+          <w:fldChar w:fldCharType="begin"/>
+        </w:r>
+        <w:r>
+          <w:rPr>
+            <w:rFonts w:ascii="Times New Roman" w:hAnsi="Times New Roman" w:cs="Times New Roman"/>
+          </w:rPr>
+          <w:instrText>PAGE  \* Arabic  \* MERGEFORMAT</w:instrText>
+        </w:r>
+        <w:r>
+          <w:rPr>
+            <w:rFonts w:ascii="Times New Roman" w:hAnsi="Times New Roman" w:cs="Times New Roman"/>
+          </w:rPr>
+          <w:fldChar w:fldCharType="separate"/>
+        </w:r>
+        <w:r>
+          <w:rPr>
+            <w:rFonts w:ascii="Times New Roman" w:hAnsi="Times New Roman" w:cs="Times New Roman"/>
+          </w:rPr>
+          <w:t>1</w:t>
+        </w:r>
+        <w:r>
+          <w:rPr>
+            <w:rFonts w:ascii="Times New Roman" w:hAnsi="Times New Roman" w:cs="Times New Roman"/>
+          </w:rPr>
+          <w:fldChar w:fldCharType="end"/>
+        </w:r>
+        <w:r>
+          <w:rPr>
+            <w:rFonts w:ascii="Times New Roman" w:hAnsi="Times New Roman" w:cs="Times New Roman"/>
+            <w:lang w:val="de-DE"/>
+          </w:rPr>
+          <w:t xml:space="preserve"> </w:t>
+        </w:r>
+        <w:proofErr w:type="spellStart"/>
+        <w:r>
+          <w:rPr>
+            <w:rFonts w:ascii="Times New Roman" w:hAnsi="Times New Roman" w:cs="Times New Roman"/>
+            <w:lang w:val="de-DE"/>
+          </w:rPr>
+          <w:t>of</w:t>
+        </w:r>
+        <w:proofErr w:type="spellEnd"/>
+        <w:r>
+          <w:rPr>
+            <w:rFonts w:ascii="Times New Roman" w:hAnsi="Times New Roman" w:cs="Times New Roman"/>
+            <w:lang w:val="de-DE"/>
+          </w:rPr>
+          <w:t xml:space="preserve"> </w:t>
+        </w:r>
+        <w:r>
+          <w:rPr>
+            <w:rFonts w:ascii="Times New Roman" w:hAnsi="Times New Roman" w:cs="Times New Roman"/>
+          </w:rPr>
+          <w:fldChar w:fldCharType="begin"/>
+        </w:r>
+        <w:r>
+          <w:rPr>
+            <w:rFonts w:ascii="Times New Roman" w:hAnsi="Times New Roman" w:cs="Times New Roman"/>
+          </w:rPr>
+          <w:instrText>NUMPAGES  \* Arabic  \* MERGEFORMAT</w:instrText>
+        </w:r>
+        <w:r>
+          <w:rPr>
+            <w:rFonts w:ascii="Times New Roman" w:hAnsi="Times New Roman" w:cs="Times New Roman"/>
+          </w:rPr>
+          <w:fldChar w:fldCharType="separate"/>
+        </w:r>
+        <w:r>
+          <w:rPr>
+            <w:rFonts w:ascii="Times New Roman" w:hAnsi="Times New Roman" w:cs="Times New Roman"/>
+          </w:rPr>
+          <w:t>2</w:t>
+        </w:r>
+        <w:r>
+          <w:rPr>
+            <w:rFonts w:ascii="Times New Roman" w:hAnsi="Times New Roman" w:cs="Times New Roman"/>
+            <w:lang w:val="de-DE"/>
+          </w:rPr>
+          <w:fldChar w:fldCharType="end"/>
+        </w:r>
+      </w:p>
+    </w:sdtContent>
+  </w:sdt>
+  <w:p>
+    <w:pPr>
+      <w:pStyle w:val="Kopfzeile"/>
+    </w:pPr>
+  </w:p>
+</w:hdr>
+</file>
+
 <file path=word/numbering.xml><?xml version="1.0" encoding="utf-8"?>
 <w:numbering xmlns:wpc="http://schemas.microsoft.com/office/word/2010/wordprocessingCanvas" xmlns:cx="http://schemas.microsoft.com/office/drawing/2014/chartex" xmlns:cx1="http://schemas.microsoft.com/office/drawing/2015/9/8/chartex" xmlns:cx2="http://schemas.microsoft.com/office/drawing/2015/10/21/chartex" xmlns:cx3="http://schemas.microsoft.com/office/drawing/2016/5/9/chartex" xmlns:cx4="http://schemas.microsoft.com/office/drawing/2016/5/10/chartex" xmlns:cx5="http://schemas.microsoft.com/office/drawing/2016/5/11/chartex" xmlns:cx6="http://schemas.microsoft.com/office/drawing/2016/5/12/chartex" xmlns:cx7="http://schemas.microsoft.com/office/drawing/2016/5/13/chartex" xmlns:cx8="http://schemas.microsoft.com/office/drawing/2016/5/14/chartex" xmlns:mc="http://schemas.openxmlformats.org/markup-compatibility/2006" xmlns:aink="http://schemas.microsoft.com/office/drawing/2016/ink" xmlns:am3d="http://schemas.microsoft.com/office/drawing/2017/model3d" xmlns:o="urn:schemas-microsoft-com:office:office" xmlns:r="http://schemas.openxmlformats.org/officeDocument/2006/relationships" xmlns:m="http://schemas.openxmlformats.org/officeDocument/2006/math" xmlns:v="urn:schemas-microsoft-com:vml" xmlns:wp14="http://schemas.microsoft.com/office/word/2010/wordprocessingDrawing" xmlns:wp="http://schemas.openxmlformats.org/drawingml/2006/wordprocessingDrawing" xmlns:w10="urn:schemas-microsoft-com:office:word" xmlns:w="http://schemas.openxmlformats.org/wordprocessingml/2006/main" xmlns:w14="http://schemas.microsoft.com/office/word/2010/wordml" xmlns:w15="http://schemas.microsoft.com/office/word/2012/wordml" xmlns:w16cid="http://schemas.microsoft.com/office/word/2016/wordml/cid" xmlns:w16se="http://schemas.microsoft.com/office/word/2015/wordml/symex" xmlns:wpg="http://schemas.microsoft.com/office/word/2010/wordprocessingGroup" xmlns:wpi="http://schemas.microsoft.com/office/word/2010/wordprocessingInk" xmlns:wne="http://schemas.microsoft.com/office/word/2006/wordml" xmlns:wps="http://schemas.microsoft.com/office/word/2010/wordprocessingShape" mc:Ignorable="w14 w15 w16se w16cid wp14">
   <w:abstractNum w:abstractNumId="0" w15:restartNumberingAfterBreak="0">
+    <w:nsid w:val="FFFFFF7C"/>
+    <w:multiLevelType w:val="singleLevel"/>
+    <w:tmpl w:val="52D2BCA0"/>
+    <w:lvl w:ilvl="0">
+      <w:start w:val="1"/>
+      <w:numFmt w:val="decimal"/>
+      <w:lvlText w:val="%1."/>
+      <w:lvlJc w:val="left"/>
+      <w:pPr>
+        <w:tabs>
+          <w:tab w:val="num" w:pos="1492"/>
+        </w:tabs>
+        <w:ind w:left="1492" w:hanging="360"/>
+      </w:pPr>
+    </w:lvl>
+  </w:abstractNum>
+  <w:abstractNum w:abstractNumId="1" w15:restartNumberingAfterBreak="0">
+    <w:nsid w:val="FFFFFF7D"/>
+    <w:multiLevelType w:val="singleLevel"/>
+    <w:tmpl w:val="AD6823F2"/>
+    <w:lvl w:ilvl="0">
+      <w:start w:val="1"/>
+      <w:numFmt w:val="decimal"/>
+      <w:lvlText w:val="%1."/>
+      <w:lvlJc w:val="left"/>
+      <w:pPr>
+        <w:tabs>
+          <w:tab w:val="num" w:pos="1209"/>
+        </w:tabs>
+        <w:ind w:left="1209" w:hanging="360"/>
+      </w:pPr>
+    </w:lvl>
+  </w:abstractNum>
+  <w:abstractNum w:abstractNumId="2" w15:restartNumberingAfterBreak="0">
+    <w:nsid w:val="FFFFFF7E"/>
+    <w:multiLevelType w:val="singleLevel"/>
+    <w:tmpl w:val="FD149514"/>
+    <w:lvl w:ilvl="0">
+      <w:start w:val="1"/>
+      <w:numFmt w:val="decimal"/>
+      <w:lvlText w:val="%1."/>
+      <w:lvlJc w:val="left"/>
+      <w:pPr>
+        <w:tabs>
+          <w:tab w:val="num" w:pos="926"/>
+        </w:tabs>
+        <w:ind w:left="926" w:hanging="360"/>
+      </w:pPr>
+    </w:lvl>
+  </w:abstractNum>
+  <w:abstractNum w:abstractNumId="3" w15:restartNumberingAfterBreak="0">
+    <w:nsid w:val="FFFFFF7F"/>
+    <w:multiLevelType w:val="singleLevel"/>
+    <w:tmpl w:val="EB281228"/>
+    <w:lvl w:ilvl="0">
+      <w:start w:val="1"/>
+      <w:numFmt w:val="decimal"/>
+      <w:lvlText w:val="%1."/>
+      <w:lvlJc w:val="left"/>
+      <w:pPr>
+        <w:tabs>
+          <w:tab w:val="num" w:pos="643"/>
+        </w:tabs>
+        <w:ind w:left="643" w:hanging="360"/>
+      </w:pPr>
+    </w:lvl>
+  </w:abstractNum>
+  <w:abstractNum w:abstractNumId="4" w15:restartNumberingAfterBreak="0">
+    <w:nsid w:val="FFFFFF80"/>
+    <w:multiLevelType w:val="singleLevel"/>
+    <w:tmpl w:val="C966F838"/>
+    <w:lvl w:ilvl="0">
+      <w:start w:val="1"/>
+      <w:numFmt w:val="bullet"/>
+      <w:lvlText w:val=""/>
+      <w:lvlJc w:val="left"/>
+      <w:pPr>
+        <w:tabs>
+          <w:tab w:val="num" w:pos="1492"/>
+        </w:tabs>
+        <w:ind w:left="1492" w:hanging="360"/>
+      </w:pPr>
+      <w:rPr>
+        <w:rFonts w:ascii="Symbol" w:hAnsi="Symbol" w:hint="default"/>
+      </w:rPr>
+    </w:lvl>
+  </w:abstractNum>
+  <w:abstractNum w:abstractNumId="5" w15:restartNumberingAfterBreak="0">
+    <w:nsid w:val="FFFFFF81"/>
+    <w:multiLevelType w:val="singleLevel"/>
+    <w:tmpl w:val="9746C576"/>
+    <w:lvl w:ilvl="0">
+      <w:start w:val="1"/>
+      <w:numFmt w:val="bullet"/>
+      <w:lvlText w:val=""/>
+      <w:lvlJc w:val="left"/>
+      <w:pPr>
+        <w:tabs>
+          <w:tab w:val="num" w:pos="1209"/>
+        </w:tabs>
+        <w:ind w:left="1209" w:hanging="360"/>
+      </w:pPr>
+      <w:rPr>
+        <w:rFonts w:ascii="Symbol" w:hAnsi="Symbol" w:hint="default"/>
+      </w:rPr>
+    </w:lvl>
+  </w:abstractNum>
+  <w:abstractNum w:abstractNumId="6" w15:restartNumberingAfterBreak="0">
+    <w:nsid w:val="FFFFFF82"/>
+    <w:multiLevelType w:val="singleLevel"/>
+    <w:tmpl w:val="51D61164"/>
+    <w:lvl w:ilvl="0">
+      <w:start w:val="1"/>
+      <w:numFmt w:val="bullet"/>
+      <w:lvlText w:val=""/>
+      <w:lvlJc w:val="left"/>
+      <w:pPr>
+        <w:tabs>
+          <w:tab w:val="num" w:pos="926"/>
+        </w:tabs>
+        <w:ind w:left="926" w:hanging="360"/>
+      </w:pPr>
+      <w:rPr>
+        <w:rFonts w:ascii="Symbol" w:hAnsi="Symbol" w:hint="default"/>
+      </w:rPr>
+    </w:lvl>
+  </w:abstractNum>
+  <w:abstractNum w:abstractNumId="7" w15:restartNumberingAfterBreak="0">
+    <w:nsid w:val="FFFFFF83"/>
+    <w:multiLevelType w:val="singleLevel"/>
+    <w:tmpl w:val="46DCFC36"/>
+    <w:lvl w:ilvl="0">
+      <w:start w:val="1"/>
+      <w:numFmt w:val="bullet"/>
+      <w:lvlText w:val=""/>
+      <w:lvlJc w:val="left"/>
+      <w:pPr>
+        <w:tabs>
+          <w:tab w:val="num" w:pos="643"/>
+        </w:tabs>
+        <w:ind w:left="643" w:hanging="360"/>
+      </w:pPr>
+      <w:rPr>
+        <w:rFonts w:ascii="Symbol" w:hAnsi="Symbol" w:hint="default"/>
+      </w:rPr>
+    </w:lvl>
+  </w:abstractNum>
+  <w:abstractNum w:abstractNumId="8" w15:restartNumberingAfterBreak="0">
+    <w:nsid w:val="FFFFFF88"/>
+    <w:multiLevelType w:val="singleLevel"/>
+    <w:tmpl w:val="8EB43C62"/>
+    <w:lvl w:ilvl="0">
+      <w:start w:val="1"/>
+      <w:numFmt w:val="decimal"/>
+      <w:lvlText w:val="%1."/>
+      <w:lvlJc w:val="left"/>
+      <w:pPr>
+        <w:tabs>
+          <w:tab w:val="num" w:pos="360"/>
+        </w:tabs>
+        <w:ind w:left="360" w:hanging="360"/>
+      </w:pPr>
+    </w:lvl>
+  </w:abstractNum>
+  <w:abstractNum w:abstractNumId="9" w15:restartNumberingAfterBreak="0">
+    <w:nsid w:val="FFFFFF89"/>
+    <w:multiLevelType w:val="singleLevel"/>
+    <w:tmpl w:val="83B06E4E"/>
+    <w:lvl w:ilvl="0">
+      <w:start w:val="1"/>
+      <w:numFmt w:val="bullet"/>
+      <w:lvlText w:val=""/>
+      <w:lvlJc w:val="left"/>
+      <w:pPr>
+        <w:tabs>
+          <w:tab w:val="num" w:pos="360"/>
+        </w:tabs>
+        <w:ind w:left="360" w:hanging="360"/>
+      </w:pPr>
+      <w:rPr>
+        <w:rFonts w:ascii="Symbol" w:hAnsi="Symbol" w:hint="default"/>
+      </w:rPr>
+    </w:lvl>
+  </w:abstractNum>
+  <w:abstractNum w:abstractNumId="10" w15:restartNumberingAfterBreak="0">
     <w:nsid w:val="170CD2DE"/>
     <w:multiLevelType w:val="multilevel"/>
     <w:tmpl w:val="0E7ACBA0"/>
@@ -529,8 +1293,473 @@
       </w:pPr>
     </w:lvl>
   </w:abstractNum>
+  <w:abstractNum w:abstractNumId="11" w15:restartNumberingAfterBreak="0">
+    <w:nsid w:val="2E6E7027"/>
+    <w:multiLevelType w:val="multilevel"/>
+    <w:tmpl w:val="CFB603AE"/>
+    <w:styleLink w:val="REVersuch2"/>
+    <w:lvl w:ilvl="0">
+      <w:start w:val="1"/>
+      <w:numFmt w:val="decimal"/>
+      <w:lvlText w:val="%1"/>
+      <w:lvlJc w:val="left"/>
+      <w:pPr>
+        <w:ind w:left="360" w:hanging="360"/>
+      </w:pPr>
+      <w:rPr>
+        <w:rFonts w:hint="default"/>
+      </w:rPr>
+    </w:lvl>
+    <w:lvl w:ilvl="1">
+      <w:start w:val="1"/>
+      <w:numFmt w:val="decimal"/>
+      <w:lvlText w:val="%1.%2"/>
+      <w:lvlJc w:val="left"/>
+      <w:pPr>
+        <w:ind w:left="720" w:hanging="360"/>
+      </w:pPr>
+      <w:rPr>
+        <w:rFonts w:hint="default"/>
+      </w:rPr>
+    </w:lvl>
+    <w:lvl w:ilvl="2">
+      <w:start w:val="1"/>
+      <w:numFmt w:val="decimal"/>
+      <w:lvlText w:val="%1.%2.%3"/>
+      <w:lvlJc w:val="left"/>
+      <w:pPr>
+        <w:ind w:left="1080" w:hanging="360"/>
+      </w:pPr>
+      <w:rPr>
+        <w:rFonts w:hint="default"/>
+      </w:rPr>
+    </w:lvl>
+    <w:lvl w:ilvl="3">
+      <w:start w:val="1"/>
+      <w:numFmt w:val="decimal"/>
+      <w:lvlText w:val="%1.%2.%3.%4"/>
+      <w:lvlJc w:val="left"/>
+      <w:pPr>
+        <w:ind w:left="1440" w:hanging="360"/>
+      </w:pPr>
+      <w:rPr>
+        <w:rFonts w:hint="default"/>
+      </w:rPr>
+    </w:lvl>
+    <w:lvl w:ilvl="4">
+      <w:start w:val="1"/>
+      <w:numFmt w:val="decimal"/>
+      <w:lvlText w:val="%1.%2.%3.%4.%5"/>
+      <w:lvlJc w:val="left"/>
+      <w:pPr>
+        <w:ind w:left="1800" w:hanging="360"/>
+      </w:pPr>
+      <w:rPr>
+        <w:rFonts w:hint="default"/>
+      </w:rPr>
+    </w:lvl>
+    <w:lvl w:ilvl="5">
+      <w:start w:val="1"/>
+      <w:numFmt w:val="decimal"/>
+      <w:lvlText w:val="%1.%2.%3.%4.%5.%6"/>
+      <w:lvlJc w:val="left"/>
+      <w:pPr>
+        <w:ind w:left="2160" w:hanging="360"/>
+      </w:pPr>
+      <w:rPr>
+        <w:rFonts w:hint="default"/>
+      </w:rPr>
+    </w:lvl>
+    <w:lvl w:ilvl="6">
+      <w:start w:val="1"/>
+      <w:numFmt w:val="decimal"/>
+      <w:lvlText w:val="%1.%2.%3.%4.%5.%6.%7"/>
+      <w:lvlJc w:val="left"/>
+      <w:pPr>
+        <w:ind w:left="2520" w:hanging="360"/>
+      </w:pPr>
+      <w:rPr>
+        <w:rFonts w:hint="default"/>
+      </w:rPr>
+    </w:lvl>
+    <w:lvl w:ilvl="7">
+      <w:start w:val="1"/>
+      <w:numFmt w:val="decimal"/>
+      <w:lvlText w:val="%1.%2.%3.%4.%5.%6.%7.%8"/>
+      <w:lvlJc w:val="left"/>
+      <w:pPr>
+        <w:ind w:left="2880" w:hanging="360"/>
+      </w:pPr>
+      <w:rPr>
+        <w:rFonts w:hint="default"/>
+      </w:rPr>
+    </w:lvl>
+    <w:lvl w:ilvl="8">
+      <w:start w:val="1"/>
+      <w:numFmt w:val="decimal"/>
+      <w:lvlText w:val="%1.%2.%3.%4.%5.%6.%7.%8.%9"/>
+      <w:lvlJc w:val="left"/>
+      <w:pPr>
+        <w:ind w:left="3240" w:hanging="360"/>
+      </w:pPr>
+      <w:rPr>
+        <w:rFonts w:hint="default"/>
+      </w:rPr>
+    </w:lvl>
+  </w:abstractNum>
+  <w:abstractNum w:abstractNumId="12" w15:restartNumberingAfterBreak="0">
+    <w:nsid w:val="2F4367A2"/>
+    <w:multiLevelType w:val="hybridMultilevel"/>
+    <w:tmpl w:val="0E94A3F2"/>
+    <w:lvl w:ilvl="0" w:tplc="6FFEDB94">
+      <w:start w:val="1"/>
+      <w:numFmt w:val="decimal"/>
+      <w:lvlText w:val="Figure %1: "/>
+      <w:lvlJc w:val="left"/>
+      <w:pPr>
+        <w:ind w:left="720" w:hanging="360"/>
+      </w:pPr>
+      <w:rPr>
+        <w:rFonts w:hint="default"/>
+      </w:rPr>
+    </w:lvl>
+    <w:lvl w:ilvl="1" w:tplc="04070019" w:tentative="1">
+      <w:start w:val="1"/>
+      <w:numFmt w:val="lowerLetter"/>
+      <w:lvlText w:val="%2."/>
+      <w:lvlJc w:val="left"/>
+      <w:pPr>
+        <w:ind w:left="1440" w:hanging="360"/>
+      </w:pPr>
+    </w:lvl>
+    <w:lvl w:ilvl="2" w:tplc="0407001B" w:tentative="1">
+      <w:start w:val="1"/>
+      <w:numFmt w:val="lowerRoman"/>
+      <w:lvlText w:val="%3."/>
+      <w:lvlJc w:val="right"/>
+      <w:pPr>
+        <w:ind w:left="2160" w:hanging="180"/>
+      </w:pPr>
+    </w:lvl>
+    <w:lvl w:ilvl="3" w:tplc="0407000F" w:tentative="1">
+      <w:start w:val="1"/>
+      <w:numFmt w:val="decimal"/>
+      <w:lvlText w:val="%4."/>
+      <w:lvlJc w:val="left"/>
+      <w:pPr>
+        <w:ind w:left="2880" w:hanging="360"/>
+      </w:pPr>
+    </w:lvl>
+    <w:lvl w:ilvl="4" w:tplc="04070019" w:tentative="1">
+      <w:start w:val="1"/>
+      <w:numFmt w:val="lowerLetter"/>
+      <w:lvlText w:val="%5."/>
+      <w:lvlJc w:val="left"/>
+      <w:pPr>
+        <w:ind w:left="3600" w:hanging="360"/>
+      </w:pPr>
+    </w:lvl>
+    <w:lvl w:ilvl="5" w:tplc="0407001B" w:tentative="1">
+      <w:start w:val="1"/>
+      <w:numFmt w:val="lowerRoman"/>
+      <w:lvlText w:val="%6."/>
+      <w:lvlJc w:val="right"/>
+      <w:pPr>
+        <w:ind w:left="4320" w:hanging="180"/>
+      </w:pPr>
+    </w:lvl>
+    <w:lvl w:ilvl="6" w:tplc="0407000F" w:tentative="1">
+      <w:start w:val="1"/>
+      <w:numFmt w:val="decimal"/>
+      <w:lvlText w:val="%7."/>
+      <w:lvlJc w:val="left"/>
+      <w:pPr>
+        <w:ind w:left="5040" w:hanging="360"/>
+      </w:pPr>
+    </w:lvl>
+    <w:lvl w:ilvl="7" w:tplc="04070019" w:tentative="1">
+      <w:start w:val="1"/>
+      <w:numFmt w:val="lowerLetter"/>
+      <w:lvlText w:val="%8."/>
+      <w:lvlJc w:val="left"/>
+      <w:pPr>
+        <w:ind w:left="5760" w:hanging="360"/>
+      </w:pPr>
+    </w:lvl>
+    <w:lvl w:ilvl="8" w:tplc="0407001B" w:tentative="1">
+      <w:start w:val="1"/>
+      <w:numFmt w:val="lowerRoman"/>
+      <w:lvlText w:val="%9."/>
+      <w:lvlJc w:val="right"/>
+      <w:pPr>
+        <w:ind w:left="6480" w:hanging="180"/>
+      </w:pPr>
+    </w:lvl>
+  </w:abstractNum>
+  <w:abstractNum w:abstractNumId="13" w15:restartNumberingAfterBreak="0">
+    <w:nsid w:val="439D272C"/>
+    <w:multiLevelType w:val="multilevel"/>
+    <w:tmpl w:val="5E8A4980"/>
+    <w:lvl w:ilvl="0">
+      <w:start w:val="1"/>
+      <w:numFmt w:val="decimal"/>
+      <w:pStyle w:val="berschrift1"/>
+      <w:lvlText w:val="%1"/>
+      <w:lvlJc w:val="left"/>
+      <w:pPr>
+        <w:ind w:left="1134" w:hanging="1134"/>
+      </w:pPr>
+      <w:rPr>
+        <w:rFonts w:hint="default"/>
+      </w:rPr>
+    </w:lvl>
+    <w:lvl w:ilvl="1">
+      <w:start w:val="1"/>
+      <w:numFmt w:val="decimal"/>
+      <w:pStyle w:val="berschrift2"/>
+      <w:lvlText w:val="%1.%2"/>
+      <w:lvlJc w:val="left"/>
+      <w:pPr>
+        <w:ind w:left="1134" w:hanging="1134"/>
+      </w:pPr>
+      <w:rPr>
+        <w:rFonts w:hint="default"/>
+      </w:rPr>
+    </w:lvl>
+    <w:lvl w:ilvl="2">
+      <w:start w:val="1"/>
+      <w:numFmt w:val="decimal"/>
+      <w:pStyle w:val="berschrift3"/>
+      <w:lvlText w:val="%1.%2.%3"/>
+      <w:lvlJc w:val="left"/>
+      <w:pPr>
+        <w:ind w:left="1134" w:hanging="1134"/>
+      </w:pPr>
+      <w:rPr>
+        <w:rFonts w:hint="default"/>
+      </w:rPr>
+    </w:lvl>
+    <w:lvl w:ilvl="3">
+      <w:start w:val="1"/>
+      <w:numFmt w:val="decimal"/>
+      <w:pStyle w:val="berschrift4"/>
+      <w:lvlText w:val="%1.%2.%3.%4"/>
+      <w:lvlJc w:val="left"/>
+      <w:pPr>
+        <w:ind w:left="1134" w:hanging="1134"/>
+      </w:pPr>
+      <w:rPr>
+        <w:rFonts w:hint="default"/>
+      </w:rPr>
+    </w:lvl>
+    <w:lvl w:ilvl="4">
+      <w:start w:val="1"/>
+      <w:numFmt w:val="decimal"/>
+      <w:pStyle w:val="berschrift5"/>
+      <w:lvlText w:val="%1.%2.%3.%4.%5"/>
+      <w:lvlJc w:val="left"/>
+      <w:pPr>
+        <w:ind w:left="1134" w:hanging="1134"/>
+      </w:pPr>
+      <w:rPr>
+        <w:rFonts w:hint="default"/>
+      </w:rPr>
+    </w:lvl>
+    <w:lvl w:ilvl="5">
+      <w:start w:val="1"/>
+      <w:numFmt w:val="decimal"/>
+      <w:pStyle w:val="berschrift6"/>
+      <w:lvlText w:val="%1.%2.%3.%4.%5.%6"/>
+      <w:lvlJc w:val="left"/>
+      <w:pPr>
+        <w:ind w:left="1134" w:hanging="1134"/>
+      </w:pPr>
+      <w:rPr>
+        <w:rFonts w:hint="default"/>
+      </w:rPr>
+    </w:lvl>
+    <w:lvl w:ilvl="6">
+      <w:start w:val="1"/>
+      <w:numFmt w:val="decimal"/>
+      <w:pStyle w:val="berschrift7"/>
+      <w:lvlText w:val="%1.%2.%3.%4.%5.%6.%7"/>
+      <w:lvlJc w:val="left"/>
+      <w:pPr>
+        <w:ind w:left="1134" w:hanging="1134"/>
+      </w:pPr>
+      <w:rPr>
+        <w:rFonts w:hint="default"/>
+      </w:rPr>
+    </w:lvl>
+    <w:lvl w:ilvl="7">
+      <w:start w:val="1"/>
+      <w:numFmt w:val="decimal"/>
+      <w:pStyle w:val="berschrift8"/>
+      <w:lvlText w:val="%1.%2.%3.%4.%5.%6.%7.%8"/>
+      <w:lvlJc w:val="left"/>
+      <w:pPr>
+        <w:ind w:left="1134" w:hanging="1134"/>
+      </w:pPr>
+      <w:rPr>
+        <w:rFonts w:hint="default"/>
+      </w:rPr>
+    </w:lvl>
+    <w:lvl w:ilvl="8">
+      <w:start w:val="1"/>
+      <w:numFmt w:val="decimal"/>
+      <w:pStyle w:val="berschrift9"/>
+      <w:lvlText w:val="%1.%2.%3.%4.%5.%6.%7.%8.%9"/>
+      <w:lvlJc w:val="left"/>
+      <w:pPr>
+        <w:ind w:left="1134" w:hanging="1134"/>
+      </w:pPr>
+      <w:rPr>
+        <w:rFonts w:hint="default"/>
+      </w:rPr>
+    </w:lvl>
+  </w:abstractNum>
+  <w:abstractNum w:abstractNumId="14" w15:restartNumberingAfterBreak="0">
+    <w:nsid w:val="4E027060"/>
+    <w:multiLevelType w:val="hybridMultilevel"/>
+    <w:tmpl w:val="BDE6AA42"/>
+    <w:lvl w:ilvl="0" w:tplc="9976DFBA">
+      <w:start w:val="1"/>
+      <w:numFmt w:val="decimal"/>
+      <w:lvlText w:val="Table %1: "/>
+      <w:lvlJc w:val="left"/>
+      <w:pPr>
+        <w:ind w:left="720" w:hanging="360"/>
+      </w:pPr>
+      <w:rPr>
+        <w:rFonts w:hint="default"/>
+      </w:rPr>
+    </w:lvl>
+    <w:lvl w:ilvl="1" w:tplc="04070019" w:tentative="1">
+      <w:start w:val="1"/>
+      <w:numFmt w:val="lowerLetter"/>
+      <w:lvlText w:val="%2."/>
+      <w:lvlJc w:val="left"/>
+      <w:pPr>
+        <w:ind w:left="1440" w:hanging="360"/>
+      </w:pPr>
+    </w:lvl>
+    <w:lvl w:ilvl="2" w:tplc="0407001B" w:tentative="1">
+      <w:start w:val="1"/>
+      <w:numFmt w:val="lowerRoman"/>
+      <w:lvlText w:val="%3."/>
+      <w:lvlJc w:val="right"/>
+      <w:pPr>
+        <w:ind w:left="2160" w:hanging="180"/>
+      </w:pPr>
+    </w:lvl>
+    <w:lvl w:ilvl="3" w:tplc="0407000F" w:tentative="1">
+      <w:start w:val="1"/>
+      <w:numFmt w:val="decimal"/>
+      <w:lvlText w:val="%4."/>
+      <w:lvlJc w:val="left"/>
+      <w:pPr>
+        <w:ind w:left="2880" w:hanging="360"/>
+      </w:pPr>
+    </w:lvl>
+    <w:lvl w:ilvl="4" w:tplc="04070019" w:tentative="1">
+      <w:start w:val="1"/>
+      <w:numFmt w:val="lowerLetter"/>
+      <w:lvlText w:val="%5."/>
+      <w:lvlJc w:val="left"/>
+      <w:pPr>
+        <w:ind w:left="3600" w:hanging="360"/>
+      </w:pPr>
+    </w:lvl>
+    <w:lvl w:ilvl="5" w:tplc="0407001B" w:tentative="1">
+      <w:start w:val="1"/>
+      <w:numFmt w:val="lowerRoman"/>
+      <w:lvlText w:val="%6."/>
+      <w:lvlJc w:val="right"/>
+      <w:pPr>
+        <w:ind w:left="4320" w:hanging="180"/>
+      </w:pPr>
+    </w:lvl>
+    <w:lvl w:ilvl="6" w:tplc="0407000F" w:tentative="1">
+      <w:start w:val="1"/>
+      <w:numFmt w:val="decimal"/>
+      <w:lvlText w:val="%7."/>
+      <w:lvlJc w:val="left"/>
+      <w:pPr>
+        <w:ind w:left="5040" w:hanging="360"/>
+      </w:pPr>
+    </w:lvl>
+    <w:lvl w:ilvl="7" w:tplc="04070019" w:tentative="1">
+      <w:start w:val="1"/>
+      <w:numFmt w:val="lowerLetter"/>
+      <w:lvlText w:val="%8."/>
+      <w:lvlJc w:val="left"/>
+      <w:pPr>
+        <w:ind w:left="5760" w:hanging="360"/>
+      </w:pPr>
+    </w:lvl>
+    <w:lvl w:ilvl="8" w:tplc="0407001B" w:tentative="1">
+      <w:start w:val="1"/>
+      <w:numFmt w:val="lowerRoman"/>
+      <w:lvlText w:val="%9."/>
+      <w:lvlJc w:val="right"/>
+      <w:pPr>
+        <w:ind w:left="6480" w:hanging="180"/>
+      </w:pPr>
+    </w:lvl>
+  </w:abstractNum>
+  <w:abstractNum w:abstractNumId="15" w15:restartNumberingAfterBreak="0">
+    <w:nsid w:val="57675838"/>
+    <w:multiLevelType w:val="multilevel"/>
+    <w:tmpl w:val="CFB603AE"/>
+    <w:numStyleLink w:val="REVersuch2"/>
+  </w:abstractNum>
   <w:num w:numId="1">
+    <w:abstractNumId w:val="10"/>
+  </w:num>
+  <w:num w:numId="2">
+    <w:abstractNumId w:val="9"/>
+  </w:num>
+  <w:num w:numId="3">
+    <w:abstractNumId w:val="7"/>
+  </w:num>
+  <w:num w:numId="4">
+    <w:abstractNumId w:val="6"/>
+  </w:num>
+  <w:num w:numId="5">
+    <w:abstractNumId w:val="5"/>
+  </w:num>
+  <w:num w:numId="6">
+    <w:abstractNumId w:val="4"/>
+  </w:num>
+  <w:num w:numId="7">
+    <w:abstractNumId w:val="8"/>
+  </w:num>
+  <w:num w:numId="8">
+    <w:abstractNumId w:val="3"/>
+  </w:num>
+  <w:num w:numId="9">
+    <w:abstractNumId w:val="2"/>
+  </w:num>
+  <w:num w:numId="10">
+    <w:abstractNumId w:val="1"/>
+  </w:num>
+  <w:num w:numId="11">
     <w:abstractNumId w:val="0"/>
+  </w:num>
+  <w:num w:numId="12">
+    <w:abstractNumId w:val="11"/>
+  </w:num>
+  <w:num w:numId="13">
+    <w:abstractNumId w:val="15"/>
+  </w:num>
+  <w:num w:numId="14">
+    <w:abstractNumId w:val="13"/>
+  </w:num>
+  <w:num w:numId="15">
+    <w:abstractNumId w:val="12"/>
+  </w:num>
+  <w:num w:numId="16">
+    <w:abstractNumId w:val="14"/>
   </w:num>
 </w:numbering>
 </file>
@@ -552,7 +1781,7 @@
       </w:pPr>
     </w:pPrDefault>
   </w:docDefaults>
-  <w:latentStyles w:defLockedState="0" w:defUIPriority="0" w:defSemiHidden="0" w:defUnhideWhenUsed="0" w:defQFormat="0" w:count="375">
+  <w:latentStyles w:defLockedState="0" w:defUIPriority="0" w:defSemiHidden="0" w:defUnhideWhenUsed="0" w:defQFormat="0" w:count="376">
     <w:lsdException w:name="heading 6" w:semiHidden="1" w:unhideWhenUsed="1"/>
     <w:lsdException w:name="index 3" w:semiHidden="1" w:unhideWhenUsed="1"/>
     <w:lsdException w:name="index 4" w:semiHidden="1" w:unhideWhenUsed="1"/>
@@ -561,11 +1790,11 @@
     <w:lsdException w:name="index 7" w:semiHidden="1" w:unhideWhenUsed="1"/>
     <w:lsdException w:name="index 8" w:semiHidden="1" w:unhideWhenUsed="1"/>
     <w:lsdException w:name="index 9" w:semiHidden="1" w:unhideWhenUsed="1"/>
-    <w:lsdException w:name="toc 1" w:semiHidden="1" w:unhideWhenUsed="1"/>
-    <w:lsdException w:name="toc 2" w:semiHidden="1" w:unhideWhenUsed="1"/>
-    <w:lsdException w:name="toc 3" w:semiHidden="1" w:unhideWhenUsed="1"/>
-    <w:lsdException w:name="toc 4" w:semiHidden="1" w:unhideWhenUsed="1"/>
-    <w:lsdException w:name="toc 5" w:semiHidden="1" w:unhideWhenUsed="1"/>
+    <w:lsdException w:name="toc 1" w:semiHidden="1" w:uiPriority="39" w:unhideWhenUsed="1"/>
+    <w:lsdException w:name="toc 2" w:semiHidden="1" w:uiPriority="39" w:unhideWhenUsed="1"/>
+    <w:lsdException w:name="toc 3" w:semiHidden="1" w:uiPriority="39" w:unhideWhenUsed="1"/>
+    <w:lsdException w:name="toc 4" w:semiHidden="1" w:uiPriority="39" w:unhideWhenUsed="1"/>
+    <w:lsdException w:name="toc 5" w:semiHidden="1" w:uiPriority="39" w:unhideWhenUsed="1"/>
     <w:lsdException w:name="toc 6" w:semiHidden="1" w:unhideWhenUsed="1"/>
     <w:lsdException w:name="toc 7" w:semiHidden="1" w:unhideWhenUsed="1"/>
     <w:lsdException w:name="toc 8" w:semiHidden="1" w:unhideWhenUsed="1"/>
@@ -577,7 +1806,7 @@
     <w:lsdException w:name="footer" w:semiHidden="1" w:uiPriority="99" w:unhideWhenUsed="1"/>
     <w:lsdException w:name="index heading" w:semiHidden="1" w:unhideWhenUsed="1"/>
     <w:lsdException w:name="caption" w:semiHidden="1" w:unhideWhenUsed="1"/>
-    <w:lsdException w:name="table of figures" w:semiHidden="1" w:unhideWhenUsed="1"/>
+    <w:lsdException w:name="table of figures" w:semiHidden="1" w:uiPriority="99" w:unhideWhenUsed="1"/>
     <w:lsdException w:name="envelope address" w:semiHidden="1" w:unhideWhenUsed="1"/>
     <w:lsdException w:name="envelope return" w:semiHidden="1" w:unhideWhenUsed="1"/>
     <w:lsdException w:name="footnote reference" w:semiHidden="1" w:unhideWhenUsed="1"/>
@@ -618,7 +1847,7 @@
     <w:lsdException w:name="Body Text First Indent 2" w:semiHidden="1" w:unhideWhenUsed="1"/>
     <w:lsdException w:name="Body Text Indent 3" w:semiHidden="1" w:unhideWhenUsed="1"/>
     <w:lsdException w:name="Block Text" w:semiHidden="1" w:unhideWhenUsed="1"/>
-    <w:lsdException w:name="Hyperlink" w:semiHidden="1" w:unhideWhenUsed="1"/>
+    <w:lsdException w:name="Hyperlink" w:semiHidden="1" w:uiPriority="99" w:unhideWhenUsed="1"/>
     <w:lsdException w:name="FollowedHyperlink" w:semiHidden="1" w:unhideWhenUsed="1"/>
     <w:lsdException w:name="Document Map" w:semiHidden="1" w:unhideWhenUsed="1"/>
     <w:lsdException w:name="Plain Text" w:semiHidden="1" w:unhideWhenUsed="1"/>
@@ -690,6 +1919,13 @@
     <w:lsdException w:name="Light Shading"/>
     <w:lsdException w:name="Light List"/>
     <w:lsdException w:name="Light Grid"/>
+    <w:lsdException w:name="Medium Shading 1"/>
+    <w:lsdException w:name="Medium Shading 2"/>
+    <w:lsdException w:name="Medium List 1"/>
+    <w:lsdException w:name="Medium List 2"/>
+    <w:lsdException w:name="Medium Grid 1"/>
+    <w:lsdException w:name="Medium Grid 2"/>
+    <w:lsdException w:name="Medium Grid 3"/>
     <w:lsdException w:name="Dark List"/>
     <w:lsdException w:name="Colorful Shading"/>
     <w:lsdException w:name="Colorful List"/>
@@ -880,6 +2116,7 @@
     <w:lsdException w:name="Smart Hyperlink" w:semiHidden="1" w:uiPriority="99" w:unhideWhenUsed="1"/>
     <w:lsdException w:name="Hashtag" w:semiHidden="1" w:uiPriority="99" w:unhideWhenUsed="1"/>
     <w:lsdException w:name="Unresolved Mention" w:semiHidden="1" w:uiPriority="99" w:unhideWhenUsed="1"/>
+    <w:lsdException w:name="Smart Link" w:semiHidden="1" w:uiPriority="99" w:unhideWhenUsed="1"/>
   </w:latentStyles>
   <w:style w:type="paragraph" w:default="1" w:styleId="Standard">
     <w:name w:val="Normal"/>
@@ -891,18 +2128,22 @@
     <w:next w:val="Textkrper"/>
     <w:uiPriority w:val="9"/>
     <w:qFormat/>
+    <w:rsid w:val="00DF4C3C"/>
     <w:pPr>
       <w:keepNext/>
       <w:keepLines/>
+      <w:pageBreakBefore/>
+      <w:numPr>
+        <w:numId w:val="14"/>
+      </w:numPr>
       <w:spacing w:before="480" w:after="0"/>
       <w:outlineLvl w:val="0"/>
     </w:pPr>
     <w:rPr>
-      <w:rFonts w:asciiTheme="majorHAnsi" w:eastAsiaTheme="majorEastAsia" w:hAnsiTheme="majorHAnsi" w:cstheme="majorBidi"/>
+      <w:rFonts w:ascii="Times New Roman" w:eastAsiaTheme="majorEastAsia" w:hAnsi="Times New Roman" w:cstheme="majorBidi"/>
       <w:b/>
       <w:bCs/>
-      <w:color w:val="4F81BD" w:themeColor="accent1"/>
-      <w:sz w:val="32"/>
+      <w:sz w:val="28"/>
       <w:szCs w:val="32"/>
     </w:rPr>
   </w:style>
@@ -913,18 +2154,22 @@
     <w:uiPriority w:val="9"/>
     <w:unhideWhenUsed/>
     <w:qFormat/>
+    <w:rsid w:val="00D500C1"/>
     <w:pPr>
       <w:keepNext/>
       <w:keepLines/>
+      <w:numPr>
+        <w:ilvl w:val="1"/>
+        <w:numId w:val="14"/>
+      </w:numPr>
       <w:spacing w:before="200" w:after="0"/>
       <w:outlineLvl w:val="1"/>
     </w:pPr>
     <w:rPr>
-      <w:rFonts w:asciiTheme="majorHAnsi" w:eastAsiaTheme="majorEastAsia" w:hAnsiTheme="majorHAnsi" w:cstheme="majorBidi"/>
+      <w:rFonts w:ascii="Times New Roman" w:eastAsiaTheme="majorEastAsia" w:hAnsi="Times New Roman" w:cstheme="majorBidi"/>
       <w:b/>
       <w:bCs/>
-      <w:color w:val="4F81BD" w:themeColor="accent1"/>
-      <w:sz w:val="28"/>
+      <w:sz w:val="26"/>
       <w:szCs w:val="28"/>
     </w:rPr>
   </w:style>
@@ -935,17 +2180,22 @@
     <w:uiPriority w:val="9"/>
     <w:unhideWhenUsed/>
     <w:qFormat/>
+    <w:rsid w:val="00D500C1"/>
     <w:pPr>
       <w:keepNext/>
       <w:keepLines/>
+      <w:numPr>
+        <w:ilvl w:val="2"/>
+        <w:numId w:val="14"/>
+      </w:numPr>
       <w:spacing w:before="200" w:after="0"/>
       <w:outlineLvl w:val="2"/>
     </w:pPr>
     <w:rPr>
-      <w:rFonts w:asciiTheme="majorHAnsi" w:eastAsiaTheme="majorEastAsia" w:hAnsiTheme="majorHAnsi" w:cstheme="majorBidi"/>
+      <w:rFonts w:ascii="Times New Roman" w:eastAsiaTheme="majorEastAsia" w:hAnsi="Times New Roman" w:cstheme="majorBidi"/>
       <w:b/>
       <w:bCs/>
-      <w:color w:val="4F81BD" w:themeColor="accent1"/>
+      <w:sz w:val="26"/>
     </w:rPr>
   </w:style>
   <w:style w:type="paragraph" w:styleId="berschrift4">
@@ -955,17 +2205,22 @@
     <w:uiPriority w:val="9"/>
     <w:unhideWhenUsed/>
     <w:qFormat/>
+    <w:rsid w:val="00D500C1"/>
     <w:pPr>
       <w:keepNext/>
       <w:keepLines/>
+      <w:numPr>
+        <w:ilvl w:val="3"/>
+        <w:numId w:val="14"/>
+      </w:numPr>
       <w:spacing w:before="200" w:after="0"/>
       <w:outlineLvl w:val="3"/>
     </w:pPr>
     <w:rPr>
-      <w:rFonts w:asciiTheme="majorHAnsi" w:eastAsiaTheme="majorEastAsia" w:hAnsiTheme="majorHAnsi" w:cstheme="majorBidi"/>
+      <w:rFonts w:ascii="Times New Roman" w:eastAsiaTheme="majorEastAsia" w:hAnsi="Times New Roman" w:cstheme="majorBidi"/>
+      <w:b/>
       <w:bCs/>
-      <w:i/>
-      <w:color w:val="4F81BD" w:themeColor="accent1"/>
+      <w:sz w:val="26"/>
     </w:rPr>
   </w:style>
   <w:style w:type="paragraph" w:styleId="berschrift5">
@@ -975,16 +2230,22 @@
     <w:uiPriority w:val="9"/>
     <w:unhideWhenUsed/>
     <w:qFormat/>
+    <w:rsid w:val="00D500C1"/>
     <w:pPr>
       <w:keepNext/>
       <w:keepLines/>
+      <w:numPr>
+        <w:ilvl w:val="4"/>
+        <w:numId w:val="14"/>
+      </w:numPr>
       <w:spacing w:before="200" w:after="0"/>
       <w:outlineLvl w:val="4"/>
     </w:pPr>
     <w:rPr>
-      <w:rFonts w:asciiTheme="majorHAnsi" w:eastAsiaTheme="majorEastAsia" w:hAnsiTheme="majorHAnsi" w:cstheme="majorBidi"/>
+      <w:rFonts w:ascii="Times New Roman" w:eastAsiaTheme="majorEastAsia" w:hAnsi="Times New Roman" w:cstheme="majorBidi"/>
+      <w:b/>
       <w:iCs/>
-      <w:color w:val="4F81BD" w:themeColor="accent1"/>
+      <w:sz w:val="26"/>
     </w:rPr>
   </w:style>
   <w:style w:type="paragraph" w:styleId="berschrift6">
@@ -994,15 +2255,21 @@
     <w:uiPriority w:val="9"/>
     <w:unhideWhenUsed/>
     <w:qFormat/>
+    <w:rsid w:val="00D500C1"/>
     <w:pPr>
       <w:keepNext/>
       <w:keepLines/>
+      <w:numPr>
+        <w:ilvl w:val="5"/>
+        <w:numId w:val="14"/>
+      </w:numPr>
       <w:spacing w:before="200" w:after="0"/>
       <w:outlineLvl w:val="5"/>
     </w:pPr>
     <w:rPr>
-      <w:rFonts w:asciiTheme="majorHAnsi" w:eastAsiaTheme="majorEastAsia" w:hAnsiTheme="majorHAnsi" w:cstheme="majorBidi"/>
-      <w:color w:val="4F81BD" w:themeColor="accent1"/>
+      <w:rFonts w:ascii="Times New Roman" w:eastAsiaTheme="majorEastAsia" w:hAnsi="Times New Roman" w:cstheme="majorBidi"/>
+      <w:b/>
+      <w:sz w:val="26"/>
     </w:rPr>
   </w:style>
   <w:style w:type="paragraph" w:styleId="berschrift7">
@@ -1012,15 +2279,21 @@
     <w:uiPriority w:val="9"/>
     <w:unhideWhenUsed/>
     <w:qFormat/>
+    <w:rsid w:val="00D500C1"/>
     <w:pPr>
       <w:keepNext/>
       <w:keepLines/>
+      <w:numPr>
+        <w:ilvl w:val="6"/>
+        <w:numId w:val="14"/>
+      </w:numPr>
       <w:spacing w:before="200" w:after="0"/>
       <w:outlineLvl w:val="6"/>
     </w:pPr>
     <w:rPr>
-      <w:rFonts w:asciiTheme="majorHAnsi" w:eastAsiaTheme="majorEastAsia" w:hAnsiTheme="majorHAnsi" w:cstheme="majorBidi"/>
-      <w:color w:val="4F81BD" w:themeColor="accent1"/>
+      <w:rFonts w:ascii="Times New Roman" w:eastAsiaTheme="majorEastAsia" w:hAnsi="Times New Roman" w:cstheme="majorBidi"/>
+      <w:b/>
+      <w:sz w:val="26"/>
     </w:rPr>
   </w:style>
   <w:style w:type="paragraph" w:styleId="berschrift8">
@@ -1030,15 +2303,21 @@
     <w:uiPriority w:val="9"/>
     <w:unhideWhenUsed/>
     <w:qFormat/>
+    <w:rsid w:val="00D500C1"/>
     <w:pPr>
       <w:keepNext/>
       <w:keepLines/>
+      <w:numPr>
+        <w:ilvl w:val="7"/>
+        <w:numId w:val="14"/>
+      </w:numPr>
       <w:spacing w:before="200" w:after="0"/>
       <w:outlineLvl w:val="7"/>
     </w:pPr>
     <w:rPr>
-      <w:rFonts w:asciiTheme="majorHAnsi" w:eastAsiaTheme="majorEastAsia" w:hAnsiTheme="majorHAnsi" w:cstheme="majorBidi"/>
-      <w:color w:val="4F81BD" w:themeColor="accent1"/>
+      <w:rFonts w:ascii="Times New Roman" w:eastAsiaTheme="majorEastAsia" w:hAnsi="Times New Roman" w:cstheme="majorBidi"/>
+      <w:b/>
+      <w:sz w:val="26"/>
     </w:rPr>
   </w:style>
   <w:style w:type="paragraph" w:styleId="berschrift9">
@@ -1048,15 +2327,21 @@
     <w:uiPriority w:val="9"/>
     <w:unhideWhenUsed/>
     <w:qFormat/>
+    <w:rsid w:val="00D500C1"/>
     <w:pPr>
       <w:keepNext/>
       <w:keepLines/>
+      <w:numPr>
+        <w:ilvl w:val="8"/>
+        <w:numId w:val="14"/>
+      </w:numPr>
       <w:spacing w:before="200" w:after="0"/>
       <w:outlineLvl w:val="8"/>
     </w:pPr>
     <w:rPr>
-      <w:rFonts w:asciiTheme="majorHAnsi" w:eastAsiaTheme="majorEastAsia" w:hAnsiTheme="majorHAnsi" w:cstheme="majorBidi"/>
-      <w:color w:val="4F81BD" w:themeColor="accent1"/>
+      <w:rFonts w:ascii="Times New Roman" w:eastAsiaTheme="majorEastAsia" w:hAnsi="Times New Roman" w:cstheme="majorBidi"/>
+      <w:b/>
+      <w:sz w:val="26"/>
     </w:rPr>
   </w:style>
   <w:style w:type="character" w:default="1" w:styleId="Absatz-Standardschriftart">
@@ -1089,10 +2374,17 @@
   <w:style w:type="paragraph" w:styleId="Textkrper">
     <w:name w:val="Body Text"/>
     <w:basedOn w:val="Standard"/>
+    <w:link w:val="TextkrperZchn"/>
     <w:qFormat/>
+    <w:rsid w:val="00943A19"/>
     <w:pPr>
       <w:spacing w:before="180" w:after="180"/>
     </w:pPr>
+    <w:rPr>
+      <w:rFonts w:ascii="Arial" w:hAnsi="Arial"/>
+      <w:b/>
+      <w:sz w:val="20"/>
+    </w:rPr>
   </w:style>
   <w:style w:type="paragraph" w:customStyle="1" w:styleId="FirstParagraph">
     <w:name w:val="First Paragraph"/>
@@ -1104,9 +2396,15 @@
     <w:name w:val="Compact"/>
     <w:basedOn w:val="Textkrper"/>
     <w:qFormat/>
+    <w:rsid w:val="00943A19"/>
     <w:pPr>
       <w:spacing w:before="36" w:after="36"/>
     </w:pPr>
+    <w:rPr>
+      <w:rFonts w:ascii="Times New Roman" w:hAnsi="Times New Roman"/>
+      <w:b w:val="0"/>
+      <w:sz w:val="24"/>
+    </w:rPr>
   </w:style>
   <w:style w:type="paragraph" w:styleId="Titel">
     <w:name w:val="Title"/>
@@ -1246,13 +2544,28 @@
   <w:style w:type="paragraph" w:customStyle="1" w:styleId="TableCaption">
     <w:name w:val="Table Caption"/>
     <w:basedOn w:val="Beschriftung"/>
+    <w:rsid w:val="00CB69FF"/>
     <w:pPr>
       <w:keepNext/>
-    </w:pPr>
+      <w:spacing w:before="120"/>
+    </w:pPr>
+    <w:rPr>
+      <w:rFonts w:ascii="Arial" w:hAnsi="Arial"/>
+      <w:b/>
+      <w:i w:val="0"/>
+      <w:sz w:val="20"/>
+    </w:rPr>
   </w:style>
   <w:style w:type="paragraph" w:customStyle="1" w:styleId="ImageCaption">
     <w:name w:val="Image Caption"/>
     <w:basedOn w:val="Beschriftung"/>
+    <w:rsid w:val="00CB69FF"/>
+    <w:rPr>
+      <w:rFonts w:ascii="Arial" w:hAnsi="Arial"/>
+      <w:b/>
+      <w:i w:val="0"/>
+      <w:sz w:val="20"/>
+    </w:rPr>
   </w:style>
   <w:style w:type="paragraph" w:customStyle="1" w:styleId="Figure">
     <w:name w:val="Figure"/>
@@ -1287,26 +2600,27 @@
   </w:style>
   <w:style w:type="character" w:styleId="Hyperlink">
     <w:name w:val="Hyperlink"/>
-    <w:basedOn w:val="BeschriftungZchn"/>
+    <w:uiPriority w:val="99"/>
+    <w:rsid w:val="007E2361"/>
     <w:rPr>
-      <w:color w:val="4F81BD" w:themeColor="accent1"/>
+      <w:color w:val="0000FF"/>
     </w:rPr>
   </w:style>
   <w:style w:type="paragraph" w:styleId="Inhaltsverzeichnisberschrift">
     <w:name w:val="TOC Heading"/>
-    <w:basedOn w:val="berschrift1"/>
+    <w:aliases w:val="RE_TableOfContent"/>
     <w:next w:val="Textkrper"/>
     <w:uiPriority w:val="39"/>
     <w:unhideWhenUsed/>
     <w:qFormat/>
+    <w:rsid w:val="00D500C1"/>
     <w:pPr>
       <w:spacing w:before="240" w:line="259" w:lineRule="auto"/>
-      <w:outlineLvl w:val="9"/>
     </w:pPr>
     <w:rPr>
-      <w:b w:val="0"/>
-      <w:bCs w:val="0"/>
-      <w:color w:val="365F91" w:themeColor="accent1" w:themeShade="BF"/>
+      <w:rFonts w:ascii="Times New Roman" w:eastAsiaTheme="majorEastAsia" w:hAnsi="Times New Roman" w:cstheme="majorBidi"/>
+      <w:b/>
+      <w:szCs w:val="32"/>
     </w:rPr>
   </w:style>
   <w:style w:type="paragraph" w:styleId="Kopfzeile">
@@ -1350,6 +2664,155 @@
     <w:link w:val="Fuzeile"/>
     <w:uiPriority w:val="99"/>
     <w:rsid w:val="00237720"/>
+  </w:style>
+  <w:style w:type="numbering" w:customStyle="1" w:styleId="REVersuch2">
+    <w:name w:val="RE_Versuch_2"/>
+    <w:uiPriority w:val="99"/>
+    <w:rsid w:val="00F5435A"/>
+    <w:pPr>
+      <w:numPr>
+        <w:numId w:val="12"/>
+      </w:numPr>
+    </w:pPr>
+  </w:style>
+  <w:style w:type="character" w:customStyle="1" w:styleId="TextkrperZchn">
+    <w:name w:val="Textkörper Zchn"/>
+    <w:basedOn w:val="Absatz-Standardschriftart"/>
+    <w:link w:val="Textkrper"/>
+    <w:rsid w:val="00943A19"/>
+    <w:rPr>
+      <w:rFonts w:ascii="Arial" w:hAnsi="Arial"/>
+      <w:b/>
+      <w:sz w:val="20"/>
+    </w:rPr>
+  </w:style>
+  <w:style w:type="paragraph" w:styleId="Verzeichnis2">
+    <w:name w:val="toc 2"/>
+    <w:basedOn w:val="Standard"/>
+    <w:next w:val="Standard"/>
+    <w:autoRedefine/>
+    <w:uiPriority w:val="39"/>
+    <w:unhideWhenUsed/>
+    <w:rsid w:val="00F45D3A"/>
+    <w:pPr>
+      <w:tabs>
+        <w:tab w:val="left" w:pos="880"/>
+        <w:tab w:val="right" w:leader="dot" w:pos="9396"/>
+      </w:tabs>
+      <w:spacing w:after="0"/>
+      <w:ind w:left="624" w:right="284" w:hanging="624"/>
+    </w:pPr>
+    <w:rPr>
+      <w:rFonts w:ascii="Times New Roman" w:hAnsi="Times New Roman"/>
+      <w:color w:val="0000FF"/>
+    </w:rPr>
+  </w:style>
+  <w:style w:type="paragraph" w:styleId="Verzeichnis1">
+    <w:name w:val="toc 1"/>
+    <w:basedOn w:val="Standard"/>
+    <w:next w:val="Standard"/>
+    <w:autoRedefine/>
+    <w:uiPriority w:val="39"/>
+    <w:unhideWhenUsed/>
+    <w:rsid w:val="00F45D3A"/>
+    <w:pPr>
+      <w:spacing w:before="120" w:after="0"/>
+      <w:ind w:left="425" w:right="284" w:hanging="425"/>
+    </w:pPr>
+    <w:rPr>
+      <w:rFonts w:ascii="Times New Roman" w:hAnsi="Times New Roman"/>
+      <w:b/>
+      <w:color w:val="0000FF"/>
+    </w:rPr>
+  </w:style>
+  <w:style w:type="paragraph" w:styleId="Verzeichnis3">
+    <w:name w:val="toc 3"/>
+    <w:basedOn w:val="Standard"/>
+    <w:next w:val="Standard"/>
+    <w:autoRedefine/>
+    <w:uiPriority w:val="39"/>
+    <w:unhideWhenUsed/>
+    <w:rsid w:val="00F45D3A"/>
+    <w:pPr>
+      <w:tabs>
+        <w:tab w:val="left" w:pos="1320"/>
+        <w:tab w:val="right" w:leader="dot" w:pos="9396"/>
+      </w:tabs>
+      <w:spacing w:after="0"/>
+      <w:ind w:left="822" w:right="284" w:hanging="822"/>
+    </w:pPr>
+    <w:rPr>
+      <w:rFonts w:ascii="Times New Roman" w:hAnsi="Times New Roman"/>
+      <w:color w:val="0000FF"/>
+    </w:rPr>
+  </w:style>
+  <w:style w:type="paragraph" w:styleId="Verzeichnis4">
+    <w:name w:val="toc 4"/>
+    <w:basedOn w:val="Standard"/>
+    <w:next w:val="Standard"/>
+    <w:autoRedefine/>
+    <w:uiPriority w:val="39"/>
+    <w:unhideWhenUsed/>
+    <w:rsid w:val="00F45D3A"/>
+    <w:pPr>
+      <w:tabs>
+        <w:tab w:val="left" w:pos="1540"/>
+        <w:tab w:val="right" w:leader="dot" w:pos="9396"/>
+      </w:tabs>
+      <w:spacing w:after="0"/>
+      <w:ind w:left="1021" w:right="284" w:hanging="1021"/>
+    </w:pPr>
+    <w:rPr>
+      <w:rFonts w:ascii="Times New Roman" w:hAnsi="Times New Roman"/>
+      <w:color w:val="0000FF"/>
+    </w:rPr>
+  </w:style>
+  <w:style w:type="paragraph" w:styleId="Verzeichnis5">
+    <w:name w:val="toc 5"/>
+    <w:basedOn w:val="Standard"/>
+    <w:next w:val="Standard"/>
+    <w:autoRedefine/>
+    <w:uiPriority w:val="39"/>
+    <w:unhideWhenUsed/>
+    <w:rsid w:val="00F45D3A"/>
+    <w:pPr>
+      <w:tabs>
+        <w:tab w:val="left" w:pos="1880"/>
+        <w:tab w:val="right" w:leader="dot" w:pos="9396"/>
+      </w:tabs>
+      <w:spacing w:after="0"/>
+      <w:ind w:left="1219" w:right="284" w:hanging="1219"/>
+    </w:pPr>
+    <w:rPr>
+      <w:rFonts w:ascii="Times New Roman" w:hAnsi="Times New Roman"/>
+      <w:color w:val="0000FF"/>
+    </w:rPr>
+  </w:style>
+  <w:style w:type="paragraph" w:styleId="Index1">
+    <w:name w:val="index 1"/>
+    <w:basedOn w:val="Standard"/>
+    <w:next w:val="Standard"/>
+    <w:autoRedefine/>
+    <w:rsid w:val="00830389"/>
+    <w:pPr>
+      <w:spacing w:after="0"/>
+      <w:ind w:left="240" w:hanging="240"/>
+    </w:pPr>
+  </w:style>
+  <w:style w:type="paragraph" w:styleId="Abbildungsverzeichnis">
+    <w:name w:val="table of figures"/>
+    <w:basedOn w:val="Standard"/>
+    <w:next w:val="Standard"/>
+    <w:uiPriority w:val="99"/>
+    <w:unhideWhenUsed/>
+    <w:rsid w:val="00162E8B"/>
+    <w:pPr>
+      <w:spacing w:after="0"/>
+    </w:pPr>
+    <w:rPr>
+      <w:rFonts w:ascii="Times New Roman" w:hAnsi="Times New Roman"/>
+      <w:color w:val="0000FF"/>
+    </w:rPr>
   </w:style>
 </w:styles>
 </file>
@@ -1670,4 +3133,16 @@
   </a:objectDefaults>
   <a:extraClrSchemeLst/>
 </a:theme>
+</file>
+
+<file path=customXml/item1.xml><?xml version="1.0" encoding="utf-8"?>
+<b:Sources xmlns:b="http://schemas.openxmlformats.org/officeDocument/2006/bibliography" xmlns="http://schemas.openxmlformats.org/officeDocument/2006/bibliography" SelectedStyle="\APASixthEditionOfficeOnline.xsl" StyleName="APA" Version="6"/>
+</file>
+
+<file path=customXml/itemProps1.xml><?xml version="1.0" encoding="utf-8"?>
+<ds:datastoreItem xmlns:ds="http://schemas.openxmlformats.org/officeDocument/2006/customXml" ds:itemID="{D21FA3B6-1127-4092-94E0-98799D942B1D}">
+  <ds:schemaRefs>
+    <ds:schemaRef ds:uri="http://schemas.openxmlformats.org/officeDocument/2006/bibliography"/>
+  </ds:schemaRefs>
+</ds:datastoreItem>
 </file>
</xml_diff>

<commit_message>
Fixes #746 #747 #748 #749 #750 #754 default reference document styles
In the new reference document
- Default line spacing is 1.5
- Default font is Arial and not bold
- Default alignment is Justify
- Tables use borders, first row and column only in bold
</commit_message>
<xml_diff>
--- a/inst/extdata/reference.docx
+++ b/inst/extdata/reference.docx
@@ -1,10 +1,10 @@
 
 <file path=word/document.xml><?xml version="1.0" encoding="utf-8"?>
-<w:document xmlns:wpc="http://schemas.microsoft.com/office/word/2010/wordprocessingCanvas" xmlns:cx="http://schemas.microsoft.com/office/drawing/2014/chartex" xmlns:cx1="http://schemas.microsoft.com/office/drawing/2015/9/8/chartex" xmlns:cx2="http://schemas.microsoft.com/office/drawing/2015/10/21/chartex" xmlns:cx3="http://schemas.microsoft.com/office/drawing/2016/5/9/chartex" xmlns:cx4="http://schemas.microsoft.com/office/drawing/2016/5/10/chartex" xmlns:cx5="http://schemas.microsoft.com/office/drawing/2016/5/11/chartex" xmlns:cx6="http://schemas.microsoft.com/office/drawing/2016/5/12/chartex" xmlns:cx7="http://schemas.microsoft.com/office/drawing/2016/5/13/chartex" xmlns:cx8="http://schemas.microsoft.com/office/drawing/2016/5/14/chartex" xmlns:mc="http://schemas.openxmlformats.org/markup-compatibility/2006" xmlns:aink="http://schemas.microsoft.com/office/drawing/2016/ink" xmlns:am3d="http://schemas.microsoft.com/office/drawing/2017/model3d" xmlns:o="urn:schemas-microsoft-com:office:office" xmlns:r="http://schemas.openxmlformats.org/officeDocument/2006/relationships" xmlns:m="http://schemas.openxmlformats.org/officeDocument/2006/math" xmlns:v="urn:schemas-microsoft-com:vml" xmlns:wp14="http://schemas.microsoft.com/office/word/2010/wordprocessingDrawing" xmlns:wp="http://schemas.openxmlformats.org/drawingml/2006/wordprocessingDrawing" xmlns:w10="urn:schemas-microsoft-com:office:word" xmlns:w="http://schemas.openxmlformats.org/wordprocessingml/2006/main" xmlns:w14="http://schemas.microsoft.com/office/word/2010/wordml" xmlns:w15="http://schemas.microsoft.com/office/word/2012/wordml" xmlns:w16cid="http://schemas.microsoft.com/office/word/2016/wordml/cid" xmlns:w16se="http://schemas.microsoft.com/office/word/2015/wordml/symex" xmlns:wpg="http://schemas.microsoft.com/office/word/2010/wordprocessingGroup" xmlns:wpi="http://schemas.microsoft.com/office/word/2010/wordprocessingInk" xmlns:wne="http://schemas.microsoft.com/office/word/2006/wordml" xmlns:wps="http://schemas.microsoft.com/office/word/2010/wordprocessingShape" mc:Ignorable="w14 w15 w16se w16cid wp14">
+<w:document xmlns:wpc="http://schemas.microsoft.com/office/word/2010/wordprocessingCanvas" xmlns:cx="http://schemas.microsoft.com/office/drawing/2014/chartex" xmlns:mc="http://schemas.openxmlformats.org/markup-compatibility/2006" xmlns:o="urn:schemas-microsoft-com:office:office" xmlns:r="http://schemas.openxmlformats.org/officeDocument/2006/relationships" xmlns:m="http://schemas.openxmlformats.org/officeDocument/2006/math" xmlns:v="urn:schemas-microsoft-com:vml" xmlns:wp14="http://schemas.microsoft.com/office/word/2010/wordprocessingDrawing" xmlns:wp="http://schemas.openxmlformats.org/drawingml/2006/wordprocessingDrawing" xmlns:w10="urn:schemas-microsoft-com:office:word" xmlns:w="http://schemas.openxmlformats.org/wordprocessingml/2006/main" xmlns:w14="http://schemas.microsoft.com/office/word/2010/wordml" xmlns:w15="http://schemas.microsoft.com/office/word/2012/wordml" xmlns:w16se="http://schemas.microsoft.com/office/word/2015/wordml/symex" xmlns:wpg="http://schemas.microsoft.com/office/word/2010/wordprocessingGroup" xmlns:wpi="http://schemas.microsoft.com/office/word/2010/wordprocessingInk" xmlns:wne="http://schemas.microsoft.com/office/word/2006/wordml" xmlns:wps="http://schemas.microsoft.com/office/word/2010/wordprocessingShape" mc:Ignorable="w14 w15 w16se wp14">
   <w:body>
     <w:p>
       <w:pPr>
-        <w:pStyle w:val="Titel"/>
+        <w:pStyle w:val="Title"/>
       </w:pPr>
       <w:r>
         <w:t xml:space="preserve"> Title </w:t>
@@ -12,7 +12,7 @@
     </w:p>
     <w:p>
       <w:pPr>
-        <w:pStyle w:val="Untertitel"/>
+        <w:pStyle w:val="Subtitle"/>
       </w:pPr>
       <w:r>
         <w:t xml:space="preserve"> Subtitle </w:t>
@@ -28,7 +28,7 @@
     </w:p>
     <w:p>
       <w:pPr>
-        <w:pStyle w:val="Datum"/>
+        <w:pStyle w:val="Date"/>
       </w:pPr>
       <w:r>
         <w:t xml:space="preserve"> Date </w:t>
@@ -44,7 +44,7 @@
     </w:p>
     <w:p>
       <w:pPr>
-        <w:pStyle w:val="Verzeichnis1"/>
+        <w:pStyle w:val="TOC1"/>
         <w:tabs>
           <w:tab w:val="left" w:pos="440"/>
           <w:tab w:val="right" w:leader="dot" w:pos="9396"/>
@@ -132,7 +132,7 @@
     </w:p>
     <w:p>
       <w:pPr>
-        <w:pStyle w:val="Verzeichnis2"/>
+        <w:pStyle w:val="TOC2"/>
         <w:rPr>
           <w:noProof/>
         </w:rPr>
@@ -194,7 +194,7 @@
     </w:p>
     <w:p>
       <w:pPr>
-        <w:pStyle w:val="Verzeichnis3"/>
+        <w:pStyle w:val="TOC3"/>
         <w:rPr>
           <w:noProof/>
         </w:rPr>
@@ -256,7 +256,7 @@
     </w:p>
     <w:p>
       <w:pPr>
-        <w:pStyle w:val="Verzeichnis4"/>
+        <w:pStyle w:val="TOC4"/>
         <w:rPr>
           <w:noProof/>
         </w:rPr>
@@ -318,7 +318,7 @@
     </w:p>
     <w:p>
       <w:pPr>
-        <w:pStyle w:val="Verzeichnis5"/>
+        <w:pStyle w:val="TOC5"/>
         <w:rPr>
           <w:noProof/>
         </w:rPr>
@@ -380,7 +380,7 @@
     </w:p>
     <w:p>
       <w:pPr>
-        <w:pStyle w:val="Textkrper"/>
+        <w:pStyle w:val="BodyText"/>
         <w:rPr>
           <w:noProof/>
         </w:rPr>
@@ -400,7 +400,7 @@
     </w:p>
     <w:p>
       <w:pPr>
-        <w:pStyle w:val="Abbildungsverzeichnis"/>
+        <w:pStyle w:val="TableofFigures"/>
         <w:tabs>
           <w:tab w:val="left" w:pos="1021"/>
           <w:tab w:val="right" w:leader="dot" w:pos="9396"/>
@@ -482,7 +482,7 @@
     </w:p>
     <w:p>
       <w:pPr>
-        <w:pStyle w:val="Textkrper"/>
+        <w:pStyle w:val="BodyText"/>
       </w:pPr>
       <w:r>
         <w:fldChar w:fldCharType="end"/>
@@ -490,7 +490,7 @@
     </w:p>
     <w:p>
       <w:pPr>
-        <w:pStyle w:val="berschrift1"/>
+        <w:pStyle w:val="Heading1"/>
       </w:pPr>
       <w:bookmarkStart w:id="0" w:name="_Toc54552736"/>
       <w:bookmarkStart w:id="1" w:name="heading-1"/>
@@ -506,7 +506,7 @@
     </w:p>
     <w:p>
       <w:pPr>
-        <w:pStyle w:val="berschrift2"/>
+        <w:pStyle w:val="Heading2"/>
       </w:pPr>
       <w:bookmarkStart w:id="2" w:name="_Toc54552737"/>
       <w:bookmarkStart w:id="3" w:name="heading-2"/>
@@ -521,7 +521,7 @@
     </w:p>
     <w:p>
       <w:pPr>
-        <w:pStyle w:val="berschrift3"/>
+        <w:pStyle w:val="Heading3"/>
       </w:pPr>
       <w:bookmarkStart w:id="4" w:name="_Toc54552738"/>
       <w:bookmarkStart w:id="5" w:name="heading-3"/>
@@ -536,7 +536,7 @@
     </w:p>
     <w:p>
       <w:pPr>
-        <w:pStyle w:val="berschrift4"/>
+        <w:pStyle w:val="Heading4"/>
       </w:pPr>
       <w:bookmarkStart w:id="6" w:name="_Toc54552739"/>
       <w:bookmarkStart w:id="7" w:name="heading-4"/>
@@ -551,7 +551,7 @@
     </w:p>
     <w:p>
       <w:pPr>
-        <w:pStyle w:val="berschrift5"/>
+        <w:pStyle w:val="Heading5"/>
       </w:pPr>
       <w:bookmarkStart w:id="8" w:name="_Toc54552740"/>
       <w:bookmarkStart w:id="9" w:name="heading-5"/>
@@ -566,7 +566,7 @@
     </w:p>
     <w:p>
       <w:pPr>
-        <w:pStyle w:val="berschrift6"/>
+        <w:pStyle w:val="Heading6"/>
       </w:pPr>
       <w:bookmarkStart w:id="10" w:name="heading-6"/>
       <w:r>
@@ -576,7 +576,7 @@
     </w:p>
     <w:p>
       <w:pPr>
-        <w:pStyle w:val="berschrift7"/>
+        <w:pStyle w:val="Heading7"/>
       </w:pPr>
       <w:bookmarkStart w:id="11" w:name="heading-7"/>
       <w:r>
@@ -586,7 +586,7 @@
     </w:p>
     <w:p>
       <w:pPr>
-        <w:pStyle w:val="berschrift8"/>
+        <w:pStyle w:val="Heading8"/>
       </w:pPr>
       <w:bookmarkStart w:id="12" w:name="heading-8"/>
       <w:r>
@@ -596,7 +596,7 @@
     </w:p>
     <w:p>
       <w:pPr>
-        <w:pStyle w:val="berschrift9"/>
+        <w:pStyle w:val="Heading9"/>
       </w:pPr>
       <w:bookmarkStart w:id="13" w:name="heading-9"/>
       <w:r>
@@ -614,7 +614,7 @@
     </w:p>
     <w:p>
       <w:pPr>
-        <w:pStyle w:val="Textkrper"/>
+        <w:pStyle w:val="BodyText"/>
       </w:pPr>
       <w:r>
         <w:t xml:space="preserve"> Body Text. Body Text Char.    </w:t>
@@ -641,14 +641,14 @@
       </w:r>
       <w:r>
         <w:rPr>
-          <w:rStyle w:val="Funotenzeichen"/>
+          <w:rStyle w:val="FootnoteReference"/>
         </w:rPr>
         <w:footnoteReference w:id="1"/>
       </w:r>
     </w:p>
     <w:p>
       <w:pPr>
-        <w:pStyle w:val="Blocktext"/>
+        <w:pStyle w:val="BlockText"/>
       </w:pPr>
       <w:r>
         <w:t xml:space="preserve"> Block Text. </w:t>
@@ -659,25 +659,23 @@
         <w:pStyle w:val="TableCaption"/>
       </w:pPr>
       <w:r>
-        <w:t xml:space="preserve"> Table</w:t>
-      </w:r>
-      <w:bookmarkStart w:id="14" w:name="_GoBack"/>
-      <w:bookmarkEnd w:id="14"/>
-      <w:r>
-        <w:t xml:space="preserve"> caption. </w:t>
+        <w:t xml:space="preserve"> Table caption. </w:t>
       </w:r>
     </w:p>
     <w:tbl>
       <w:tblPr>
         <w:tblStyle w:val="Table"/>
         <w:tblW w:w="0" w:type="pct"/>
-        <w:tblLook w:val="07E0" w:firstRow="1" w:lastRow="1" w:firstColumn="1" w:lastColumn="1" w:noHBand="1" w:noVBand="1"/>
+        <w:tblLook w:val="0620" w:firstRow="1" w:lastRow="0" w:firstColumn="0" w:lastColumn="0" w:noHBand="1" w:noVBand="1"/>
       </w:tblPr>
       <w:tblGrid>
-        <w:gridCol w:w="823"/>
-        <w:gridCol w:w="823"/>
+        <w:gridCol w:w="794"/>
+        <w:gridCol w:w="794"/>
       </w:tblGrid>
       <w:tr>
+        <w:trPr>
+          <w:cnfStyle w:val="100000000000" w:firstRow="1" w:lastRow="0" w:firstColumn="0" w:lastColumn="0" w:oddVBand="0" w:evenVBand="0" w:oddHBand="0" w:evenHBand="0" w:firstRowFirstColumn="0" w:firstRowLastColumn="0" w:lastRowFirstColumn="0" w:lastRowLastColumn="0"/>
+        </w:trPr>
         <w:tc>
           <w:tcPr>
             <w:tcW w:w="0" w:type="auto"/>
@@ -725,6 +723,8 @@
             <w:r>
               <w:t xml:space="preserve"> 1 </w:t>
             </w:r>
+            <w:bookmarkStart w:id="14" w:name="_GoBack"/>
+            <w:bookmarkEnd w:id="14"/>
           </w:p>
         </w:tc>
         <w:tc>
@@ -802,7 +802,7 @@
 </file>
 
 <file path=word/endnotes.xml><?xml version="1.0" encoding="utf-8"?>
-<w:endnotes xmlns:wpc="http://schemas.microsoft.com/office/word/2010/wordprocessingCanvas" xmlns:cx="http://schemas.microsoft.com/office/drawing/2014/chartex" xmlns:cx1="http://schemas.microsoft.com/office/drawing/2015/9/8/chartex" xmlns:cx2="http://schemas.microsoft.com/office/drawing/2015/10/21/chartex" xmlns:cx3="http://schemas.microsoft.com/office/drawing/2016/5/9/chartex" xmlns:cx4="http://schemas.microsoft.com/office/drawing/2016/5/10/chartex" xmlns:cx5="http://schemas.microsoft.com/office/drawing/2016/5/11/chartex" xmlns:cx6="http://schemas.microsoft.com/office/drawing/2016/5/12/chartex" xmlns:cx7="http://schemas.microsoft.com/office/drawing/2016/5/13/chartex" xmlns:cx8="http://schemas.microsoft.com/office/drawing/2016/5/14/chartex" xmlns:mc="http://schemas.openxmlformats.org/markup-compatibility/2006" xmlns:aink="http://schemas.microsoft.com/office/drawing/2016/ink" xmlns:am3d="http://schemas.microsoft.com/office/drawing/2017/model3d" xmlns:o="urn:schemas-microsoft-com:office:office" xmlns:r="http://schemas.openxmlformats.org/officeDocument/2006/relationships" xmlns:m="http://schemas.openxmlformats.org/officeDocument/2006/math" xmlns:v="urn:schemas-microsoft-com:vml" xmlns:wp14="http://schemas.microsoft.com/office/word/2010/wordprocessingDrawing" xmlns:wp="http://schemas.openxmlformats.org/drawingml/2006/wordprocessingDrawing" xmlns:w10="urn:schemas-microsoft-com:office:word" xmlns:w="http://schemas.openxmlformats.org/wordprocessingml/2006/main" xmlns:w14="http://schemas.microsoft.com/office/word/2010/wordml" xmlns:w15="http://schemas.microsoft.com/office/word/2012/wordml" xmlns:w16cid="http://schemas.microsoft.com/office/word/2016/wordml/cid" xmlns:w16se="http://schemas.microsoft.com/office/word/2015/wordml/symex" xmlns:wpg="http://schemas.microsoft.com/office/word/2010/wordprocessingGroup" xmlns:wpi="http://schemas.microsoft.com/office/word/2010/wordprocessingInk" xmlns:wne="http://schemas.microsoft.com/office/word/2006/wordml" xmlns:wps="http://schemas.microsoft.com/office/word/2010/wordprocessingShape" mc:Ignorable="w14 w15 w16se w16cid wp14">
+<w:endnotes xmlns:wpc="http://schemas.microsoft.com/office/word/2010/wordprocessingCanvas" xmlns:cx="http://schemas.microsoft.com/office/drawing/2014/chartex" xmlns:mc="http://schemas.openxmlformats.org/markup-compatibility/2006" xmlns:o="urn:schemas-microsoft-com:office:office" xmlns:r="http://schemas.openxmlformats.org/officeDocument/2006/relationships" xmlns:m="http://schemas.openxmlformats.org/officeDocument/2006/math" xmlns:v="urn:schemas-microsoft-com:vml" xmlns:wp14="http://schemas.microsoft.com/office/word/2010/wordprocessingDrawing" xmlns:wp="http://schemas.openxmlformats.org/drawingml/2006/wordprocessingDrawing" xmlns:w10="urn:schemas-microsoft-com:office:word" xmlns:w="http://schemas.openxmlformats.org/wordprocessingml/2006/main" xmlns:w14="http://schemas.microsoft.com/office/word/2010/wordml" xmlns:w15="http://schemas.microsoft.com/office/word/2012/wordml" xmlns:w16se="http://schemas.microsoft.com/office/word/2015/wordml/symex" xmlns:wpg="http://schemas.microsoft.com/office/word/2010/wordprocessingGroup" xmlns:wpi="http://schemas.microsoft.com/office/word/2010/wordprocessingInk" xmlns:wne="http://schemas.microsoft.com/office/word/2006/wordml" xmlns:wps="http://schemas.microsoft.com/office/word/2010/wordprocessingShape" mc:Ignorable="w14 w15 w16se wp14">
   <w:endnote w:type="separator" w:id="-1">
     <w:p>
       <w:pPr>
@@ -827,23 +827,23 @@
 </file>
 
 <file path=word/footer1.xml><?xml version="1.0" encoding="utf-8"?>
-<w:ftr xmlns:wpc="http://schemas.microsoft.com/office/word/2010/wordprocessingCanvas" xmlns:cx="http://schemas.microsoft.com/office/drawing/2014/chartex" xmlns:cx1="http://schemas.microsoft.com/office/drawing/2015/9/8/chartex" xmlns:cx2="http://schemas.microsoft.com/office/drawing/2015/10/21/chartex" xmlns:cx3="http://schemas.microsoft.com/office/drawing/2016/5/9/chartex" xmlns:cx4="http://schemas.microsoft.com/office/drawing/2016/5/10/chartex" xmlns:cx5="http://schemas.microsoft.com/office/drawing/2016/5/11/chartex" xmlns:cx6="http://schemas.microsoft.com/office/drawing/2016/5/12/chartex" xmlns:cx7="http://schemas.microsoft.com/office/drawing/2016/5/13/chartex" xmlns:cx8="http://schemas.microsoft.com/office/drawing/2016/5/14/chartex" xmlns:mc="http://schemas.openxmlformats.org/markup-compatibility/2006" xmlns:aink="http://schemas.microsoft.com/office/drawing/2016/ink" xmlns:am3d="http://schemas.microsoft.com/office/drawing/2017/model3d" xmlns:o="urn:schemas-microsoft-com:office:office" xmlns:r="http://schemas.openxmlformats.org/officeDocument/2006/relationships" xmlns:m="http://schemas.openxmlformats.org/officeDocument/2006/math" xmlns:v="urn:schemas-microsoft-com:vml" xmlns:wp14="http://schemas.microsoft.com/office/word/2010/wordprocessingDrawing" xmlns:wp="http://schemas.openxmlformats.org/drawingml/2006/wordprocessingDrawing" xmlns:w10="urn:schemas-microsoft-com:office:word" xmlns:w="http://schemas.openxmlformats.org/wordprocessingml/2006/main" xmlns:w14="http://schemas.microsoft.com/office/word/2010/wordml" xmlns:w15="http://schemas.microsoft.com/office/word/2012/wordml" xmlns:w16cid="http://schemas.microsoft.com/office/word/2016/wordml/cid" xmlns:w16se="http://schemas.microsoft.com/office/word/2015/wordml/symex" xmlns:wpg="http://schemas.microsoft.com/office/word/2010/wordprocessingGroup" xmlns:wpi="http://schemas.microsoft.com/office/word/2010/wordprocessingInk" xmlns:wne="http://schemas.microsoft.com/office/word/2006/wordml" xmlns:wps="http://schemas.microsoft.com/office/word/2010/wordprocessingShape" mc:Ignorable="w14 w15 w16se w16cid wp14">
+<w:ftr xmlns:wpc="http://schemas.microsoft.com/office/word/2010/wordprocessingCanvas" xmlns:cx="http://schemas.microsoft.com/office/drawing/2014/chartex" xmlns:mc="http://schemas.openxmlformats.org/markup-compatibility/2006" xmlns:o="urn:schemas-microsoft-com:office:office" xmlns:r="http://schemas.openxmlformats.org/officeDocument/2006/relationships" xmlns:m="http://schemas.openxmlformats.org/officeDocument/2006/math" xmlns:v="urn:schemas-microsoft-com:vml" xmlns:wp14="http://schemas.microsoft.com/office/word/2010/wordprocessingDrawing" xmlns:wp="http://schemas.openxmlformats.org/drawingml/2006/wordprocessingDrawing" xmlns:w10="urn:schemas-microsoft-com:office:word" xmlns:w="http://schemas.openxmlformats.org/wordprocessingml/2006/main" xmlns:w14="http://schemas.microsoft.com/office/word/2010/wordml" xmlns:w15="http://schemas.microsoft.com/office/word/2012/wordml" xmlns:w16se="http://schemas.microsoft.com/office/word/2015/wordml/symex" xmlns:wpg="http://schemas.microsoft.com/office/word/2010/wordprocessingGroup" xmlns:wpi="http://schemas.microsoft.com/office/word/2010/wordprocessingInk" xmlns:wne="http://schemas.microsoft.com/office/word/2006/wordml" xmlns:wps="http://schemas.microsoft.com/office/word/2010/wordprocessingShape" mc:Ignorable="w14 w15 w16se wp14">
   <w:p>
     <w:pPr>
-      <w:pStyle w:val="Fuzeile"/>
+      <w:pStyle w:val="Footer"/>
       <w:jc w:val="center"/>
     </w:pPr>
   </w:p>
   <w:p>
     <w:pPr>
-      <w:pStyle w:val="Fuzeile"/>
+      <w:pStyle w:val="Footer"/>
     </w:pPr>
   </w:p>
 </w:ftr>
 </file>
 
 <file path=word/footnotes.xml><?xml version="1.0" encoding="utf-8"?>
-<w:footnotes xmlns:wpc="http://schemas.microsoft.com/office/word/2010/wordprocessingCanvas" xmlns:cx="http://schemas.microsoft.com/office/drawing/2014/chartex" xmlns:cx1="http://schemas.microsoft.com/office/drawing/2015/9/8/chartex" xmlns:cx2="http://schemas.microsoft.com/office/drawing/2015/10/21/chartex" xmlns:cx3="http://schemas.microsoft.com/office/drawing/2016/5/9/chartex" xmlns:cx4="http://schemas.microsoft.com/office/drawing/2016/5/10/chartex" xmlns:cx5="http://schemas.microsoft.com/office/drawing/2016/5/11/chartex" xmlns:cx6="http://schemas.microsoft.com/office/drawing/2016/5/12/chartex" xmlns:cx7="http://schemas.microsoft.com/office/drawing/2016/5/13/chartex" xmlns:cx8="http://schemas.microsoft.com/office/drawing/2016/5/14/chartex" xmlns:mc="http://schemas.openxmlformats.org/markup-compatibility/2006" xmlns:aink="http://schemas.microsoft.com/office/drawing/2016/ink" xmlns:am3d="http://schemas.microsoft.com/office/drawing/2017/model3d" xmlns:o="urn:schemas-microsoft-com:office:office" xmlns:r="http://schemas.openxmlformats.org/officeDocument/2006/relationships" xmlns:m="http://schemas.openxmlformats.org/officeDocument/2006/math" xmlns:v="urn:schemas-microsoft-com:vml" xmlns:wp14="http://schemas.microsoft.com/office/word/2010/wordprocessingDrawing" xmlns:wp="http://schemas.openxmlformats.org/drawingml/2006/wordprocessingDrawing" xmlns:w10="urn:schemas-microsoft-com:office:word" xmlns:w="http://schemas.openxmlformats.org/wordprocessingml/2006/main" xmlns:w14="http://schemas.microsoft.com/office/word/2010/wordml" xmlns:w15="http://schemas.microsoft.com/office/word/2012/wordml" xmlns:w16cid="http://schemas.microsoft.com/office/word/2016/wordml/cid" xmlns:w16se="http://schemas.microsoft.com/office/word/2015/wordml/symex" xmlns:wpg="http://schemas.microsoft.com/office/word/2010/wordprocessingGroup" xmlns:wpi="http://schemas.microsoft.com/office/word/2010/wordprocessingInk" xmlns:wne="http://schemas.microsoft.com/office/word/2006/wordml" xmlns:wps="http://schemas.microsoft.com/office/word/2010/wordprocessingShape" mc:Ignorable="w14 w15 w16se w16cid wp14">
+<w:footnotes xmlns:wpc="http://schemas.microsoft.com/office/word/2010/wordprocessingCanvas" xmlns:cx="http://schemas.microsoft.com/office/drawing/2014/chartex" xmlns:mc="http://schemas.openxmlformats.org/markup-compatibility/2006" xmlns:o="urn:schemas-microsoft-com:office:office" xmlns:r="http://schemas.openxmlformats.org/officeDocument/2006/relationships" xmlns:m="http://schemas.openxmlformats.org/officeDocument/2006/math" xmlns:v="urn:schemas-microsoft-com:vml" xmlns:wp14="http://schemas.microsoft.com/office/word/2010/wordprocessingDrawing" xmlns:wp="http://schemas.openxmlformats.org/drawingml/2006/wordprocessingDrawing" xmlns:w10="urn:schemas-microsoft-com:office:word" xmlns:w="http://schemas.openxmlformats.org/wordprocessingml/2006/main" xmlns:w14="http://schemas.microsoft.com/office/word/2010/wordml" xmlns:w15="http://schemas.microsoft.com/office/word/2012/wordml" xmlns:w16se="http://schemas.microsoft.com/office/word/2015/wordml/symex" xmlns:wpg="http://schemas.microsoft.com/office/word/2010/wordprocessingGroup" xmlns:wpi="http://schemas.microsoft.com/office/word/2010/wordprocessingInk" xmlns:wne="http://schemas.microsoft.com/office/word/2006/wordml" xmlns:wps="http://schemas.microsoft.com/office/word/2010/wordprocessingShape" mc:Ignorable="w14 w15 w16se wp14">
   <w:footnote w:type="separator" w:id="-1">
     <w:p>
       <w:r>
@@ -861,11 +861,11 @@
   <w:footnote w:id="1">
     <w:p>
       <w:pPr>
-        <w:pStyle w:val="Funotentext"/>
-      </w:pPr>
-      <w:r>
-        <w:rPr>
-          <w:rStyle w:val="Funotenzeichen"/>
+        <w:pStyle w:val="FootnoteText"/>
+      </w:pPr>
+      <w:r>
+        <w:rPr>
+          <w:rStyle w:val="FootnoteReference"/>
         </w:rPr>
         <w:footnoteRef/>
       </w:r>
@@ -878,7 +878,7 @@
 </file>
 
 <file path=word/header1.xml><?xml version="1.0" encoding="utf-8"?>
-<w:hdr xmlns:wpc="http://schemas.microsoft.com/office/word/2010/wordprocessingCanvas" xmlns:cx="http://schemas.microsoft.com/office/drawing/2014/chartex" xmlns:cx1="http://schemas.microsoft.com/office/drawing/2015/9/8/chartex" xmlns:cx2="http://schemas.microsoft.com/office/drawing/2015/10/21/chartex" xmlns:cx3="http://schemas.microsoft.com/office/drawing/2016/5/9/chartex" xmlns:cx4="http://schemas.microsoft.com/office/drawing/2016/5/10/chartex" xmlns:cx5="http://schemas.microsoft.com/office/drawing/2016/5/11/chartex" xmlns:cx6="http://schemas.microsoft.com/office/drawing/2016/5/12/chartex" xmlns:cx7="http://schemas.microsoft.com/office/drawing/2016/5/13/chartex" xmlns:cx8="http://schemas.microsoft.com/office/drawing/2016/5/14/chartex" xmlns:mc="http://schemas.openxmlformats.org/markup-compatibility/2006" xmlns:aink="http://schemas.microsoft.com/office/drawing/2016/ink" xmlns:am3d="http://schemas.microsoft.com/office/drawing/2017/model3d" xmlns:o="urn:schemas-microsoft-com:office:office" xmlns:r="http://schemas.openxmlformats.org/officeDocument/2006/relationships" xmlns:m="http://schemas.openxmlformats.org/officeDocument/2006/math" xmlns:v="urn:schemas-microsoft-com:vml" xmlns:wp14="http://schemas.microsoft.com/office/word/2010/wordprocessingDrawing" xmlns:wp="http://schemas.openxmlformats.org/drawingml/2006/wordprocessingDrawing" xmlns:w10="urn:schemas-microsoft-com:office:word" xmlns:w="http://schemas.openxmlformats.org/wordprocessingml/2006/main" xmlns:w14="http://schemas.microsoft.com/office/word/2010/wordml" xmlns:w15="http://schemas.microsoft.com/office/word/2012/wordml" xmlns:w16cid="http://schemas.microsoft.com/office/word/2016/wordml/cid" xmlns:w16se="http://schemas.microsoft.com/office/word/2015/wordml/symex" xmlns:wpg="http://schemas.microsoft.com/office/word/2010/wordprocessingGroup" xmlns:wpi="http://schemas.microsoft.com/office/word/2010/wordprocessingInk" xmlns:wne="http://schemas.microsoft.com/office/word/2006/wordml" xmlns:wps="http://schemas.microsoft.com/office/word/2010/wordprocessingShape" mc:Ignorable="w14 w15 w16se w16cid wp14">
+<w:hdr xmlns:wpc="http://schemas.microsoft.com/office/word/2010/wordprocessingCanvas" xmlns:cx="http://schemas.microsoft.com/office/drawing/2014/chartex" xmlns:mc="http://schemas.openxmlformats.org/markup-compatibility/2006" xmlns:o="urn:schemas-microsoft-com:office:office" xmlns:r="http://schemas.openxmlformats.org/officeDocument/2006/relationships" xmlns:m="http://schemas.openxmlformats.org/officeDocument/2006/math" xmlns:v="urn:schemas-microsoft-com:vml" xmlns:wp14="http://schemas.microsoft.com/office/word/2010/wordprocessingDrawing" xmlns:wp="http://schemas.openxmlformats.org/drawingml/2006/wordprocessingDrawing" xmlns:w10="urn:schemas-microsoft-com:office:word" xmlns:w="http://schemas.openxmlformats.org/wordprocessingml/2006/main" xmlns:w14="http://schemas.microsoft.com/office/word/2010/wordml" xmlns:w15="http://schemas.microsoft.com/office/word/2012/wordml" xmlns:w16se="http://schemas.microsoft.com/office/word/2015/wordml/symex" xmlns:wpg="http://schemas.microsoft.com/office/word/2010/wordprocessingGroup" xmlns:wpi="http://schemas.microsoft.com/office/word/2010/wordprocessingInk" xmlns:wne="http://schemas.microsoft.com/office/word/2006/wordml" xmlns:wps="http://schemas.microsoft.com/office/word/2010/wordprocessingShape" mc:Ignorable="w14 w15 w16se wp14">
   <w:sdt>
     <w:sdtPr>
       <w:rPr>
@@ -894,7 +894,7 @@
     <w:sdtContent>
       <w:p>
         <w:pPr>
-          <w:pStyle w:val="Kopfzeile"/>
+          <w:pStyle w:val="Header"/>
           <w:jc w:val="right"/>
           <w:rPr>
             <w:rFonts w:ascii="Times New Roman" w:hAnsi="Times New Roman" w:cs="Times New Roman"/>
@@ -928,8 +928,9 @@
         <w:r>
           <w:rPr>
             <w:rFonts w:ascii="Times New Roman" w:hAnsi="Times New Roman" w:cs="Times New Roman"/>
+            <w:noProof/>
           </w:rPr>
-          <w:t>1</w:t>
+          <w:t>2</w:t>
         </w:r>
         <w:r>
           <w:rPr>
@@ -942,23 +943,7 @@
             <w:rFonts w:ascii="Times New Roman" w:hAnsi="Times New Roman" w:cs="Times New Roman"/>
             <w:lang w:val="de-DE"/>
           </w:rPr>
-          <w:t xml:space="preserve"> </w:t>
-        </w:r>
-        <w:proofErr w:type="spellStart"/>
-        <w:r>
-          <w:rPr>
-            <w:rFonts w:ascii="Times New Roman" w:hAnsi="Times New Roman" w:cs="Times New Roman"/>
-            <w:lang w:val="de-DE"/>
-          </w:rPr>
-          <w:t>of</w:t>
-        </w:r>
-        <w:proofErr w:type="spellEnd"/>
-        <w:r>
-          <w:rPr>
-            <w:rFonts w:ascii="Times New Roman" w:hAnsi="Times New Roman" w:cs="Times New Roman"/>
-            <w:lang w:val="de-DE"/>
-          </w:rPr>
-          <w:t xml:space="preserve"> </w:t>
+          <w:t xml:space="preserve"> of </w:t>
         </w:r>
         <w:r>
           <w:rPr>
@@ -981,6 +966,7 @@
         <w:r>
           <w:rPr>
             <w:rFonts w:ascii="Times New Roman" w:hAnsi="Times New Roman" w:cs="Times New Roman"/>
+            <w:noProof/>
           </w:rPr>
           <w:t>2</w:t>
         </w:r>
@@ -996,14 +982,14 @@
   </w:sdt>
   <w:p>
     <w:pPr>
-      <w:pStyle w:val="Kopfzeile"/>
+      <w:pStyle w:val="Header"/>
     </w:pPr>
   </w:p>
 </w:hdr>
 </file>
 
 <file path=word/numbering.xml><?xml version="1.0" encoding="utf-8"?>
-<w:numbering xmlns:wpc="http://schemas.microsoft.com/office/word/2010/wordprocessingCanvas" xmlns:cx="http://schemas.microsoft.com/office/drawing/2014/chartex" xmlns:cx1="http://schemas.microsoft.com/office/drawing/2015/9/8/chartex" xmlns:cx2="http://schemas.microsoft.com/office/drawing/2015/10/21/chartex" xmlns:cx3="http://schemas.microsoft.com/office/drawing/2016/5/9/chartex" xmlns:cx4="http://schemas.microsoft.com/office/drawing/2016/5/10/chartex" xmlns:cx5="http://schemas.microsoft.com/office/drawing/2016/5/11/chartex" xmlns:cx6="http://schemas.microsoft.com/office/drawing/2016/5/12/chartex" xmlns:cx7="http://schemas.microsoft.com/office/drawing/2016/5/13/chartex" xmlns:cx8="http://schemas.microsoft.com/office/drawing/2016/5/14/chartex" xmlns:mc="http://schemas.openxmlformats.org/markup-compatibility/2006" xmlns:aink="http://schemas.microsoft.com/office/drawing/2016/ink" xmlns:am3d="http://schemas.microsoft.com/office/drawing/2017/model3d" xmlns:o="urn:schemas-microsoft-com:office:office" xmlns:r="http://schemas.openxmlformats.org/officeDocument/2006/relationships" xmlns:m="http://schemas.openxmlformats.org/officeDocument/2006/math" xmlns:v="urn:schemas-microsoft-com:vml" xmlns:wp14="http://schemas.microsoft.com/office/word/2010/wordprocessingDrawing" xmlns:wp="http://schemas.openxmlformats.org/drawingml/2006/wordprocessingDrawing" xmlns:w10="urn:schemas-microsoft-com:office:word" xmlns:w="http://schemas.openxmlformats.org/wordprocessingml/2006/main" xmlns:w14="http://schemas.microsoft.com/office/word/2010/wordml" xmlns:w15="http://schemas.microsoft.com/office/word/2012/wordml" xmlns:w16cid="http://schemas.microsoft.com/office/word/2016/wordml/cid" xmlns:w16se="http://schemas.microsoft.com/office/word/2015/wordml/symex" xmlns:wpg="http://schemas.microsoft.com/office/word/2010/wordprocessingGroup" xmlns:wpi="http://schemas.microsoft.com/office/word/2010/wordprocessingInk" xmlns:wne="http://schemas.microsoft.com/office/word/2006/wordml" xmlns:wps="http://schemas.microsoft.com/office/word/2010/wordprocessingShape" mc:Ignorable="w14 w15 w16se w16cid wp14">
+<w:numbering xmlns:wpc="http://schemas.microsoft.com/office/word/2010/wordprocessingCanvas" xmlns:cx="http://schemas.microsoft.com/office/drawing/2014/chartex" xmlns:mc="http://schemas.openxmlformats.org/markup-compatibility/2006" xmlns:o="urn:schemas-microsoft-com:office:office" xmlns:r="http://schemas.openxmlformats.org/officeDocument/2006/relationships" xmlns:m="http://schemas.openxmlformats.org/officeDocument/2006/math" xmlns:v="urn:schemas-microsoft-com:vml" xmlns:wp14="http://schemas.microsoft.com/office/word/2010/wordprocessingDrawing" xmlns:wp="http://schemas.openxmlformats.org/drawingml/2006/wordprocessingDrawing" xmlns:w10="urn:schemas-microsoft-com:office:word" xmlns:w="http://schemas.openxmlformats.org/wordprocessingml/2006/main" xmlns:w14="http://schemas.microsoft.com/office/word/2010/wordml" xmlns:w15="http://schemas.microsoft.com/office/word/2012/wordml" xmlns:w16se="http://schemas.microsoft.com/office/word/2015/wordml/symex" xmlns:wpg="http://schemas.microsoft.com/office/word/2010/wordprocessingGroup" xmlns:wpi="http://schemas.microsoft.com/office/word/2010/wordprocessingInk" xmlns:wne="http://schemas.microsoft.com/office/word/2006/wordml" xmlns:wps="http://schemas.microsoft.com/office/word/2010/wordprocessingShape" mc:Ignorable="w14 w15 w16se wp14">
   <w:abstractNum w:abstractNumId="0" w15:restartNumberingAfterBreak="0">
     <w:nsid w:val="FFFFFF7C"/>
     <w:multiLevelType w:val="singleLevel"/>
@@ -1503,7 +1489,7 @@
     <w:lvl w:ilvl="0">
       <w:start w:val="1"/>
       <w:numFmt w:val="decimal"/>
-      <w:pStyle w:val="berschrift1"/>
+      <w:pStyle w:val="Heading1"/>
       <w:lvlText w:val="%1"/>
       <w:lvlJc w:val="left"/>
       <w:pPr>
@@ -1516,7 +1502,7 @@
     <w:lvl w:ilvl="1">
       <w:start w:val="1"/>
       <w:numFmt w:val="decimal"/>
-      <w:pStyle w:val="berschrift2"/>
+      <w:pStyle w:val="Heading2"/>
       <w:lvlText w:val="%1.%2"/>
       <w:lvlJc w:val="left"/>
       <w:pPr>
@@ -1529,7 +1515,7 @@
     <w:lvl w:ilvl="2">
       <w:start w:val="1"/>
       <w:numFmt w:val="decimal"/>
-      <w:pStyle w:val="berschrift3"/>
+      <w:pStyle w:val="Heading3"/>
       <w:lvlText w:val="%1.%2.%3"/>
       <w:lvlJc w:val="left"/>
       <w:pPr>
@@ -1542,7 +1528,7 @@
     <w:lvl w:ilvl="3">
       <w:start w:val="1"/>
       <w:numFmt w:val="decimal"/>
-      <w:pStyle w:val="berschrift4"/>
+      <w:pStyle w:val="Heading4"/>
       <w:lvlText w:val="%1.%2.%3.%4"/>
       <w:lvlJc w:val="left"/>
       <w:pPr>
@@ -1555,7 +1541,7 @@
     <w:lvl w:ilvl="4">
       <w:start w:val="1"/>
       <w:numFmt w:val="decimal"/>
-      <w:pStyle w:val="berschrift5"/>
+      <w:pStyle w:val="Heading5"/>
       <w:lvlText w:val="%1.%2.%3.%4.%5"/>
       <w:lvlJc w:val="left"/>
       <w:pPr>
@@ -1568,7 +1554,7 @@
     <w:lvl w:ilvl="5">
       <w:start w:val="1"/>
       <w:numFmt w:val="decimal"/>
-      <w:pStyle w:val="berschrift6"/>
+      <w:pStyle w:val="Heading6"/>
       <w:lvlText w:val="%1.%2.%3.%4.%5.%6"/>
       <w:lvlJc w:val="left"/>
       <w:pPr>
@@ -1581,7 +1567,7 @@
     <w:lvl w:ilvl="6">
       <w:start w:val="1"/>
       <w:numFmt w:val="decimal"/>
-      <w:pStyle w:val="berschrift7"/>
+      <w:pStyle w:val="Heading7"/>
       <w:lvlText w:val="%1.%2.%3.%4.%5.%6.%7"/>
       <w:lvlJc w:val="left"/>
       <w:pPr>
@@ -1594,7 +1580,7 @@
     <w:lvl w:ilvl="7">
       <w:start w:val="1"/>
       <w:numFmt w:val="decimal"/>
-      <w:pStyle w:val="berschrift8"/>
+      <w:pStyle w:val="Heading8"/>
       <w:lvlText w:val="%1.%2.%3.%4.%5.%6.%7.%8"/>
       <w:lvlJc w:val="left"/>
       <w:pPr>
@@ -1607,7 +1593,7 @@
     <w:lvl w:ilvl="8">
       <w:start w:val="1"/>
       <w:numFmt w:val="decimal"/>
-      <w:pStyle w:val="berschrift9"/>
+      <w:pStyle w:val="Heading9"/>
       <w:lvlText w:val="%1.%2.%3.%4.%5.%6.%7.%8.%9"/>
       <w:lvlJc w:val="left"/>
       <w:pPr>
@@ -1765,7 +1751,7 @@
 </file>
 
 <file path=word/styles.xml><?xml version="1.0" encoding="utf-8"?>
-<w:styles xmlns:mc="http://schemas.openxmlformats.org/markup-compatibility/2006" xmlns:r="http://schemas.openxmlformats.org/officeDocument/2006/relationships" xmlns:w="http://schemas.openxmlformats.org/wordprocessingml/2006/main" xmlns:w14="http://schemas.microsoft.com/office/word/2010/wordml" xmlns:w15="http://schemas.microsoft.com/office/word/2012/wordml" xmlns:w16cid="http://schemas.microsoft.com/office/word/2016/wordml/cid" xmlns:w16se="http://schemas.microsoft.com/office/word/2015/wordml/symex" mc:Ignorable="w14 w15 w16se w16cid">
+<w:styles xmlns:mc="http://schemas.openxmlformats.org/markup-compatibility/2006" xmlns:r="http://schemas.openxmlformats.org/officeDocument/2006/relationships" xmlns:w="http://schemas.openxmlformats.org/wordprocessingml/2006/main" xmlns:w14="http://schemas.microsoft.com/office/word/2010/wordml" xmlns:w15="http://schemas.microsoft.com/office/word/2012/wordml" xmlns:w16se="http://schemas.microsoft.com/office/word/2015/wordml/symex" mc:Ignorable="w14 w15 w16se">
   <w:docDefaults>
     <w:rPrDefault>
       <w:rPr>
@@ -1781,7 +1767,7 @@
       </w:pPr>
     </w:pPrDefault>
   </w:docDefaults>
-  <w:latentStyles w:defLockedState="0" w:defUIPriority="0" w:defSemiHidden="0" w:defUnhideWhenUsed="0" w:defQFormat="0" w:count="376">
+  <w:latentStyles w:defLockedState="0" w:defUIPriority="0" w:defSemiHidden="0" w:defUnhideWhenUsed="0" w:defQFormat="0" w:count="371">
     <w:lsdException w:name="heading 6" w:semiHidden="1" w:unhideWhenUsed="1"/>
     <w:lsdException w:name="index 3" w:semiHidden="1" w:unhideWhenUsed="1"/>
     <w:lsdException w:name="index 4" w:semiHidden="1" w:unhideWhenUsed="1"/>
@@ -2112,20 +2098,15 @@
     <w:lsdException w:name="List Table 5 Dark Accent 6" w:uiPriority="50"/>
     <w:lsdException w:name="List Table 6 Colorful Accent 6" w:uiPriority="51"/>
     <w:lsdException w:name="List Table 7 Colorful Accent 6" w:uiPriority="52"/>
-    <w:lsdException w:name="Mention" w:semiHidden="1" w:uiPriority="99" w:unhideWhenUsed="1"/>
-    <w:lsdException w:name="Smart Hyperlink" w:semiHidden="1" w:uiPriority="99" w:unhideWhenUsed="1"/>
-    <w:lsdException w:name="Hashtag" w:semiHidden="1" w:uiPriority="99" w:unhideWhenUsed="1"/>
-    <w:lsdException w:name="Unresolved Mention" w:semiHidden="1" w:uiPriority="99" w:unhideWhenUsed="1"/>
-    <w:lsdException w:name="Smart Link" w:semiHidden="1" w:uiPriority="99" w:unhideWhenUsed="1"/>
   </w:latentStyles>
-  <w:style w:type="paragraph" w:default="1" w:styleId="Standard">
+  <w:style w:type="paragraph" w:default="1" w:styleId="Normal">
     <w:name w:val="Normal"/>
     <w:qFormat/>
   </w:style>
-  <w:style w:type="paragraph" w:styleId="berschrift1">
+  <w:style w:type="paragraph" w:styleId="Heading1">
     <w:name w:val="heading 1"/>
-    <w:basedOn w:val="Standard"/>
-    <w:next w:val="Textkrper"/>
+    <w:basedOn w:val="Normal"/>
+    <w:next w:val="BodyText"/>
     <w:uiPriority w:val="9"/>
     <w:qFormat/>
     <w:rsid w:val="00DF4C3C"/>
@@ -2147,10 +2128,10 @@
       <w:szCs w:val="32"/>
     </w:rPr>
   </w:style>
-  <w:style w:type="paragraph" w:styleId="berschrift2">
+  <w:style w:type="paragraph" w:styleId="Heading2">
     <w:name w:val="heading 2"/>
-    <w:basedOn w:val="Standard"/>
-    <w:next w:val="Textkrper"/>
+    <w:basedOn w:val="Normal"/>
+    <w:next w:val="BodyText"/>
     <w:uiPriority w:val="9"/>
     <w:unhideWhenUsed/>
     <w:qFormat/>
@@ -2173,10 +2154,10 @@
       <w:szCs w:val="28"/>
     </w:rPr>
   </w:style>
-  <w:style w:type="paragraph" w:styleId="berschrift3">
+  <w:style w:type="paragraph" w:styleId="Heading3">
     <w:name w:val="heading 3"/>
-    <w:basedOn w:val="Standard"/>
-    <w:next w:val="Textkrper"/>
+    <w:basedOn w:val="Normal"/>
+    <w:next w:val="BodyText"/>
     <w:uiPriority w:val="9"/>
     <w:unhideWhenUsed/>
     <w:qFormat/>
@@ -2198,10 +2179,10 @@
       <w:sz w:val="26"/>
     </w:rPr>
   </w:style>
-  <w:style w:type="paragraph" w:styleId="berschrift4">
+  <w:style w:type="paragraph" w:styleId="Heading4">
     <w:name w:val="heading 4"/>
-    <w:basedOn w:val="Standard"/>
-    <w:next w:val="Textkrper"/>
+    <w:basedOn w:val="Normal"/>
+    <w:next w:val="BodyText"/>
     <w:uiPriority w:val="9"/>
     <w:unhideWhenUsed/>
     <w:qFormat/>
@@ -2223,10 +2204,10 @@
       <w:sz w:val="26"/>
     </w:rPr>
   </w:style>
-  <w:style w:type="paragraph" w:styleId="berschrift5">
+  <w:style w:type="paragraph" w:styleId="Heading5">
     <w:name w:val="heading 5"/>
-    <w:basedOn w:val="Standard"/>
-    <w:next w:val="Textkrper"/>
+    <w:basedOn w:val="Normal"/>
+    <w:next w:val="BodyText"/>
     <w:uiPriority w:val="9"/>
     <w:unhideWhenUsed/>
     <w:qFormat/>
@@ -2248,10 +2229,10 @@
       <w:sz w:val="26"/>
     </w:rPr>
   </w:style>
-  <w:style w:type="paragraph" w:styleId="berschrift6">
+  <w:style w:type="paragraph" w:styleId="Heading6">
     <w:name w:val="heading 6"/>
-    <w:basedOn w:val="Standard"/>
-    <w:next w:val="Textkrper"/>
+    <w:basedOn w:val="Normal"/>
+    <w:next w:val="BodyText"/>
     <w:uiPriority w:val="9"/>
     <w:unhideWhenUsed/>
     <w:qFormat/>
@@ -2272,10 +2253,10 @@
       <w:sz w:val="26"/>
     </w:rPr>
   </w:style>
-  <w:style w:type="paragraph" w:styleId="berschrift7">
+  <w:style w:type="paragraph" w:styleId="Heading7">
     <w:name w:val="heading 7"/>
-    <w:basedOn w:val="Standard"/>
-    <w:next w:val="Textkrper"/>
+    <w:basedOn w:val="Normal"/>
+    <w:next w:val="BodyText"/>
     <w:uiPriority w:val="9"/>
     <w:unhideWhenUsed/>
     <w:qFormat/>
@@ -2296,10 +2277,10 @@
       <w:sz w:val="26"/>
     </w:rPr>
   </w:style>
-  <w:style w:type="paragraph" w:styleId="berschrift8">
+  <w:style w:type="paragraph" w:styleId="Heading8">
     <w:name w:val="heading 8"/>
-    <w:basedOn w:val="Standard"/>
-    <w:next w:val="Textkrper"/>
+    <w:basedOn w:val="Normal"/>
+    <w:next w:val="BodyText"/>
     <w:uiPriority w:val="9"/>
     <w:unhideWhenUsed/>
     <w:qFormat/>
@@ -2320,10 +2301,10 @@
       <w:sz w:val="26"/>
     </w:rPr>
   </w:style>
-  <w:style w:type="paragraph" w:styleId="berschrift9">
+  <w:style w:type="paragraph" w:styleId="Heading9">
     <w:name w:val="heading 9"/>
-    <w:basedOn w:val="Standard"/>
-    <w:next w:val="Textkrper"/>
+    <w:basedOn w:val="Normal"/>
+    <w:next w:val="BodyText"/>
     <w:uiPriority w:val="9"/>
     <w:unhideWhenUsed/>
     <w:qFormat/>
@@ -2344,13 +2325,13 @@
       <w:sz w:val="26"/>
     </w:rPr>
   </w:style>
-  <w:style w:type="character" w:default="1" w:styleId="Absatz-Standardschriftart">
+  <w:style w:type="character" w:default="1" w:styleId="DefaultParagraphFont">
     <w:name w:val="Default Paragraph Font"/>
     <w:uiPriority w:val="1"/>
     <w:semiHidden/>
     <w:unhideWhenUsed/>
   </w:style>
-  <w:style w:type="table" w:default="1" w:styleId="NormaleTabelle">
+  <w:style w:type="table" w:default="1" w:styleId="TableNormal">
     <w:name w:val="Normal Table"/>
     <w:uiPriority w:val="99"/>
     <w:semiHidden/>
@@ -2365,51 +2346,50 @@
       </w:tblCellMar>
     </w:tblPr>
   </w:style>
-  <w:style w:type="numbering" w:default="1" w:styleId="KeineListe">
+  <w:style w:type="numbering" w:default="1" w:styleId="NoList">
     <w:name w:val="No List"/>
     <w:uiPriority w:val="99"/>
     <w:semiHidden/>
     <w:unhideWhenUsed/>
   </w:style>
-  <w:style w:type="paragraph" w:styleId="Textkrper">
+  <w:style w:type="paragraph" w:styleId="BodyText">
     <w:name w:val="Body Text"/>
-    <w:basedOn w:val="Standard"/>
-    <w:link w:val="TextkrperZchn"/>
+    <w:basedOn w:val="Normal"/>
+    <w:link w:val="BodyTextChar"/>
+    <w:autoRedefine/>
     <w:qFormat/>
-    <w:rsid w:val="00943A19"/>
-    <w:pPr>
-      <w:spacing w:before="180" w:after="180"/>
+    <w:rsid w:val="008D31A4"/>
+    <w:pPr>
+      <w:spacing w:before="180" w:after="180" w:line="360" w:lineRule="auto"/>
+      <w:jc w:val="both"/>
     </w:pPr>
     <w:rPr>
       <w:rFonts w:ascii="Arial" w:hAnsi="Arial"/>
-      <w:b/>
       <w:sz w:val="20"/>
     </w:rPr>
   </w:style>
   <w:style w:type="paragraph" w:customStyle="1" w:styleId="FirstParagraph">
     <w:name w:val="First Paragraph"/>
-    <w:basedOn w:val="Textkrper"/>
-    <w:next w:val="Textkrper"/>
+    <w:basedOn w:val="BodyText"/>
+    <w:next w:val="BodyText"/>
+    <w:autoRedefine/>
     <w:qFormat/>
+    <w:rsid w:val="008D31A4"/>
   </w:style>
   <w:style w:type="paragraph" w:customStyle="1" w:styleId="Compact">
     <w:name w:val="Compact"/>
-    <w:basedOn w:val="Textkrper"/>
+    <w:basedOn w:val="BodyText"/>
+    <w:autoRedefine/>
     <w:qFormat/>
-    <w:rsid w:val="00943A19"/>
+    <w:rsid w:val="008D31A4"/>
     <w:pPr>
       <w:spacing w:before="36" w:after="36"/>
     </w:pPr>
-    <w:rPr>
-      <w:rFonts w:ascii="Times New Roman" w:hAnsi="Times New Roman"/>
-      <w:b w:val="0"/>
-      <w:sz w:val="24"/>
-    </w:rPr>
-  </w:style>
-  <w:style w:type="paragraph" w:styleId="Titel">
+  </w:style>
+  <w:style w:type="paragraph" w:styleId="Title">
     <w:name w:val="Title"/>
-    <w:basedOn w:val="Standard"/>
-    <w:next w:val="Textkrper"/>
+    <w:basedOn w:val="Normal"/>
+    <w:next w:val="BodyText"/>
     <w:qFormat/>
     <w:pPr>
       <w:keepNext/>
@@ -2426,10 +2406,10 @@
       <w:szCs w:val="36"/>
     </w:rPr>
   </w:style>
-  <w:style w:type="paragraph" w:styleId="Untertitel">
+  <w:style w:type="paragraph" w:styleId="Subtitle">
     <w:name w:val="Subtitle"/>
-    <w:basedOn w:val="Titel"/>
-    <w:next w:val="Textkrper"/>
+    <w:basedOn w:val="Title"/>
+    <w:next w:val="BodyText"/>
     <w:qFormat/>
     <w:pPr>
       <w:spacing w:before="240"/>
@@ -2441,48 +2421,62 @@
   </w:style>
   <w:style w:type="paragraph" w:customStyle="1" w:styleId="Author">
     <w:name w:val="Author"/>
-    <w:next w:val="Textkrper"/>
+    <w:next w:val="BodyText"/>
+    <w:autoRedefine/>
     <w:qFormat/>
+    <w:rsid w:val="008D31A4"/>
     <w:pPr>
       <w:keepNext/>
       <w:keepLines/>
       <w:jc w:val="center"/>
     </w:pPr>
-  </w:style>
-  <w:style w:type="paragraph" w:styleId="Datum">
+    <w:rPr>
+      <w:rFonts w:ascii="Arial" w:hAnsi="Arial"/>
+    </w:rPr>
+  </w:style>
+  <w:style w:type="paragraph" w:styleId="Date">
     <w:name w:val="Date"/>
-    <w:next w:val="Textkrper"/>
+    <w:next w:val="BodyText"/>
+    <w:autoRedefine/>
     <w:qFormat/>
+    <w:rsid w:val="008D31A4"/>
     <w:pPr>
       <w:keepNext/>
       <w:keepLines/>
       <w:jc w:val="center"/>
     </w:pPr>
+    <w:rPr>
+      <w:rFonts w:ascii="Arial" w:hAnsi="Arial"/>
+    </w:rPr>
   </w:style>
   <w:style w:type="paragraph" w:customStyle="1" w:styleId="Abstract">
     <w:name w:val="Abstract"/>
-    <w:basedOn w:val="Standard"/>
-    <w:next w:val="Textkrper"/>
+    <w:basedOn w:val="Normal"/>
+    <w:next w:val="BodyText"/>
+    <w:autoRedefine/>
     <w:qFormat/>
+    <w:rsid w:val="008D31A4"/>
     <w:pPr>
       <w:keepNext/>
       <w:keepLines/>
       <w:spacing w:before="300" w:after="300"/>
+      <w:jc w:val="both"/>
     </w:pPr>
     <w:rPr>
+      <w:rFonts w:ascii="Arial" w:hAnsi="Arial"/>
       <w:sz w:val="20"/>
       <w:szCs w:val="20"/>
     </w:rPr>
   </w:style>
-  <w:style w:type="paragraph" w:styleId="Literaturverzeichnis">
+  <w:style w:type="paragraph" w:styleId="Bibliography">
     <w:name w:val="Bibliography"/>
-    <w:basedOn w:val="Standard"/>
+    <w:basedOn w:val="Normal"/>
     <w:qFormat/>
   </w:style>
-  <w:style w:type="paragraph" w:styleId="Blocktext">
+  <w:style w:type="paragraph" w:styleId="BlockText">
     <w:name w:val="Block Text"/>
-    <w:basedOn w:val="Textkrper"/>
-    <w:next w:val="Textkrper"/>
+    <w:basedOn w:val="BodyText"/>
+    <w:next w:val="BodyText"/>
     <w:uiPriority w:val="9"/>
     <w:unhideWhenUsed/>
     <w:qFormat/>
@@ -2491,31 +2485,75 @@
       <w:ind w:left="480" w:right="480"/>
     </w:pPr>
   </w:style>
-  <w:style w:type="paragraph" w:styleId="Funotentext">
+  <w:style w:type="paragraph" w:styleId="FootnoteText">
     <w:name w:val="footnote text"/>
-    <w:basedOn w:val="Standard"/>
+    <w:basedOn w:val="Normal"/>
     <w:uiPriority w:val="9"/>
     <w:unhideWhenUsed/>
     <w:qFormat/>
   </w:style>
   <w:style w:type="table" w:customStyle="1" w:styleId="Table">
     <w:name w:val="Table"/>
+    <w:basedOn w:val="GridTable1Light"/>
     <w:semiHidden/>
     <w:unhideWhenUsed/>
     <w:qFormat/>
-    <w:tblPr>
-      <w:tblInd w:w="0" w:type="dxa"/>
-      <w:tblCellMar>
-        <w:top w:w="0" w:type="dxa"/>
-        <w:left w:w="108" w:type="dxa"/>
-        <w:bottom w:w="0" w:type="dxa"/>
-        <w:right w:w="108" w:type="dxa"/>
-      </w:tblCellMar>
-    </w:tblPr>
+    <w:rsid w:val="008F3A26"/>
+    <w:rPr>
+      <w:rFonts w:ascii="Arial" w:hAnsi="Arial"/>
+      <w:sz w:val="20"/>
+      <w:szCs w:val="20"/>
+      <w:lang w:val="en-CA" w:eastAsia="en-CA"/>
+    </w:rPr>
+    <w:tblPr/>
+    <w:tcPr>
+      <w:vAlign w:val="center"/>
+    </w:tcPr>
+    <w:tblStylePr w:type="firstRow">
+      <w:rPr>
+        <w:b/>
+        <w:bCs/>
+      </w:rPr>
+      <w:tblPr/>
+      <w:tcPr>
+        <w:tcBorders>
+          <w:bottom w:val="single" w:sz="12" w:space="0" w:color="666666" w:themeColor="text1" w:themeTint="99"/>
+        </w:tcBorders>
+      </w:tcPr>
+    </w:tblStylePr>
+    <w:tblStylePr w:type="lastRow">
+      <w:rPr>
+        <w:b w:val="0"/>
+        <w:bCs/>
+      </w:rPr>
+      <w:tblPr/>
+      <w:tcPr>
+        <w:tcBorders>
+          <w:top w:val="single" w:sz="4" w:space="0" w:color="BFBFBF" w:themeColor="background1" w:themeShade="BF"/>
+        </w:tcBorders>
+      </w:tcPr>
+    </w:tblStylePr>
+    <w:tblStylePr w:type="firstCol">
+      <w:rPr>
+        <w:b/>
+        <w:bCs/>
+      </w:rPr>
+    </w:tblStylePr>
+    <w:tblStylePr w:type="lastCol">
+      <w:rPr>
+        <w:b w:val="0"/>
+        <w:bCs/>
+      </w:rPr>
+    </w:tblStylePr>
+    <w:tblStylePr w:type="swCell">
+      <w:rPr>
+        <w:b/>
+      </w:rPr>
+    </w:tblStylePr>
   </w:style>
   <w:style w:type="paragraph" w:customStyle="1" w:styleId="DefinitionTerm">
     <w:name w:val="Definition Term"/>
-    <w:basedOn w:val="Standard"/>
+    <w:basedOn w:val="Normal"/>
     <w:next w:val="Definition"/>
     <w:pPr>
       <w:keepNext/>
@@ -2528,12 +2566,12 @@
   </w:style>
   <w:style w:type="paragraph" w:customStyle="1" w:styleId="Definition">
     <w:name w:val="Definition"/>
-    <w:basedOn w:val="Standard"/>
-  </w:style>
-  <w:style w:type="paragraph" w:styleId="Beschriftung">
+    <w:basedOn w:val="Normal"/>
+  </w:style>
+  <w:style w:type="paragraph" w:styleId="Caption">
     <w:name w:val="caption"/>
-    <w:basedOn w:val="Standard"/>
-    <w:link w:val="BeschriftungZchn"/>
+    <w:basedOn w:val="Normal"/>
+    <w:link w:val="CaptionChar"/>
     <w:pPr>
       <w:spacing w:after="120"/>
     </w:pPr>
@@ -2543,7 +2581,7 @@
   </w:style>
   <w:style w:type="paragraph" w:customStyle="1" w:styleId="TableCaption">
     <w:name w:val="Table Caption"/>
-    <w:basedOn w:val="Beschriftung"/>
+    <w:basedOn w:val="Caption"/>
     <w:rsid w:val="00CB69FF"/>
     <w:pPr>
       <w:keepNext/>
@@ -2558,7 +2596,7 @@
   </w:style>
   <w:style w:type="paragraph" w:customStyle="1" w:styleId="ImageCaption">
     <w:name w:val="Image Caption"/>
-    <w:basedOn w:val="Beschriftung"/>
+    <w:basedOn w:val="Caption"/>
     <w:rsid w:val="00CB69FF"/>
     <w:rPr>
       <w:rFonts w:ascii="Arial" w:hAnsi="Arial"/>
@@ -2569,7 +2607,7 @@
   </w:style>
   <w:style w:type="paragraph" w:customStyle="1" w:styleId="Figure">
     <w:name w:val="Figure"/>
-    <w:basedOn w:val="Standard"/>
+    <w:basedOn w:val="Normal"/>
   </w:style>
   <w:style w:type="paragraph" w:customStyle="1" w:styleId="CaptionedFigure">
     <w:name w:val="Captioned Figure"/>
@@ -2578,22 +2616,22 @@
       <w:keepNext/>
     </w:pPr>
   </w:style>
-  <w:style w:type="character" w:customStyle="1" w:styleId="BeschriftungZchn">
-    <w:name w:val="Beschriftung Zchn"/>
-    <w:basedOn w:val="Absatz-Standardschriftart"/>
-    <w:link w:val="Beschriftung"/>
+  <w:style w:type="character" w:customStyle="1" w:styleId="CaptionChar">
+    <w:name w:val="Caption Char"/>
+    <w:basedOn w:val="DefaultParagraphFont"/>
+    <w:link w:val="Caption"/>
   </w:style>
   <w:style w:type="character" w:customStyle="1" w:styleId="VerbatimChar">
     <w:name w:val="Verbatim Char"/>
-    <w:basedOn w:val="BeschriftungZchn"/>
+    <w:basedOn w:val="CaptionChar"/>
     <w:rPr>
       <w:rFonts w:ascii="Consolas" w:hAnsi="Consolas"/>
       <w:sz w:val="22"/>
     </w:rPr>
   </w:style>
-  <w:style w:type="character" w:styleId="Funotenzeichen">
+  <w:style w:type="character" w:styleId="FootnoteReference">
     <w:name w:val="footnote reference"/>
-    <w:basedOn w:val="BeschriftungZchn"/>
+    <w:basedOn w:val="CaptionChar"/>
     <w:rPr>
       <w:vertAlign w:val="superscript"/>
     </w:rPr>
@@ -2606,10 +2644,10 @@
       <w:color w:val="0000FF"/>
     </w:rPr>
   </w:style>
-  <w:style w:type="paragraph" w:styleId="Inhaltsverzeichnisberschrift">
+  <w:style w:type="paragraph" w:styleId="TOCHeading">
     <w:name w:val="TOC Heading"/>
     <w:aliases w:val="RE_TableOfContent"/>
-    <w:next w:val="Textkrper"/>
+    <w:next w:val="BodyText"/>
     <w:uiPriority w:val="39"/>
     <w:unhideWhenUsed/>
     <w:qFormat/>
@@ -2623,10 +2661,10 @@
       <w:szCs w:val="32"/>
     </w:rPr>
   </w:style>
-  <w:style w:type="paragraph" w:styleId="Kopfzeile">
+  <w:style w:type="paragraph" w:styleId="Header">
     <w:name w:val="header"/>
-    <w:basedOn w:val="Standard"/>
-    <w:link w:val="KopfzeileZchn"/>
+    <w:basedOn w:val="Normal"/>
+    <w:link w:val="HeaderChar"/>
     <w:unhideWhenUsed/>
     <w:rsid w:val="00237720"/>
     <w:pPr>
@@ -2637,16 +2675,16 @@
       <w:spacing w:after="0"/>
     </w:pPr>
   </w:style>
-  <w:style w:type="character" w:customStyle="1" w:styleId="KopfzeileZchn">
-    <w:name w:val="Kopfzeile Zchn"/>
-    <w:basedOn w:val="Absatz-Standardschriftart"/>
-    <w:link w:val="Kopfzeile"/>
+  <w:style w:type="character" w:customStyle="1" w:styleId="HeaderChar">
+    <w:name w:val="Header Char"/>
+    <w:basedOn w:val="DefaultParagraphFont"/>
+    <w:link w:val="Header"/>
     <w:rsid w:val="00237720"/>
   </w:style>
-  <w:style w:type="paragraph" w:styleId="Fuzeile">
+  <w:style w:type="paragraph" w:styleId="Footer">
     <w:name w:val="footer"/>
-    <w:basedOn w:val="Standard"/>
-    <w:link w:val="FuzeileZchn"/>
+    <w:basedOn w:val="Normal"/>
+    <w:link w:val="FooterChar"/>
     <w:uiPriority w:val="99"/>
     <w:unhideWhenUsed/>
     <w:rsid w:val="00237720"/>
@@ -2658,10 +2696,10 @@
       <w:spacing w:after="0"/>
     </w:pPr>
   </w:style>
-  <w:style w:type="character" w:customStyle="1" w:styleId="FuzeileZchn">
-    <w:name w:val="Fußzeile Zchn"/>
-    <w:basedOn w:val="Absatz-Standardschriftart"/>
-    <w:link w:val="Fuzeile"/>
+  <w:style w:type="character" w:customStyle="1" w:styleId="FooterChar">
+    <w:name w:val="Footer Char"/>
+    <w:basedOn w:val="DefaultParagraphFont"/>
+    <w:link w:val="Footer"/>
     <w:uiPriority w:val="99"/>
     <w:rsid w:val="00237720"/>
   </w:style>
@@ -2675,21 +2713,20 @@
       </w:numPr>
     </w:pPr>
   </w:style>
-  <w:style w:type="character" w:customStyle="1" w:styleId="TextkrperZchn">
-    <w:name w:val="Textkörper Zchn"/>
-    <w:basedOn w:val="Absatz-Standardschriftart"/>
-    <w:link w:val="Textkrper"/>
-    <w:rsid w:val="00943A19"/>
+  <w:style w:type="character" w:customStyle="1" w:styleId="BodyTextChar">
+    <w:name w:val="Body Text Char"/>
+    <w:basedOn w:val="DefaultParagraphFont"/>
+    <w:link w:val="BodyText"/>
+    <w:rsid w:val="008D31A4"/>
     <w:rPr>
       <w:rFonts w:ascii="Arial" w:hAnsi="Arial"/>
-      <w:b/>
       <w:sz w:val="20"/>
     </w:rPr>
   </w:style>
-  <w:style w:type="paragraph" w:styleId="Verzeichnis2">
+  <w:style w:type="paragraph" w:styleId="TOC2">
     <w:name w:val="toc 2"/>
-    <w:basedOn w:val="Standard"/>
-    <w:next w:val="Standard"/>
+    <w:basedOn w:val="Normal"/>
+    <w:next w:val="Normal"/>
     <w:autoRedefine/>
     <w:uiPriority w:val="39"/>
     <w:unhideWhenUsed/>
@@ -2707,10 +2744,10 @@
       <w:color w:val="0000FF"/>
     </w:rPr>
   </w:style>
-  <w:style w:type="paragraph" w:styleId="Verzeichnis1">
+  <w:style w:type="paragraph" w:styleId="TOC1">
     <w:name w:val="toc 1"/>
-    <w:basedOn w:val="Standard"/>
-    <w:next w:val="Standard"/>
+    <w:basedOn w:val="Normal"/>
+    <w:next w:val="Normal"/>
     <w:autoRedefine/>
     <w:uiPriority w:val="39"/>
     <w:unhideWhenUsed/>
@@ -2725,10 +2762,10 @@
       <w:color w:val="0000FF"/>
     </w:rPr>
   </w:style>
-  <w:style w:type="paragraph" w:styleId="Verzeichnis3">
+  <w:style w:type="paragraph" w:styleId="TOC3">
     <w:name w:val="toc 3"/>
-    <w:basedOn w:val="Standard"/>
-    <w:next w:val="Standard"/>
+    <w:basedOn w:val="Normal"/>
+    <w:next w:val="Normal"/>
     <w:autoRedefine/>
     <w:uiPriority w:val="39"/>
     <w:unhideWhenUsed/>
@@ -2746,10 +2783,10 @@
       <w:color w:val="0000FF"/>
     </w:rPr>
   </w:style>
-  <w:style w:type="paragraph" w:styleId="Verzeichnis4">
+  <w:style w:type="paragraph" w:styleId="TOC4">
     <w:name w:val="toc 4"/>
-    <w:basedOn w:val="Standard"/>
-    <w:next w:val="Standard"/>
+    <w:basedOn w:val="Normal"/>
+    <w:next w:val="Normal"/>
     <w:autoRedefine/>
     <w:uiPriority w:val="39"/>
     <w:unhideWhenUsed/>
@@ -2767,10 +2804,10 @@
       <w:color w:val="0000FF"/>
     </w:rPr>
   </w:style>
-  <w:style w:type="paragraph" w:styleId="Verzeichnis5">
+  <w:style w:type="paragraph" w:styleId="TOC5">
     <w:name w:val="toc 5"/>
-    <w:basedOn w:val="Standard"/>
-    <w:next w:val="Standard"/>
+    <w:basedOn w:val="Normal"/>
+    <w:next w:val="Normal"/>
     <w:autoRedefine/>
     <w:uiPriority w:val="39"/>
     <w:unhideWhenUsed/>
@@ -2790,8 +2827,8 @@
   </w:style>
   <w:style w:type="paragraph" w:styleId="Index1">
     <w:name w:val="index 1"/>
-    <w:basedOn w:val="Standard"/>
-    <w:next w:val="Standard"/>
+    <w:basedOn w:val="Normal"/>
+    <w:next w:val="Normal"/>
     <w:autoRedefine/>
     <w:rsid w:val="00830389"/>
     <w:pPr>
@@ -2799,10 +2836,10 @@
       <w:ind w:left="240" w:hanging="240"/>
     </w:pPr>
   </w:style>
-  <w:style w:type="paragraph" w:styleId="Abbildungsverzeichnis">
+  <w:style w:type="paragraph" w:styleId="TableofFigures">
     <w:name w:val="table of figures"/>
-    <w:basedOn w:val="Standard"/>
-    <w:next w:val="Standard"/>
+    <w:basedOn w:val="Normal"/>
+    <w:next w:val="Normal"/>
     <w:uiPriority w:val="99"/>
     <w:unhideWhenUsed/>
     <w:rsid w:val="00162E8B"/>
@@ -2813,6 +2850,62 @@
       <w:rFonts w:ascii="Times New Roman" w:hAnsi="Times New Roman"/>
       <w:color w:val="0000FF"/>
     </w:rPr>
+  </w:style>
+  <w:style w:type="table" w:styleId="GridTable1Light">
+    <w:name w:val="Grid Table 1 Light"/>
+    <w:basedOn w:val="TableNormal"/>
+    <w:rsid w:val="008D31A4"/>
+    <w:pPr>
+      <w:spacing w:after="0"/>
+    </w:pPr>
+    <w:tblPr>
+      <w:tblStyleRowBandSize w:val="1"/>
+      <w:tblStyleColBandSize w:val="1"/>
+      <w:tblBorders>
+        <w:top w:val="single" w:sz="4" w:space="0" w:color="999999" w:themeColor="text1" w:themeTint="66"/>
+        <w:left w:val="single" w:sz="4" w:space="0" w:color="999999" w:themeColor="text1" w:themeTint="66"/>
+        <w:bottom w:val="single" w:sz="4" w:space="0" w:color="999999" w:themeColor="text1" w:themeTint="66"/>
+        <w:right w:val="single" w:sz="4" w:space="0" w:color="999999" w:themeColor="text1" w:themeTint="66"/>
+        <w:insideH w:val="single" w:sz="4" w:space="0" w:color="999999" w:themeColor="text1" w:themeTint="66"/>
+        <w:insideV w:val="single" w:sz="4" w:space="0" w:color="999999" w:themeColor="text1" w:themeTint="66"/>
+      </w:tblBorders>
+    </w:tblPr>
+    <w:tblStylePr w:type="firstRow">
+      <w:rPr>
+        <w:b/>
+        <w:bCs/>
+      </w:rPr>
+      <w:tblPr/>
+      <w:tcPr>
+        <w:tcBorders>
+          <w:bottom w:val="single" w:sz="12" w:space="0" w:color="666666" w:themeColor="text1" w:themeTint="99"/>
+        </w:tcBorders>
+      </w:tcPr>
+    </w:tblStylePr>
+    <w:tblStylePr w:type="lastRow">
+      <w:rPr>
+        <w:b/>
+        <w:bCs/>
+      </w:rPr>
+      <w:tblPr/>
+      <w:tcPr>
+        <w:tcBorders>
+          <w:top w:val="double" w:sz="2" w:space="0" w:color="666666" w:themeColor="text1" w:themeTint="99"/>
+        </w:tcBorders>
+      </w:tcPr>
+    </w:tblStylePr>
+    <w:tblStylePr w:type="firstCol">
+      <w:rPr>
+        <w:b/>
+        <w:bCs/>
+      </w:rPr>
+    </w:tblStylePr>
+    <w:tblStylePr w:type="lastCol">
+      <w:rPr>
+        <w:b/>
+        <w:bCs/>
+      </w:rPr>
+    </w:tblStylePr>
   </w:style>
 </w:styles>
 </file>
@@ -3140,7 +3233,7 @@
 </file>
 
 <file path=customXml/itemProps1.xml><?xml version="1.0" encoding="utf-8"?>
-<ds:datastoreItem xmlns:ds="http://schemas.openxmlformats.org/officeDocument/2006/customXml" ds:itemID="{D21FA3B6-1127-4092-94E0-98799D942B1D}">
+<ds:datastoreItem xmlns:ds="http://schemas.openxmlformats.org/officeDocument/2006/customXml" ds:itemID="{AFDE2BC6-1B91-452C-8821-5D8AF3B0B4D8}">
   <ds:schemaRefs>
     <ds:schemaRef ds:uri="http://schemas.openxmlformats.org/officeDocument/2006/bibliography"/>
   </ds:schemaRefs>

</xml_diff>

<commit_message>
Unfix #747 back to left aligned paragraphs
</commit_message>
<xml_diff>
--- a/inst/extdata/reference.docx
+++ b/inst/extdata/reference.docx
@@ -617,7 +617,12 @@
         <w:pStyle w:val="BodyText"/>
       </w:pPr>
       <w:r>
-        <w:t xml:space="preserve"> Body Text. Body Text Char.    </w:t>
+        <w:t xml:space="preserve"> Bo</w:t>
+      </w:r>
+      <w:bookmarkStart w:id="14" w:name="_GoBack"/>
+      <w:bookmarkEnd w:id="14"/>
+      <w:r>
+        <w:t xml:space="preserve">dy Text. Body Text Char.    </w:t>
       </w:r>
       <w:r>
         <w:rPr>
@@ -723,8 +728,6 @@
             <w:r>
               <w:t xml:space="preserve"> 1 </w:t>
             </w:r>
-            <w:bookmarkStart w:id="14" w:name="_GoBack"/>
-            <w:bookmarkEnd w:id="14"/>
           </w:p>
         </w:tc>
         <w:tc>
@@ -2358,10 +2361,9 @@
     <w:link w:val="BodyTextChar"/>
     <w:autoRedefine/>
     <w:qFormat/>
-    <w:rsid w:val="008D31A4"/>
+    <w:rsid w:val="00B034F3"/>
     <w:pPr>
       <w:spacing w:before="180" w:after="180" w:line="360" w:lineRule="auto"/>
-      <w:jc w:val="both"/>
     </w:pPr>
     <w:rPr>
       <w:rFonts w:ascii="Arial" w:hAnsi="Arial"/>
@@ -2717,7 +2719,7 @@
     <w:name w:val="Body Text Char"/>
     <w:basedOn w:val="DefaultParagraphFont"/>
     <w:link w:val="BodyText"/>
-    <w:rsid w:val="008D31A4"/>
+    <w:rsid w:val="00B034F3"/>
     <w:rPr>
       <w:rFonts w:ascii="Arial" w:hAnsi="Arial"/>
       <w:sz w:val="20"/>
@@ -3233,7 +3235,7 @@
 </file>
 
 <file path=customXml/itemProps1.xml><?xml version="1.0" encoding="utf-8"?>
-<ds:datastoreItem xmlns:ds="http://schemas.openxmlformats.org/officeDocument/2006/customXml" ds:itemID="{AFDE2BC6-1B91-452C-8821-5D8AF3B0B4D8}">
+<ds:datastoreItem xmlns:ds="http://schemas.openxmlformats.org/officeDocument/2006/customXml" ds:itemID="{7DAD53D1-CEAA-4EB0-ACD2-70652170B3B0}">
   <ds:schemaRefs>
     <ds:schemaRef ds:uri="http://schemas.openxmlformats.org/officeDocument/2006/bibliography"/>
   </ds:schemaRefs>

</xml_diff>